<commit_message>
After bench testing Seatalk RX and TX
</commit_message>
<xml_diff>
--- a/build notes.docx
+++ b/build notes.docx
@@ -39,7 +39,7 @@
       <w:r>
         <w:t xml:space="preserve">Source: </w:t>
       </w:r>
-      <w:hyperlink r:id="rId4" w:history="1">
+      <w:hyperlink r:id="rId5" w:history="1">
         <w:r>
           <w:rPr>
             <w:rStyle w:val="Hyperlink"/>
@@ -452,7 +452,7 @@
       </w:r>
     </w:p>
     <w:p>
-      <w:hyperlink r:id="rId5" w:history="1">
+      <w:hyperlink r:id="rId6" w:history="1">
         <w:r>
           <w:rPr>
             <w:rStyle w:val="Hyperlink"/>
@@ -490,38 +490,14 @@
         <w:t>Rui Santo</w:t>
       </w:r>
       <w:r>
-        <w:t xml:space="preserve">’s </w:t>
-      </w:r>
-      <w:r>
-        <w:t>Tutoria</w:t>
-      </w:r>
-      <w:r>
-        <w:t>l</w:t>
-      </w:r>
-      <w:r>
-        <w:t>s</w:t>
-      </w:r>
-      <w:r>
-        <w:t xml:space="preserve">: </w:t>
-      </w:r>
-      <w:hyperlink r:id="rId6" w:history="1">
+        <w:t xml:space="preserve">’s Tutorials: </w:t>
+      </w:r>
+      <w:hyperlink r:id="rId7" w:history="1">
         <w:r>
           <w:rPr>
             <w:rStyle w:val="Hyperlink"/>
           </w:rPr>
-          <w:t>https://RandomNerdTutor</w:t>
-        </w:r>
-        <w:r>
-          <w:rPr>
-            <w:rStyle w:val="Hyperlink"/>
-          </w:rPr>
-          <w:t>i</w:t>
-        </w:r>
-        <w:r>
-          <w:rPr>
-            <w:rStyle w:val="Hyperlink"/>
-          </w:rPr>
-          <w:t>als.com/</w:t>
+          <w:t>https://RandomNerdTutorials.com/</w:t>
         </w:r>
       </w:hyperlink>
       <w:r>
@@ -530,7 +506,7 @@
     </w:p>
     <w:p/>
     <w:p>
-      <w:hyperlink r:id="rId7" w:history="1">
+      <w:hyperlink r:id="rId8" w:history="1">
         <w:r>
           <w:rPr>
             <w:rStyle w:val="Hyperlink"/>
@@ -547,13 +523,223 @@
     </w:p>
     <w:p/>
     <w:p>
-      <w:r>
+      <w:pPr>
+        <w:rPr>
+          <w:b/>
+          <w:bCs/>
+        </w:rPr>
+      </w:pPr>
+      <w:r>
+        <w:rPr>
+          <w:b/>
+          <w:bCs/>
+        </w:rPr>
         <w:t>SeaTalk 1 interface circuit.</w:t>
       </w:r>
     </w:p>
     <w:p>
-      <w:r>
-        <w:t>Original (for 5V microcontroller):</w:t>
+      <w:pPr>
+        <w:pStyle w:val="Heading3"/>
+        <w:rPr>
+          <w:color w:val="000000"/>
+          <w:sz w:val="24"/>
+          <w:szCs w:val="24"/>
+        </w:rPr>
+      </w:pPr>
+      <w:r>
+        <w:rPr>
+          <w:color w:val="000000"/>
+          <w:sz w:val="24"/>
+          <w:szCs w:val="24"/>
+        </w:rPr>
+        <w:t>Hardware-Interface</w:t>
+      </w:r>
+    </w:p>
+    <w:p>
+      <w:pPr>
+        <w:pStyle w:val="Heading3"/>
+        <w:rPr>
+          <w:b w:val="0"/>
+          <w:bCs w:val="0"/>
+          <w:color w:val="000000"/>
+          <w:sz w:val="24"/>
+          <w:szCs w:val="24"/>
+        </w:rPr>
+      </w:pPr>
+      <w:r>
+        <w:rPr>
+          <w:b w:val="0"/>
+          <w:bCs w:val="0"/>
+          <w:color w:val="000000"/>
+          <w:sz w:val="24"/>
+          <w:szCs w:val="24"/>
+        </w:rPr>
+        <w:t>SeaTalk uses three wires, connected in parallel to all devices on the bus:</w:t>
+      </w:r>
+    </w:p>
+    <w:p>
+      <w:pPr>
+        <w:numPr>
+          <w:ilvl w:val="0"/>
+          <w:numId w:val="3"/>
+        </w:numPr>
+        <w:spacing w:before="100" w:beforeAutospacing="1" w:after="100" w:afterAutospacing="1" w:line="240" w:lineRule="auto"/>
+        <w:rPr>
+          <w:color w:val="000000"/>
+          <w:sz w:val="24"/>
+          <w:szCs w:val="24"/>
+        </w:rPr>
+      </w:pPr>
+      <w:r>
+        <w:rPr>
+          <w:color w:val="000000"/>
+          <w:sz w:val="24"/>
+          <w:szCs w:val="24"/>
+        </w:rPr>
+        <w:t> +12V    Supply, red</w:t>
+      </w:r>
+    </w:p>
+    <w:p>
+      <w:pPr>
+        <w:numPr>
+          <w:ilvl w:val="0"/>
+          <w:numId w:val="3"/>
+        </w:numPr>
+        <w:spacing w:before="100" w:beforeAutospacing="1" w:after="100" w:afterAutospacing="1" w:line="240" w:lineRule="auto"/>
+        <w:rPr>
+          <w:color w:val="000000"/>
+          <w:sz w:val="24"/>
+          <w:szCs w:val="24"/>
+        </w:rPr>
+      </w:pPr>
+      <w:r>
+        <w:rPr>
+          <w:color w:val="000000"/>
+          <w:sz w:val="24"/>
+          <w:szCs w:val="24"/>
+        </w:rPr>
+        <w:t> GND    Supply, grey</w:t>
+      </w:r>
+    </w:p>
+    <w:p>
+      <w:pPr>
+        <w:numPr>
+          <w:ilvl w:val="0"/>
+          <w:numId w:val="3"/>
+        </w:numPr>
+        <w:spacing w:before="100" w:beforeAutospacing="1" w:after="100" w:afterAutospacing="1" w:line="240" w:lineRule="auto"/>
+        <w:rPr>
+          <w:color w:val="000000"/>
+          <w:sz w:val="24"/>
+          <w:szCs w:val="24"/>
+        </w:rPr>
+      </w:pPr>
+      <w:r>
+        <w:rPr>
+          <w:color w:val="000000"/>
+          <w:sz w:val="24"/>
+          <w:szCs w:val="24"/>
+        </w:rPr>
+        <w:t xml:space="preserve"> Data    Serial Data, yellow: </w:t>
+      </w:r>
+    </w:p>
+    <w:p>
+      <w:pPr>
+        <w:numPr>
+          <w:ilvl w:val="1"/>
+          <w:numId w:val="4"/>
+        </w:numPr>
+        <w:spacing w:before="100" w:beforeAutospacing="1" w:after="100" w:afterAutospacing="1" w:line="240" w:lineRule="auto"/>
+        <w:rPr>
+          <w:color w:val="000000"/>
+          <w:sz w:val="24"/>
+          <w:szCs w:val="24"/>
+        </w:rPr>
+      </w:pPr>
+      <w:r>
+        <w:rPr>
+          <w:color w:val="000000"/>
+          <w:sz w:val="24"/>
+          <w:szCs w:val="24"/>
+        </w:rPr>
+        <w:t xml:space="preserve">+12V=Idle/Mark=1, 0V=Space/Data=0, </w:t>
+      </w:r>
+    </w:p>
+    <w:p>
+      <w:pPr>
+        <w:numPr>
+          <w:ilvl w:val="1"/>
+          <w:numId w:val="4"/>
+        </w:numPr>
+        <w:spacing w:before="100" w:beforeAutospacing="1" w:after="100" w:afterAutospacing="1" w:line="240" w:lineRule="auto"/>
+        <w:rPr>
+          <w:color w:val="000000"/>
+          <w:sz w:val="24"/>
+          <w:szCs w:val="24"/>
+        </w:rPr>
+      </w:pPr>
+      <w:r>
+        <w:rPr>
+          <w:color w:val="000000"/>
+          <w:sz w:val="24"/>
+          <w:szCs w:val="24"/>
+        </w:rPr>
+        <w:t xml:space="preserve">4800 Baud, </w:t>
+      </w:r>
+    </w:p>
+    <w:p>
+      <w:pPr>
+        <w:numPr>
+          <w:ilvl w:val="1"/>
+          <w:numId w:val="4"/>
+        </w:numPr>
+        <w:spacing w:before="100" w:beforeAutospacing="1" w:after="100" w:afterAutospacing="1" w:line="240" w:lineRule="auto"/>
+        <w:rPr>
+          <w:color w:val="000000"/>
+          <w:sz w:val="24"/>
+          <w:szCs w:val="24"/>
+        </w:rPr>
+      </w:pPr>
+      <w:r>
+        <w:rPr>
+          <w:color w:val="000000"/>
+          <w:sz w:val="24"/>
+          <w:szCs w:val="24"/>
+        </w:rPr>
+        <w:t xml:space="preserve">pullup circuit in each device, </w:t>
+      </w:r>
+    </w:p>
+    <w:p>
+      <w:pPr>
+        <w:numPr>
+          <w:ilvl w:val="1"/>
+          <w:numId w:val="4"/>
+        </w:numPr>
+        <w:spacing w:before="100" w:beforeAutospacing="1" w:after="100" w:afterAutospacing="1" w:line="240" w:lineRule="auto"/>
+        <w:rPr>
+          <w:color w:val="000000"/>
+          <w:sz w:val="24"/>
+          <w:szCs w:val="24"/>
+        </w:rPr>
+      </w:pPr>
+      <w:r>
+        <w:rPr>
+          <w:color w:val="000000"/>
+          <w:sz w:val="24"/>
+          <w:szCs w:val="24"/>
+        </w:rPr>
+        <w:t xml:space="preserve">talker pulls down to 0V (wired OR). </w:t>
+      </w:r>
+    </w:p>
+    <w:p>
+      <w:r>
+        <w:t>Original</w:t>
+      </w:r>
+      <w:r>
+        <w:t xml:space="preserve"> Raymarine interface</w:t>
+      </w:r>
+      <w:r>
+        <w:t xml:space="preserve"> (for 5V microcontroller):</w:t>
       </w:r>
     </w:p>
     <w:p>
@@ -579,7 +765,7 @@
                     </pic:cNvPicPr>
                   </pic:nvPicPr>
                   <pic:blipFill>
-                    <a:blip r:embed="rId8">
+                    <a:blip r:embed="rId9">
                       <a:extLst>
                         <a:ext uri="{28A0092B-C50C-407E-A947-70E740481C1C}">
                           <a14:useLocalDpi xmlns:a14="http://schemas.microsoft.com/office/drawing/2010/main" val="0"/>
@@ -656,7 +842,7 @@
                     <pic:cNvPicPr/>
                   </pic:nvPicPr>
                   <pic:blipFill>
-                    <a:blip r:embed="rId9"/>
+                    <a:blip r:embed="rId10"/>
                     <a:stretch>
                       <a:fillRect/>
                     </a:stretch>
@@ -706,7 +892,7 @@
                     <pic:cNvPicPr/>
                   </pic:nvPicPr>
                   <pic:blipFill>
-                    <a:blip r:embed="rId10"/>
+                    <a:blip r:embed="rId11"/>
                     <a:stretch>
                       <a:fillRect/>
                     </a:stretch>
@@ -732,54 +918,287 @@
         <w:br w:type="page"/>
       </w:r>
     </w:p>
-    <w:p>
-      <w:r>
-        <w:lastRenderedPageBreak/>
-        <w:t>Prototyping the circuit</w:t>
-      </w:r>
-    </w:p>
     <w:p/>
     <w:p>
-      <w:r>
-        <w:t>Veroboard layout tool:</w:t>
-      </w:r>
-      <w:r>
-        <w:tab/>
-      </w:r>
-      <w:hyperlink r:id="rId11" w:history="1">
-        <w:r>
-          <w:rPr>
-            <w:rStyle w:val="Hyperlink"/>
-          </w:rPr>
-          <w:t>https://github.com/bancika/diy-layout-creator</w:t>
-        </w:r>
-      </w:hyperlink>
+      <w:pPr>
+        <w:rPr>
+          <w:b/>
+          <w:bCs/>
+        </w:rPr>
+      </w:pPr>
+      <w:r>
+        <w:rPr>
+          <w:b/>
+          <w:bCs/>
+        </w:rPr>
+        <w:t>Info</w:t>
+      </w:r>
+    </w:p>
+    <w:p>
+      <w:pPr>
+        <w:pStyle w:val="ListParagraph"/>
+        <w:numPr>
+          <w:ilvl w:val="0"/>
+          <w:numId w:val="2"/>
+        </w:numPr>
+      </w:pPr>
+      <w:r>
+        <w:t>S</w:t>
+      </w:r>
+      <w:r>
+        <w:t>eaTalk</w:t>
+      </w:r>
+      <w:r>
+        <w:t xml:space="preserve"> Autopilot Remote Control device based on an Arduino Pro Micro and a simple 433 MHz Key</w:t>
+      </w:r>
       <w:r>
         <w:t xml:space="preserve"> </w:t>
       </w:r>
-    </w:p>
-    <w:p>
-      <w:r>
-        <w:t>Tutorial:</w:t>
-      </w:r>
-      <w:r>
-        <w:tab/>
-      </w:r>
-      <w:r>
-        <w:tab/>
-      </w:r>
+      <w:r>
+        <w:t>Fob</w:t>
+      </w:r>
+      <w:r>
+        <w:t>:</w:t>
+      </w:r>
+    </w:p>
+    <w:p>
+      <w:pPr>
+        <w:ind w:left="720"/>
+      </w:pPr>
       <w:hyperlink r:id="rId12" w:history="1">
         <w:r>
           <w:rPr>
             <w:rStyle w:val="Hyperlink"/>
           </w:rPr>
-          <w:t>https://www.youtube.com/watch?v=mzje3eHqi2E</w:t>
+          <w:t>https://github.com/AK-Homberger/Seatalk-Autopilot-Remote-Control/blob/master/README.md</w:t>
         </w:r>
       </w:hyperlink>
       <w:r>
         <w:t xml:space="preserve"> </w:t>
       </w:r>
     </w:p>
+    <w:p>
+      <w:pPr>
+        <w:pStyle w:val="ListParagraph"/>
+        <w:numPr>
+          <w:ilvl w:val="0"/>
+          <w:numId w:val="2"/>
+        </w:numPr>
+      </w:pPr>
+      <w:r>
+        <w:t xml:space="preserve">Great description of </w:t>
+      </w:r>
+      <w:r>
+        <w:t>SeaTalk</w:t>
+      </w:r>
+      <w:r>
+        <w:t xml:space="preserve"> 1 elec</w:t>
+      </w:r>
+      <w:r>
+        <w:t xml:space="preserve">tronics and messages … </w:t>
+      </w:r>
+    </w:p>
+    <w:p>
+      <w:pPr>
+        <w:ind w:firstLine="720"/>
+      </w:pPr>
+      <w:hyperlink r:id="rId13" w:history="1">
+        <w:r>
+          <w:rPr>
+            <w:rStyle w:val="Hyperlink"/>
+          </w:rPr>
+          <w:t>http://www.thomasknauf.de/seatalk.htm</w:t>
+        </w:r>
+      </w:hyperlink>
+      <w:r>
+        <w:t xml:space="preserve"> </w:t>
+      </w:r>
+    </w:p>
+    <w:p>
+      <w:pPr>
+        <w:pStyle w:val="ListParagraph"/>
+        <w:numPr>
+          <w:ilvl w:val="0"/>
+          <w:numId w:val="2"/>
+        </w:numPr>
+      </w:pPr>
+      <w:r>
+        <w:t>something else?</w:t>
+      </w:r>
+    </w:p>
+    <w:p>
+      <w:pPr>
+        <w:ind w:left="720"/>
+      </w:pPr>
+      <w:hyperlink r:id="rId14" w:history="1">
+        <w:r>
+          <w:rPr>
+            <w:rStyle w:val="Hyperlink"/>
+          </w:rPr>
+          <w:t>http://www3.sympatico.ca/ericn/</w:t>
+        </w:r>
+      </w:hyperlink>
+      <w:r>
+        <w:t xml:space="preserve"> </w:t>
+      </w:r>
+    </w:p>
+    <w:p/>
+    <w:p>
+      <w:pPr>
+        <w:rPr>
+          <w:b/>
+          <w:bCs/>
+          <w:u w:val="single"/>
+        </w:rPr>
+      </w:pPr>
+      <w:r>
+        <w:rPr>
+          <w:b/>
+          <w:bCs/>
+          <w:u w:val="single"/>
+        </w:rPr>
+        <w:t>Alternatives</w:t>
+      </w:r>
+    </w:p>
+    <w:p>
+      <w:pPr>
+        <w:pStyle w:val="ListParagraph"/>
+        <w:numPr>
+          <w:ilvl w:val="0"/>
+          <w:numId w:val="1"/>
+        </w:numPr>
+      </w:pPr>
+      <w:r>
+        <w:t xml:space="preserve">Ray control app – connects to </w:t>
+      </w:r>
+      <w:proofErr w:type="spellStart"/>
+      <w:r>
+        <w:t>wifi</w:t>
+      </w:r>
+      <w:proofErr w:type="spellEnd"/>
+      <w:r>
+        <w:t xml:space="preserve"> enabled </w:t>
+      </w:r>
+      <w:proofErr w:type="spellStart"/>
+      <w:r>
+        <w:t>mfd</w:t>
+      </w:r>
+      <w:proofErr w:type="spellEnd"/>
+      <w:r>
+        <w:t xml:space="preserve"> instruments</w:t>
+      </w:r>
+      <w:r>
+        <w:t>?</w:t>
+      </w:r>
+    </w:p>
+    <w:p>
+      <w:pPr>
+        <w:pStyle w:val="ListParagraph"/>
+      </w:pPr>
+    </w:p>
+    <w:p>
+      <w:pPr>
+        <w:pStyle w:val="ListParagraph"/>
+        <w:numPr>
+          <w:ilvl w:val="0"/>
+          <w:numId w:val="1"/>
+        </w:numPr>
+      </w:pPr>
+      <w:r>
+        <w:rPr>
+          <w:b/>
+          <w:bCs/>
+        </w:rPr>
+        <w:t>Raymarine</w:t>
+      </w:r>
+      <w:r>
+        <w:t xml:space="preserve"> </w:t>
+      </w:r>
+      <w:r>
+        <w:rPr>
+          <w:b/>
+          <w:bCs/>
+        </w:rPr>
+        <w:t>S100</w:t>
+      </w:r>
+      <w:r>
+        <w:t xml:space="preserve"> – autohelm remote approx. £400</w:t>
+      </w:r>
+      <w:r>
+        <w:t xml:space="preserve"> – a basic unit</w:t>
+      </w:r>
+    </w:p>
+    <w:p>
+      <w:pPr>
+        <w:ind w:left="720"/>
+      </w:pPr>
+      <w:hyperlink r:id="rId15" w:history="1">
+        <w:r>
+          <w:rPr>
+            <w:rStyle w:val="Hyperlink"/>
+          </w:rPr>
+          <w:t>https://www.force4.co.uk/item/Raymarine/S100-Autopilot-Wireless-Remote-with-Base-Station/AHD</w:t>
+        </w:r>
+      </w:hyperlink>
+      <w:r>
+        <w:t xml:space="preserve"> </w:t>
+      </w:r>
+    </w:p>
+    <w:p>
+      <w:pPr>
+        <w:pStyle w:val="ListParagraph"/>
+        <w:numPr>
+          <w:ilvl w:val="0"/>
+          <w:numId w:val="1"/>
+        </w:numPr>
+      </w:pPr>
+      <w:r>
+        <w:rPr>
+          <w:b/>
+          <w:bCs/>
+        </w:rPr>
+        <w:t xml:space="preserve">Raymarine </w:t>
+      </w:r>
+      <w:proofErr w:type="spellStart"/>
+      <w:r>
+        <w:rPr>
+          <w:b/>
+          <w:bCs/>
+        </w:rPr>
+        <w:t>SmartController</w:t>
+      </w:r>
+      <w:proofErr w:type="spellEnd"/>
+      <w:r>
+        <w:rPr>
+          <w:b/>
+          <w:bCs/>
+        </w:rPr>
+        <w:t xml:space="preserve"> </w:t>
+      </w:r>
+      <w:r>
+        <w:t>with base station £540</w:t>
+      </w:r>
+      <w:r>
+        <w:t xml:space="preserve"> – a more capable remote with data displays</w:t>
+      </w:r>
+    </w:p>
+    <w:p>
+      <w:pPr>
+        <w:ind w:left="720"/>
+      </w:pPr>
+      <w:hyperlink r:id="rId16" w:history="1">
+        <w:r>
+          <w:rPr>
+            <w:rStyle w:val="Hyperlink"/>
+          </w:rPr>
+          <w:t>https://www.marinesuperstore.com/autopilots/autopilot-accessories/raymarine-smart-controller</w:t>
+        </w:r>
+      </w:hyperlink>
+      <w:r>
+        <w:t xml:space="preserve"> </w:t>
+      </w:r>
+    </w:p>
+    <w:p/>
     <w:sectPr>
       <w:pgSz w:w="11906" w:h="16838"/>
       <w:pgMar w:top="1440" w:right="1440" w:bottom="1440" w:left="1440" w:header="708" w:footer="708" w:gutter="0"/>
@@ -788,6 +1207,418 @@
     </w:sectPr>
   </w:body>
 </w:document>
+</file>
+
+<file path=word/numbering.xml><?xml version="1.0" encoding="utf-8"?>
+<w:numbering xmlns:wpc="http://schemas.microsoft.com/office/word/2010/wordprocessingCanvas" xmlns:cx="http://schemas.microsoft.com/office/drawing/2014/chartex" xmlns:cx1="http://schemas.microsoft.com/office/drawing/2015/9/8/chartex" xmlns:cx2="http://schemas.microsoft.com/office/drawing/2015/10/21/chartex" xmlns:cx3="http://schemas.microsoft.com/office/drawing/2016/5/9/chartex" xmlns:cx4="http://schemas.microsoft.com/office/drawing/2016/5/10/chartex" xmlns:cx5="http://schemas.microsoft.com/office/drawing/2016/5/11/chartex" xmlns:cx6="http://schemas.microsoft.com/office/drawing/2016/5/12/chartex" xmlns:cx7="http://schemas.microsoft.com/office/drawing/2016/5/13/chartex" xmlns:cx8="http://schemas.microsoft.com/office/drawing/2016/5/14/chartex" xmlns:mc="http://schemas.openxmlformats.org/markup-compatibility/2006" xmlns:aink="http://schemas.microsoft.com/office/drawing/2016/ink" xmlns:am3d="http://schemas.microsoft.com/office/drawing/2017/model3d" xmlns:o="urn:schemas-microsoft-com:office:office" xmlns:oel="http://schemas.microsoft.com/office/2019/extlst" xmlns:r="http://schemas.openxmlformats.org/officeDocument/2006/relationships" xmlns:m="http://schemas.openxmlformats.org/officeDocument/2006/math" xmlns:v="urn:schemas-microsoft-com:vml" xmlns:wp14="http://schemas.microsoft.com/office/word/2010/wordprocessingDrawing" xmlns:wp="http://schemas.openxmlformats.org/drawingml/2006/wordprocessingDrawing" xmlns:w10="urn:schemas-microsoft-com:office:word" xmlns:w="http://schemas.openxmlformats.org/wordprocessingml/2006/main" xmlns:w14="http://schemas.microsoft.com/office/word/2010/wordml" xmlns:w15="http://schemas.microsoft.com/office/word/2012/wordml" xmlns:w16cex="http://schemas.microsoft.com/office/word/2018/wordml/cex" xmlns:w16cid="http://schemas.microsoft.com/office/word/2016/wordml/cid" xmlns:w16="http://schemas.microsoft.com/office/word/2018/wordml" xmlns:w16sdtdh="http://schemas.microsoft.com/office/word/2020/wordml/sdtdatahash" xmlns:w16se="http://schemas.microsoft.com/office/word/2015/wordml/symex" xmlns:wpg="http://schemas.microsoft.com/office/word/2010/wordprocessingGroup" xmlns:wpi="http://schemas.microsoft.com/office/word/2010/wordprocessingInk" xmlns:wne="http://schemas.microsoft.com/office/word/2006/wordml" xmlns:wps="http://schemas.microsoft.com/office/word/2010/wordprocessingShape" mc:Ignorable="w14 w15 w16se w16cid w16 w16cex w16sdtdh wp14">
+  <w:abstractNum w:abstractNumId="0" w15:restartNumberingAfterBreak="0">
+    <w:nsid w:val="02C209F3"/>
+    <w:multiLevelType w:val="multilevel"/>
+    <w:tmpl w:val="CE02D3B6"/>
+    <w:lvl w:ilvl="0">
+      <w:start w:val="1"/>
+      <w:numFmt w:val="decimal"/>
+      <w:lvlText w:val="%1."/>
+      <w:lvlJc w:val="left"/>
+      <w:pPr>
+        <w:tabs>
+          <w:tab w:val="num" w:pos="720"/>
+        </w:tabs>
+        <w:ind w:left="720" w:hanging="360"/>
+      </w:pPr>
+    </w:lvl>
+    <w:lvl w:ilvl="1">
+      <w:start w:val="1"/>
+      <w:numFmt w:val="decimal"/>
+      <w:lvlText w:val="%2."/>
+      <w:lvlJc w:val="left"/>
+      <w:pPr>
+        <w:tabs>
+          <w:tab w:val="num" w:pos="1440"/>
+        </w:tabs>
+        <w:ind w:left="1440" w:hanging="360"/>
+      </w:pPr>
+    </w:lvl>
+    <w:lvl w:ilvl="2" w:tentative="1">
+      <w:start w:val="1"/>
+      <w:numFmt w:val="decimal"/>
+      <w:lvlText w:val="%3."/>
+      <w:lvlJc w:val="left"/>
+      <w:pPr>
+        <w:tabs>
+          <w:tab w:val="num" w:pos="2160"/>
+        </w:tabs>
+        <w:ind w:left="2160" w:hanging="360"/>
+      </w:pPr>
+    </w:lvl>
+    <w:lvl w:ilvl="3" w:tentative="1">
+      <w:start w:val="1"/>
+      <w:numFmt w:val="decimal"/>
+      <w:lvlText w:val="%4."/>
+      <w:lvlJc w:val="left"/>
+      <w:pPr>
+        <w:tabs>
+          <w:tab w:val="num" w:pos="2880"/>
+        </w:tabs>
+        <w:ind w:left="2880" w:hanging="360"/>
+      </w:pPr>
+    </w:lvl>
+    <w:lvl w:ilvl="4" w:tentative="1">
+      <w:start w:val="1"/>
+      <w:numFmt w:val="decimal"/>
+      <w:lvlText w:val="%5."/>
+      <w:lvlJc w:val="left"/>
+      <w:pPr>
+        <w:tabs>
+          <w:tab w:val="num" w:pos="3600"/>
+        </w:tabs>
+        <w:ind w:left="3600" w:hanging="360"/>
+      </w:pPr>
+    </w:lvl>
+    <w:lvl w:ilvl="5" w:tentative="1">
+      <w:start w:val="1"/>
+      <w:numFmt w:val="decimal"/>
+      <w:lvlText w:val="%6."/>
+      <w:lvlJc w:val="left"/>
+      <w:pPr>
+        <w:tabs>
+          <w:tab w:val="num" w:pos="4320"/>
+        </w:tabs>
+        <w:ind w:left="4320" w:hanging="360"/>
+      </w:pPr>
+    </w:lvl>
+    <w:lvl w:ilvl="6" w:tentative="1">
+      <w:start w:val="1"/>
+      <w:numFmt w:val="decimal"/>
+      <w:lvlText w:val="%7."/>
+      <w:lvlJc w:val="left"/>
+      <w:pPr>
+        <w:tabs>
+          <w:tab w:val="num" w:pos="5040"/>
+        </w:tabs>
+        <w:ind w:left="5040" w:hanging="360"/>
+      </w:pPr>
+    </w:lvl>
+    <w:lvl w:ilvl="7" w:tentative="1">
+      <w:start w:val="1"/>
+      <w:numFmt w:val="decimal"/>
+      <w:lvlText w:val="%8."/>
+      <w:lvlJc w:val="left"/>
+      <w:pPr>
+        <w:tabs>
+          <w:tab w:val="num" w:pos="5760"/>
+        </w:tabs>
+        <w:ind w:left="5760" w:hanging="360"/>
+      </w:pPr>
+    </w:lvl>
+    <w:lvl w:ilvl="8" w:tentative="1">
+      <w:start w:val="1"/>
+      <w:numFmt w:val="decimal"/>
+      <w:lvlText w:val="%9."/>
+      <w:lvlJc w:val="left"/>
+      <w:pPr>
+        <w:tabs>
+          <w:tab w:val="num" w:pos="6480"/>
+        </w:tabs>
+        <w:ind w:left="6480" w:hanging="360"/>
+      </w:pPr>
+    </w:lvl>
+  </w:abstractNum>
+  <w:abstractNum w:abstractNumId="1" w15:restartNumberingAfterBreak="0">
+    <w:nsid w:val="1C4A7335"/>
+    <w:multiLevelType w:val="hybridMultilevel"/>
+    <w:tmpl w:val="C96CF162"/>
+    <w:lvl w:ilvl="0" w:tplc="0809000F">
+      <w:start w:val="1"/>
+      <w:numFmt w:val="decimal"/>
+      <w:lvlText w:val="%1."/>
+      <w:lvlJc w:val="left"/>
+      <w:pPr>
+        <w:ind w:left="720" w:hanging="360"/>
+      </w:pPr>
+    </w:lvl>
+    <w:lvl w:ilvl="1" w:tplc="08090019" w:tentative="1">
+      <w:start w:val="1"/>
+      <w:numFmt w:val="lowerLetter"/>
+      <w:lvlText w:val="%2."/>
+      <w:lvlJc w:val="left"/>
+      <w:pPr>
+        <w:ind w:left="1440" w:hanging="360"/>
+      </w:pPr>
+    </w:lvl>
+    <w:lvl w:ilvl="2" w:tplc="0809001B" w:tentative="1">
+      <w:start w:val="1"/>
+      <w:numFmt w:val="lowerRoman"/>
+      <w:lvlText w:val="%3."/>
+      <w:lvlJc w:val="right"/>
+      <w:pPr>
+        <w:ind w:left="2160" w:hanging="180"/>
+      </w:pPr>
+    </w:lvl>
+    <w:lvl w:ilvl="3" w:tplc="0809000F" w:tentative="1">
+      <w:start w:val="1"/>
+      <w:numFmt w:val="decimal"/>
+      <w:lvlText w:val="%4."/>
+      <w:lvlJc w:val="left"/>
+      <w:pPr>
+        <w:ind w:left="2880" w:hanging="360"/>
+      </w:pPr>
+    </w:lvl>
+    <w:lvl w:ilvl="4" w:tplc="08090019" w:tentative="1">
+      <w:start w:val="1"/>
+      <w:numFmt w:val="lowerLetter"/>
+      <w:lvlText w:val="%5."/>
+      <w:lvlJc w:val="left"/>
+      <w:pPr>
+        <w:ind w:left="3600" w:hanging="360"/>
+      </w:pPr>
+    </w:lvl>
+    <w:lvl w:ilvl="5" w:tplc="0809001B" w:tentative="1">
+      <w:start w:val="1"/>
+      <w:numFmt w:val="lowerRoman"/>
+      <w:lvlText w:val="%6."/>
+      <w:lvlJc w:val="right"/>
+      <w:pPr>
+        <w:ind w:left="4320" w:hanging="180"/>
+      </w:pPr>
+    </w:lvl>
+    <w:lvl w:ilvl="6" w:tplc="0809000F" w:tentative="1">
+      <w:start w:val="1"/>
+      <w:numFmt w:val="decimal"/>
+      <w:lvlText w:val="%7."/>
+      <w:lvlJc w:val="left"/>
+      <w:pPr>
+        <w:ind w:left="5040" w:hanging="360"/>
+      </w:pPr>
+    </w:lvl>
+    <w:lvl w:ilvl="7" w:tplc="08090019" w:tentative="1">
+      <w:start w:val="1"/>
+      <w:numFmt w:val="lowerLetter"/>
+      <w:lvlText w:val="%8."/>
+      <w:lvlJc w:val="left"/>
+      <w:pPr>
+        <w:ind w:left="5760" w:hanging="360"/>
+      </w:pPr>
+    </w:lvl>
+    <w:lvl w:ilvl="8" w:tplc="0809001B" w:tentative="1">
+      <w:start w:val="1"/>
+      <w:numFmt w:val="lowerRoman"/>
+      <w:lvlText w:val="%9."/>
+      <w:lvlJc w:val="right"/>
+      <w:pPr>
+        <w:ind w:left="6480" w:hanging="180"/>
+      </w:pPr>
+    </w:lvl>
+  </w:abstractNum>
+  <w:abstractNum w:abstractNumId="2" w15:restartNumberingAfterBreak="0">
+    <w:nsid w:val="45A62613"/>
+    <w:multiLevelType w:val="multilevel"/>
+    <w:tmpl w:val="2E4EB00E"/>
+    <w:lvl w:ilvl="0">
+      <w:start w:val="1"/>
+      <w:numFmt w:val="decimal"/>
+      <w:lvlText w:val="%1."/>
+      <w:lvlJc w:val="left"/>
+      <w:pPr>
+        <w:tabs>
+          <w:tab w:val="num" w:pos="720"/>
+        </w:tabs>
+        <w:ind w:left="720" w:hanging="360"/>
+      </w:pPr>
+    </w:lvl>
+    <w:lvl w:ilvl="1">
+      <w:start w:val="1"/>
+      <w:numFmt w:val="lowerLetter"/>
+      <w:lvlText w:val="%2)"/>
+      <w:lvlJc w:val="left"/>
+      <w:pPr>
+        <w:ind w:left="1440" w:hanging="360"/>
+      </w:pPr>
+    </w:lvl>
+    <w:lvl w:ilvl="2" w:tentative="1">
+      <w:start w:val="1"/>
+      <w:numFmt w:val="decimal"/>
+      <w:lvlText w:val="%3."/>
+      <w:lvlJc w:val="left"/>
+      <w:pPr>
+        <w:tabs>
+          <w:tab w:val="num" w:pos="2160"/>
+        </w:tabs>
+        <w:ind w:left="2160" w:hanging="360"/>
+      </w:pPr>
+    </w:lvl>
+    <w:lvl w:ilvl="3" w:tentative="1">
+      <w:start w:val="1"/>
+      <w:numFmt w:val="decimal"/>
+      <w:lvlText w:val="%4."/>
+      <w:lvlJc w:val="left"/>
+      <w:pPr>
+        <w:tabs>
+          <w:tab w:val="num" w:pos="2880"/>
+        </w:tabs>
+        <w:ind w:left="2880" w:hanging="360"/>
+      </w:pPr>
+    </w:lvl>
+    <w:lvl w:ilvl="4" w:tentative="1">
+      <w:start w:val="1"/>
+      <w:numFmt w:val="decimal"/>
+      <w:lvlText w:val="%5."/>
+      <w:lvlJc w:val="left"/>
+      <w:pPr>
+        <w:tabs>
+          <w:tab w:val="num" w:pos="3600"/>
+        </w:tabs>
+        <w:ind w:left="3600" w:hanging="360"/>
+      </w:pPr>
+    </w:lvl>
+    <w:lvl w:ilvl="5" w:tentative="1">
+      <w:start w:val="1"/>
+      <w:numFmt w:val="decimal"/>
+      <w:lvlText w:val="%6."/>
+      <w:lvlJc w:val="left"/>
+      <w:pPr>
+        <w:tabs>
+          <w:tab w:val="num" w:pos="4320"/>
+        </w:tabs>
+        <w:ind w:left="4320" w:hanging="360"/>
+      </w:pPr>
+    </w:lvl>
+    <w:lvl w:ilvl="6" w:tentative="1">
+      <w:start w:val="1"/>
+      <w:numFmt w:val="decimal"/>
+      <w:lvlText w:val="%7."/>
+      <w:lvlJc w:val="left"/>
+      <w:pPr>
+        <w:tabs>
+          <w:tab w:val="num" w:pos="5040"/>
+        </w:tabs>
+        <w:ind w:left="5040" w:hanging="360"/>
+      </w:pPr>
+    </w:lvl>
+    <w:lvl w:ilvl="7" w:tentative="1">
+      <w:start w:val="1"/>
+      <w:numFmt w:val="decimal"/>
+      <w:lvlText w:val="%8."/>
+      <w:lvlJc w:val="left"/>
+      <w:pPr>
+        <w:tabs>
+          <w:tab w:val="num" w:pos="5760"/>
+        </w:tabs>
+        <w:ind w:left="5760" w:hanging="360"/>
+      </w:pPr>
+    </w:lvl>
+    <w:lvl w:ilvl="8" w:tentative="1">
+      <w:start w:val="1"/>
+      <w:numFmt w:val="decimal"/>
+      <w:lvlText w:val="%9."/>
+      <w:lvlJc w:val="left"/>
+      <w:pPr>
+        <w:tabs>
+          <w:tab w:val="num" w:pos="6480"/>
+        </w:tabs>
+        <w:ind w:left="6480" w:hanging="360"/>
+      </w:pPr>
+    </w:lvl>
+  </w:abstractNum>
+  <w:abstractNum w:abstractNumId="3" w15:restartNumberingAfterBreak="0">
+    <w:nsid w:val="47136E80"/>
+    <w:multiLevelType w:val="hybridMultilevel"/>
+    <w:tmpl w:val="4666460A"/>
+    <w:lvl w:ilvl="0" w:tplc="0809000F">
+      <w:start w:val="1"/>
+      <w:numFmt w:val="decimal"/>
+      <w:lvlText w:val="%1."/>
+      <w:lvlJc w:val="left"/>
+      <w:pPr>
+        <w:ind w:left="720" w:hanging="360"/>
+      </w:pPr>
+    </w:lvl>
+    <w:lvl w:ilvl="1" w:tplc="08090019" w:tentative="1">
+      <w:start w:val="1"/>
+      <w:numFmt w:val="lowerLetter"/>
+      <w:lvlText w:val="%2."/>
+      <w:lvlJc w:val="left"/>
+      <w:pPr>
+        <w:ind w:left="1440" w:hanging="360"/>
+      </w:pPr>
+    </w:lvl>
+    <w:lvl w:ilvl="2" w:tplc="0809001B" w:tentative="1">
+      <w:start w:val="1"/>
+      <w:numFmt w:val="lowerRoman"/>
+      <w:lvlText w:val="%3."/>
+      <w:lvlJc w:val="right"/>
+      <w:pPr>
+        <w:ind w:left="2160" w:hanging="180"/>
+      </w:pPr>
+    </w:lvl>
+    <w:lvl w:ilvl="3" w:tplc="0809000F" w:tentative="1">
+      <w:start w:val="1"/>
+      <w:numFmt w:val="decimal"/>
+      <w:lvlText w:val="%4."/>
+      <w:lvlJc w:val="left"/>
+      <w:pPr>
+        <w:ind w:left="2880" w:hanging="360"/>
+      </w:pPr>
+    </w:lvl>
+    <w:lvl w:ilvl="4" w:tplc="08090019" w:tentative="1">
+      <w:start w:val="1"/>
+      <w:numFmt w:val="lowerLetter"/>
+      <w:lvlText w:val="%5."/>
+      <w:lvlJc w:val="left"/>
+      <w:pPr>
+        <w:ind w:left="3600" w:hanging="360"/>
+      </w:pPr>
+    </w:lvl>
+    <w:lvl w:ilvl="5" w:tplc="0809001B" w:tentative="1">
+      <w:start w:val="1"/>
+      <w:numFmt w:val="lowerRoman"/>
+      <w:lvlText w:val="%6."/>
+      <w:lvlJc w:val="right"/>
+      <w:pPr>
+        <w:ind w:left="4320" w:hanging="180"/>
+      </w:pPr>
+    </w:lvl>
+    <w:lvl w:ilvl="6" w:tplc="0809000F" w:tentative="1">
+      <w:start w:val="1"/>
+      <w:numFmt w:val="decimal"/>
+      <w:lvlText w:val="%7."/>
+      <w:lvlJc w:val="left"/>
+      <w:pPr>
+        <w:ind w:left="5040" w:hanging="360"/>
+      </w:pPr>
+    </w:lvl>
+    <w:lvl w:ilvl="7" w:tplc="08090019" w:tentative="1">
+      <w:start w:val="1"/>
+      <w:numFmt w:val="lowerLetter"/>
+      <w:lvlText w:val="%8."/>
+      <w:lvlJc w:val="left"/>
+      <w:pPr>
+        <w:ind w:left="5760" w:hanging="360"/>
+      </w:pPr>
+    </w:lvl>
+    <w:lvl w:ilvl="8" w:tplc="0809001B" w:tentative="1">
+      <w:start w:val="1"/>
+      <w:numFmt w:val="lowerRoman"/>
+      <w:lvlText w:val="%9."/>
+      <w:lvlJc w:val="right"/>
+      <w:pPr>
+        <w:ind w:left="6480" w:hanging="180"/>
+      </w:pPr>
+    </w:lvl>
+  </w:abstractNum>
+  <w:num w:numId="1" w16cid:durableId="1021590159">
+    <w:abstractNumId w:val="3"/>
+  </w:num>
+  <w:num w:numId="2" w16cid:durableId="1143734949">
+    <w:abstractNumId w:val="1"/>
+  </w:num>
+  <w:num w:numId="3" w16cid:durableId="2062096128">
+    <w:abstractNumId w:val="0"/>
+  </w:num>
+  <w:num w:numId="4" w16cid:durableId="1459295847">
+    <w:abstractNumId w:val="2"/>
+  </w:num>
+</w:numbering>
 </file>
 
 <file path=word/styles.xml><?xml version="1.0" encoding="utf-8"?>
@@ -1189,6 +2020,26 @@
     <w:name w:val="Normal"/>
     <w:qFormat/>
   </w:style>
+  <w:style w:type="paragraph" w:styleId="Heading3">
+    <w:name w:val="heading 3"/>
+    <w:basedOn w:val="Normal"/>
+    <w:link w:val="Heading3Char"/>
+    <w:uiPriority w:val="9"/>
+    <w:qFormat/>
+    <w:rsid w:val="00824969"/>
+    <w:pPr>
+      <w:spacing w:before="100" w:beforeAutospacing="1" w:after="100" w:afterAutospacing="1" w:line="240" w:lineRule="auto"/>
+      <w:outlineLvl w:val="2"/>
+    </w:pPr>
+    <w:rPr>
+      <w:rFonts w:ascii="Times New Roman" w:eastAsia="Times New Roman" w:hAnsi="Times New Roman" w:cs="Times New Roman"/>
+      <w:b/>
+      <w:bCs/>
+      <w:sz w:val="27"/>
+      <w:szCs w:val="27"/>
+      <w:lang w:eastAsia="en-GB"/>
+    </w:rPr>
+  </w:style>
   <w:style w:type="character" w:default="1" w:styleId="DefaultParagraphFont">
     <w:name w:val="Default Paragraph Font"/>
     <w:uiPriority w:val="1"/>
@@ -1268,6 +2119,32 @@
     <w:rPr>
       <w:color w:val="954F72" w:themeColor="followedHyperlink"/>
       <w:u w:val="single"/>
+    </w:rPr>
+  </w:style>
+  <w:style w:type="paragraph" w:styleId="ListParagraph">
+    <w:name w:val="List Paragraph"/>
+    <w:basedOn w:val="Normal"/>
+    <w:uiPriority w:val="34"/>
+    <w:qFormat/>
+    <w:rsid w:val="00392116"/>
+    <w:pPr>
+      <w:ind w:left="720"/>
+      <w:contextualSpacing/>
+    </w:pPr>
+  </w:style>
+  <w:style w:type="character" w:customStyle="1" w:styleId="Heading3Char">
+    <w:name w:val="Heading 3 Char"/>
+    <w:basedOn w:val="DefaultParagraphFont"/>
+    <w:link w:val="Heading3"/>
+    <w:uiPriority w:val="9"/>
+    <w:rsid w:val="00824969"/>
+    <w:rPr>
+      <w:rFonts w:ascii="Times New Roman" w:eastAsia="Times New Roman" w:hAnsi="Times New Roman" w:cs="Times New Roman"/>
+      <w:b/>
+      <w:bCs/>
+      <w:sz w:val="27"/>
+      <w:szCs w:val="27"/>
+      <w:lang w:eastAsia="en-GB"/>
     </w:rPr>
   </w:style>
 </w:styles>

</xml_diff>

<commit_message>
After 1st tests on boat before the cruise
</commit_message>
<xml_diff>
--- a/build notes.docx
+++ b/build notes.docx
@@ -943,6 +943,34 @@
         </w:numPr>
       </w:pPr>
       <w:r>
+        <w:t xml:space="preserve">Great description of SeaTalk 1 electronics and messages … </w:t>
+      </w:r>
+    </w:p>
+    <w:p>
+      <w:pPr>
+        <w:ind w:firstLine="720"/>
+      </w:pPr>
+      <w:hyperlink r:id="rId12" w:history="1">
+        <w:r>
+          <w:rPr>
+            <w:rStyle w:val="Hyperlink"/>
+          </w:rPr>
+          <w:t>http://www.thomasknauf.de/seatalk.htm</w:t>
+        </w:r>
+      </w:hyperlink>
+      <w:r>
+        <w:t xml:space="preserve"> </w:t>
+      </w:r>
+    </w:p>
+    <w:p>
+      <w:pPr>
+        <w:pStyle w:val="ListParagraph"/>
+        <w:numPr>
+          <w:ilvl w:val="0"/>
+          <w:numId w:val="2"/>
+        </w:numPr>
+      </w:pPr>
+      <w:r>
         <w:t>S</w:t>
       </w:r>
       <w:r>
@@ -965,7 +993,7 @@
       <w:pPr>
         <w:ind w:left="720"/>
       </w:pPr>
-      <w:hyperlink r:id="rId12" w:history="1">
+      <w:hyperlink r:id="rId13" w:history="1">
         <w:r>
           <w:rPr>
             <w:rStyle w:val="Hyperlink"/>
@@ -979,67 +1007,2862 @@
     </w:p>
     <w:p>
       <w:pPr>
+        <w:rPr>
+          <w:b/>
+          <w:bCs/>
+          <w:u w:val="single"/>
+        </w:rPr>
+      </w:pPr>
+      <w:r>
+        <w:rPr>
+          <w:b/>
+          <w:bCs/>
+          <w:u w:val="single"/>
+        </w:rPr>
+        <w:t>Autopilot</w:t>
+      </w:r>
+      <w:r>
+        <w:rPr>
+          <w:b/>
+          <w:bCs/>
+          <w:u w:val="single"/>
+        </w:rPr>
+        <w:t xml:space="preserve"> </w:t>
+      </w:r>
+      <w:r>
+        <w:rPr>
+          <w:b/>
+          <w:bCs/>
+          <w:u w:val="single"/>
+        </w:rPr>
+        <w:t>SeaTalk</w:t>
+      </w:r>
+      <w:r>
+        <w:rPr>
+          <w:b/>
+          <w:bCs/>
+          <w:u w:val="single"/>
+        </w:rPr>
+        <w:t xml:space="preserve"> sentences</w:t>
+      </w:r>
+      <w:r>
+        <w:rPr>
+          <w:b/>
+          <w:bCs/>
+          <w:u w:val="single"/>
+        </w:rPr>
+        <w:t>…</w:t>
+      </w:r>
+    </w:p>
+    <w:p>
+      <w:r>
+        <w:t>On ST2000, you enter track mode by pressing Auto then +10 &amp; -10 toge</w:t>
+      </w:r>
+      <w:r>
+        <w:t>ther. At each waypoint, acknowledge the turn by pressing +10 &amp; -10 together.</w:t>
+      </w:r>
+      <w:r>
+        <w:t xml:space="preserve"> </w:t>
+      </w:r>
+      <w:r>
+        <w:t>I’m</w:t>
+      </w:r>
+      <w:r>
+        <w:t xml:space="preserve"> thinking </w:t>
+      </w:r>
+      <w:r>
+        <w:t xml:space="preserve">+10 &amp; -10 </w:t>
+      </w:r>
+      <w:r>
+        <w:t>together</w:t>
+      </w:r>
+      <w:r>
+        <w:t xml:space="preserve"> are equivalent to pressing track on an ST4000+ head unit … assuming the track button on the APR will </w:t>
+      </w:r>
+      <w:r>
+        <w:t>enter track mode, and acknowledge turns at waypoints … need to test this at sea…</w:t>
+      </w:r>
+    </w:p>
+    <w:p>
+      <w:pPr>
+        <w:rPr>
+          <w:b/>
+          <w:bCs/>
+          <w:u w:val="single"/>
+        </w:rPr>
+      </w:pPr>
+      <w:r>
+        <w:rPr>
+          <w:b/>
+          <w:bCs/>
+          <w:u w:val="single"/>
+        </w:rPr>
+        <w:t xml:space="preserve">Autopilot </w:t>
+      </w:r>
+      <w:r>
+        <w:rPr>
+          <w:b/>
+          <w:bCs/>
+          <w:u w:val="single"/>
+        </w:rPr>
+        <w:t>SeaTalk</w:t>
+      </w:r>
+      <w:r>
+        <w:rPr>
+          <w:b/>
+          <w:bCs/>
+          <w:u w:val="single"/>
+        </w:rPr>
+        <w:t xml:space="preserve"> </w:t>
+      </w:r>
+      <w:r>
+        <w:rPr>
+          <w:b/>
+          <w:bCs/>
+          <w:u w:val="single"/>
+        </w:rPr>
+        <w:t>sentences</w:t>
+      </w:r>
+      <w:r>
+        <w:rPr>
+          <w:b/>
+          <w:bCs/>
+          <w:u w:val="single"/>
+        </w:rPr>
+        <w:t xml:space="preserve"> in </w:t>
+      </w:r>
+      <w:proofErr w:type="spellStart"/>
+      <w:r>
+        <w:rPr>
+          <w:b/>
+          <w:bCs/>
+          <w:u w:val="single"/>
+        </w:rPr>
+        <w:t>RichardJ</w:t>
+      </w:r>
+      <w:r>
+        <w:rPr>
+          <w:b/>
+          <w:bCs/>
+          <w:u w:val="single"/>
+        </w:rPr>
+        <w:t>G</w:t>
+      </w:r>
+      <w:r>
+        <w:rPr>
+          <w:b/>
+          <w:bCs/>
+          <w:u w:val="single"/>
+        </w:rPr>
+        <w:t>’s</w:t>
+      </w:r>
+      <w:proofErr w:type="spellEnd"/>
+      <w:r>
+        <w:rPr>
+          <w:b/>
+          <w:bCs/>
+          <w:u w:val="single"/>
+        </w:rPr>
+        <w:t xml:space="preserve"> AP remote software</w:t>
+      </w:r>
+      <w:r>
+        <w:rPr>
+          <w:b/>
+          <w:bCs/>
+          <w:u w:val="single"/>
+        </w:rPr>
+        <w:t xml:space="preserve"> (in seatalk.cpp – </w:t>
+      </w:r>
+      <w:proofErr w:type="spellStart"/>
+      <w:proofErr w:type="gramStart"/>
+      <w:r>
+        <w:rPr>
+          <w:b/>
+          <w:bCs/>
+          <w:u w:val="single"/>
+        </w:rPr>
+        <w:t>s</w:t>
+      </w:r>
+      <w:r>
+        <w:rPr>
+          <w:b/>
+          <w:bCs/>
+          <w:u w:val="single"/>
+        </w:rPr>
+        <w:t>end</w:t>
+      </w:r>
+      <w:r>
+        <w:rPr>
+          <w:b/>
+          <w:bCs/>
+          <w:u w:val="single"/>
+        </w:rPr>
+        <w:t>CMD</w:t>
+      </w:r>
+      <w:proofErr w:type="spellEnd"/>
+      <w:r>
+        <w:rPr>
+          <w:b/>
+          <w:bCs/>
+          <w:u w:val="single"/>
+        </w:rPr>
+        <w:t>(</w:t>
+      </w:r>
+      <w:proofErr w:type="gramEnd"/>
+      <w:r>
+        <w:rPr>
+          <w:b/>
+          <w:bCs/>
+          <w:u w:val="single"/>
+        </w:rPr>
+        <w:t>)</w:t>
+      </w:r>
+    </w:p>
+    <w:p>
+      <w:pPr>
+        <w:shd w:val="clear" w:color="auto" w:fill="1F1F1F"/>
+        <w:spacing w:after="0" w:line="285" w:lineRule="atLeast"/>
+        <w:rPr>
+          <w:rFonts w:ascii="Consolas" w:eastAsia="Times New Roman" w:hAnsi="Consolas" w:cs="Times New Roman"/>
+          <w:color w:val="CCCCCC"/>
+          <w:sz w:val="21"/>
+          <w:szCs w:val="21"/>
+          <w:lang w:eastAsia="en-GB"/>
+        </w:rPr>
+      </w:pPr>
+      <w:r>
+        <w:rPr>
+          <w:rFonts w:ascii="Consolas" w:eastAsia="Times New Roman" w:hAnsi="Consolas" w:cs="Times New Roman"/>
+          <w:color w:val="CCCCCC"/>
+          <w:sz w:val="21"/>
+          <w:szCs w:val="21"/>
+          <w:lang w:eastAsia="en-GB"/>
+        </w:rPr>
+        <w:t>               </w:t>
+      </w:r>
+      <w:r>
+        <w:rPr>
+          <w:rFonts w:ascii="Consolas" w:eastAsia="Times New Roman" w:hAnsi="Consolas" w:cs="Times New Roman"/>
+          <w:color w:val="CCCCCC"/>
+          <w:sz w:val="21"/>
+          <w:szCs w:val="21"/>
+          <w:lang w:eastAsia="en-GB"/>
+        </w:rPr>
+        <w:t xml:space="preserve"> </w:t>
+      </w:r>
+      <w:r>
+        <w:rPr>
+          <w:rFonts w:ascii="Consolas" w:eastAsia="Times New Roman" w:hAnsi="Consolas" w:cs="Times New Roman"/>
+          <w:color w:val="B5CEA8"/>
+          <w:sz w:val="21"/>
+          <w:szCs w:val="21"/>
+          <w:lang w:eastAsia="en-GB"/>
+        </w:rPr>
+        <w:t>0x86</w:t>
+      </w:r>
+      <w:r>
+        <w:rPr>
+          <w:rFonts w:ascii="Consolas" w:eastAsia="Times New Roman" w:hAnsi="Consolas" w:cs="Times New Roman"/>
+          <w:color w:val="CCCCCC"/>
+          <w:sz w:val="21"/>
+          <w:szCs w:val="21"/>
+          <w:lang w:eastAsia="en-GB"/>
+        </w:rPr>
+        <w:t xml:space="preserve">, </w:t>
+      </w:r>
+      <w:r>
+        <w:rPr>
+          <w:rFonts w:ascii="Consolas" w:eastAsia="Times New Roman" w:hAnsi="Consolas" w:cs="Times New Roman"/>
+          <w:color w:val="B5CEA8"/>
+          <w:sz w:val="21"/>
+          <w:szCs w:val="21"/>
+          <w:lang w:eastAsia="en-GB"/>
+        </w:rPr>
+        <w:t>0x21</w:t>
+      </w:r>
+      <w:r>
+        <w:rPr>
+          <w:rFonts w:ascii="Consolas" w:eastAsia="Times New Roman" w:hAnsi="Consolas" w:cs="Times New Roman"/>
+          <w:color w:val="CCCCCC"/>
+          <w:sz w:val="21"/>
+          <w:szCs w:val="21"/>
+          <w:lang w:eastAsia="en-GB"/>
+        </w:rPr>
+        <w:t xml:space="preserve">, </w:t>
+      </w:r>
+      <w:r>
+        <w:rPr>
+          <w:rFonts w:ascii="Consolas" w:eastAsia="Times New Roman" w:hAnsi="Consolas" w:cs="Times New Roman"/>
+          <w:color w:val="B5CEA8"/>
+          <w:sz w:val="21"/>
+          <w:szCs w:val="21"/>
+          <w:lang w:eastAsia="en-GB"/>
+        </w:rPr>
+        <w:t>0x02</w:t>
+      </w:r>
+      <w:r>
+        <w:rPr>
+          <w:rFonts w:ascii="Consolas" w:eastAsia="Times New Roman" w:hAnsi="Consolas" w:cs="Times New Roman"/>
+          <w:color w:val="CCCCCC"/>
+          <w:sz w:val="21"/>
+          <w:szCs w:val="21"/>
+          <w:lang w:eastAsia="en-GB"/>
+        </w:rPr>
+        <w:t xml:space="preserve">, </w:t>
+      </w:r>
+      <w:r>
+        <w:rPr>
+          <w:rFonts w:ascii="Consolas" w:eastAsia="Times New Roman" w:hAnsi="Consolas" w:cs="Times New Roman"/>
+          <w:color w:val="B5CEA8"/>
+          <w:sz w:val="21"/>
+          <w:szCs w:val="21"/>
+          <w:lang w:eastAsia="en-GB"/>
+        </w:rPr>
+        <w:t>0</w:t>
+      </w:r>
+      <w:proofErr w:type="gramStart"/>
+      <w:r>
+        <w:rPr>
+          <w:rFonts w:ascii="Consolas" w:eastAsia="Times New Roman" w:hAnsi="Consolas" w:cs="Times New Roman"/>
+          <w:color w:val="B5CEA8"/>
+          <w:sz w:val="21"/>
+          <w:szCs w:val="21"/>
+          <w:lang w:eastAsia="en-GB"/>
+        </w:rPr>
+        <w:t>xfd</w:t>
+      </w:r>
+      <w:r>
+        <w:rPr>
+          <w:rFonts w:ascii="Consolas" w:eastAsia="Times New Roman" w:hAnsi="Consolas" w:cs="Times New Roman"/>
+          <w:color w:val="CCCCCC"/>
+          <w:sz w:val="21"/>
+          <w:szCs w:val="21"/>
+          <w:lang w:eastAsia="en-GB"/>
+        </w:rPr>
+        <w:t>,</w:t>
+      </w:r>
+      <w:r>
+        <w:rPr>
+          <w:rFonts w:ascii="Consolas" w:eastAsia="Times New Roman" w:hAnsi="Consolas" w:cs="Times New Roman"/>
+          <w:color w:val="6A9955"/>
+          <w:sz w:val="21"/>
+          <w:szCs w:val="21"/>
+          <w:lang w:eastAsia="en-GB"/>
+        </w:rPr>
+        <w:t xml:space="preserve">   </w:t>
+      </w:r>
+      <w:proofErr w:type="gramEnd"/>
+      <w:r>
+        <w:rPr>
+          <w:rFonts w:ascii="Consolas" w:eastAsia="Times New Roman" w:hAnsi="Consolas" w:cs="Times New Roman"/>
+          <w:color w:val="6A9955"/>
+          <w:sz w:val="21"/>
+          <w:szCs w:val="21"/>
+          <w:lang w:eastAsia="en-GB"/>
+        </w:rPr>
+        <w:t>         // standby</w:t>
+      </w:r>
+    </w:p>
+    <w:p>
+      <w:pPr>
+        <w:shd w:val="clear" w:color="auto" w:fill="1F1F1F"/>
+        <w:spacing w:after="0" w:line="285" w:lineRule="atLeast"/>
+        <w:rPr>
+          <w:rFonts w:ascii="Consolas" w:eastAsia="Times New Roman" w:hAnsi="Consolas" w:cs="Times New Roman"/>
+          <w:color w:val="CCCCCC"/>
+          <w:sz w:val="21"/>
+          <w:szCs w:val="21"/>
+          <w:lang w:eastAsia="en-GB"/>
+        </w:rPr>
+      </w:pPr>
+      <w:r>
+        <w:rPr>
+          <w:rFonts w:ascii="Consolas" w:eastAsia="Times New Roman" w:hAnsi="Consolas" w:cs="Times New Roman"/>
+          <w:color w:val="CCCCCC"/>
+          <w:sz w:val="21"/>
+          <w:szCs w:val="21"/>
+          <w:lang w:eastAsia="en-GB"/>
+        </w:rPr>
+        <w:t xml:space="preserve">                </w:t>
+      </w:r>
+      <w:r>
+        <w:rPr>
+          <w:rFonts w:ascii="Consolas" w:eastAsia="Times New Roman" w:hAnsi="Consolas" w:cs="Times New Roman"/>
+          <w:color w:val="B5CEA8"/>
+          <w:sz w:val="21"/>
+          <w:szCs w:val="21"/>
+          <w:lang w:eastAsia="en-GB"/>
+        </w:rPr>
+        <w:t>0x86</w:t>
+      </w:r>
+      <w:r>
+        <w:rPr>
+          <w:rFonts w:ascii="Consolas" w:eastAsia="Times New Roman" w:hAnsi="Consolas" w:cs="Times New Roman"/>
+          <w:color w:val="CCCCCC"/>
+          <w:sz w:val="21"/>
+          <w:szCs w:val="21"/>
+          <w:lang w:eastAsia="en-GB"/>
+        </w:rPr>
+        <w:t xml:space="preserve">, </w:t>
+      </w:r>
+      <w:r>
+        <w:rPr>
+          <w:rFonts w:ascii="Consolas" w:eastAsia="Times New Roman" w:hAnsi="Consolas" w:cs="Times New Roman"/>
+          <w:color w:val="B5CEA8"/>
+          <w:sz w:val="21"/>
+          <w:szCs w:val="21"/>
+          <w:lang w:eastAsia="en-GB"/>
+        </w:rPr>
+        <w:t>0x21</w:t>
+      </w:r>
+      <w:r>
+        <w:rPr>
+          <w:rFonts w:ascii="Consolas" w:eastAsia="Times New Roman" w:hAnsi="Consolas" w:cs="Times New Roman"/>
+          <w:color w:val="CCCCCC"/>
+          <w:sz w:val="21"/>
+          <w:szCs w:val="21"/>
+          <w:lang w:eastAsia="en-GB"/>
+        </w:rPr>
+        <w:t xml:space="preserve">, </w:t>
+      </w:r>
+      <w:r>
+        <w:rPr>
+          <w:rFonts w:ascii="Consolas" w:eastAsia="Times New Roman" w:hAnsi="Consolas" w:cs="Times New Roman"/>
+          <w:color w:val="B5CEA8"/>
+          <w:sz w:val="21"/>
+          <w:szCs w:val="21"/>
+          <w:lang w:eastAsia="en-GB"/>
+        </w:rPr>
+        <w:t>0x05</w:t>
+      </w:r>
+      <w:r>
+        <w:rPr>
+          <w:rFonts w:ascii="Consolas" w:eastAsia="Times New Roman" w:hAnsi="Consolas" w:cs="Times New Roman"/>
+          <w:color w:val="CCCCCC"/>
+          <w:sz w:val="21"/>
+          <w:szCs w:val="21"/>
+          <w:lang w:eastAsia="en-GB"/>
+        </w:rPr>
+        <w:t xml:space="preserve">, </w:t>
+      </w:r>
+      <w:r>
+        <w:rPr>
+          <w:rFonts w:ascii="Consolas" w:eastAsia="Times New Roman" w:hAnsi="Consolas" w:cs="Times New Roman"/>
+          <w:color w:val="B5CEA8"/>
+          <w:sz w:val="21"/>
+          <w:szCs w:val="21"/>
+          <w:lang w:eastAsia="en-GB"/>
+        </w:rPr>
+        <w:t>0</w:t>
+      </w:r>
+      <w:proofErr w:type="gramStart"/>
+      <w:r>
+        <w:rPr>
+          <w:rFonts w:ascii="Consolas" w:eastAsia="Times New Roman" w:hAnsi="Consolas" w:cs="Times New Roman"/>
+          <w:color w:val="B5CEA8"/>
+          <w:sz w:val="21"/>
+          <w:szCs w:val="21"/>
+          <w:lang w:eastAsia="en-GB"/>
+        </w:rPr>
+        <w:t>xfa</w:t>
+      </w:r>
+      <w:r>
+        <w:rPr>
+          <w:rFonts w:ascii="Consolas" w:eastAsia="Times New Roman" w:hAnsi="Consolas" w:cs="Times New Roman"/>
+          <w:color w:val="CCCCCC"/>
+          <w:sz w:val="21"/>
+          <w:szCs w:val="21"/>
+          <w:lang w:eastAsia="en-GB"/>
+        </w:rPr>
+        <w:t>,</w:t>
+      </w:r>
+      <w:r>
+        <w:rPr>
+          <w:rFonts w:ascii="Consolas" w:eastAsia="Times New Roman" w:hAnsi="Consolas" w:cs="Times New Roman"/>
+          <w:color w:val="6A9955"/>
+          <w:sz w:val="21"/>
+          <w:szCs w:val="21"/>
+          <w:lang w:eastAsia="en-GB"/>
+        </w:rPr>
+        <w:t xml:space="preserve">   </w:t>
+      </w:r>
+      <w:proofErr w:type="gramEnd"/>
+      <w:r>
+        <w:rPr>
+          <w:rFonts w:ascii="Consolas" w:eastAsia="Times New Roman" w:hAnsi="Consolas" w:cs="Times New Roman"/>
+          <w:color w:val="6A9955"/>
+          <w:sz w:val="21"/>
+          <w:szCs w:val="21"/>
+          <w:lang w:eastAsia="en-GB"/>
+        </w:rPr>
+        <w:t>         // -1</w:t>
+      </w:r>
+    </w:p>
+    <w:p>
+      <w:pPr>
+        <w:shd w:val="clear" w:color="auto" w:fill="1F1F1F"/>
+        <w:spacing w:after="0" w:line="285" w:lineRule="atLeast"/>
+        <w:rPr>
+          <w:rFonts w:ascii="Consolas" w:eastAsia="Times New Roman" w:hAnsi="Consolas" w:cs="Times New Roman"/>
+          <w:color w:val="CCCCCC"/>
+          <w:sz w:val="21"/>
+          <w:szCs w:val="21"/>
+          <w:lang w:eastAsia="en-GB"/>
+        </w:rPr>
+      </w:pPr>
+      <w:r>
+        <w:rPr>
+          <w:rFonts w:ascii="Consolas" w:eastAsia="Times New Roman" w:hAnsi="Consolas" w:cs="Times New Roman"/>
+          <w:color w:val="CCCCCC"/>
+          <w:sz w:val="21"/>
+          <w:szCs w:val="21"/>
+          <w:lang w:eastAsia="en-GB"/>
+        </w:rPr>
+        <w:t xml:space="preserve">                </w:t>
+      </w:r>
+      <w:r>
+        <w:rPr>
+          <w:rFonts w:ascii="Consolas" w:eastAsia="Times New Roman" w:hAnsi="Consolas" w:cs="Times New Roman"/>
+          <w:color w:val="B5CEA8"/>
+          <w:sz w:val="21"/>
+          <w:szCs w:val="21"/>
+          <w:lang w:eastAsia="en-GB"/>
+        </w:rPr>
+        <w:t>0x86</w:t>
+      </w:r>
+      <w:r>
+        <w:rPr>
+          <w:rFonts w:ascii="Consolas" w:eastAsia="Times New Roman" w:hAnsi="Consolas" w:cs="Times New Roman"/>
+          <w:color w:val="CCCCCC"/>
+          <w:sz w:val="21"/>
+          <w:szCs w:val="21"/>
+          <w:lang w:eastAsia="en-GB"/>
+        </w:rPr>
+        <w:t xml:space="preserve">, </w:t>
+      </w:r>
+      <w:r>
+        <w:rPr>
+          <w:rFonts w:ascii="Consolas" w:eastAsia="Times New Roman" w:hAnsi="Consolas" w:cs="Times New Roman"/>
+          <w:color w:val="B5CEA8"/>
+          <w:sz w:val="21"/>
+          <w:szCs w:val="21"/>
+          <w:lang w:eastAsia="en-GB"/>
+        </w:rPr>
+        <w:t>0x21</w:t>
+      </w:r>
+      <w:r>
+        <w:rPr>
+          <w:rFonts w:ascii="Consolas" w:eastAsia="Times New Roman" w:hAnsi="Consolas" w:cs="Times New Roman"/>
+          <w:color w:val="CCCCCC"/>
+          <w:sz w:val="21"/>
+          <w:szCs w:val="21"/>
+          <w:lang w:eastAsia="en-GB"/>
+        </w:rPr>
+        <w:t xml:space="preserve">, </w:t>
+      </w:r>
+      <w:r>
+        <w:rPr>
+          <w:rFonts w:ascii="Consolas" w:eastAsia="Times New Roman" w:hAnsi="Consolas" w:cs="Times New Roman"/>
+          <w:color w:val="B5CEA8"/>
+          <w:sz w:val="21"/>
+          <w:szCs w:val="21"/>
+          <w:lang w:eastAsia="en-GB"/>
+        </w:rPr>
+        <w:t>0x01</w:t>
+      </w:r>
+      <w:r>
+        <w:rPr>
+          <w:rFonts w:ascii="Consolas" w:eastAsia="Times New Roman" w:hAnsi="Consolas" w:cs="Times New Roman"/>
+          <w:color w:val="CCCCCC"/>
+          <w:sz w:val="21"/>
+          <w:szCs w:val="21"/>
+          <w:lang w:eastAsia="en-GB"/>
+        </w:rPr>
+        <w:t xml:space="preserve">, </w:t>
+      </w:r>
+      <w:r>
+        <w:rPr>
+          <w:rFonts w:ascii="Consolas" w:eastAsia="Times New Roman" w:hAnsi="Consolas" w:cs="Times New Roman"/>
+          <w:color w:val="B5CEA8"/>
+          <w:sz w:val="21"/>
+          <w:szCs w:val="21"/>
+          <w:lang w:eastAsia="en-GB"/>
+        </w:rPr>
+        <w:t>0</w:t>
+      </w:r>
+      <w:proofErr w:type="gramStart"/>
+      <w:r>
+        <w:rPr>
+          <w:rFonts w:ascii="Consolas" w:eastAsia="Times New Roman" w:hAnsi="Consolas" w:cs="Times New Roman"/>
+          <w:color w:val="B5CEA8"/>
+          <w:sz w:val="21"/>
+          <w:szCs w:val="21"/>
+          <w:lang w:eastAsia="en-GB"/>
+        </w:rPr>
+        <w:t>xfe</w:t>
+      </w:r>
+      <w:r>
+        <w:rPr>
+          <w:rFonts w:ascii="Consolas" w:eastAsia="Times New Roman" w:hAnsi="Consolas" w:cs="Times New Roman"/>
+          <w:color w:val="CCCCCC"/>
+          <w:sz w:val="21"/>
+          <w:szCs w:val="21"/>
+          <w:lang w:eastAsia="en-GB"/>
+        </w:rPr>
+        <w:t>,</w:t>
+      </w:r>
+      <w:r>
+        <w:rPr>
+          <w:rFonts w:ascii="Consolas" w:eastAsia="Times New Roman" w:hAnsi="Consolas" w:cs="Times New Roman"/>
+          <w:color w:val="6A9955"/>
+          <w:sz w:val="21"/>
+          <w:szCs w:val="21"/>
+          <w:lang w:eastAsia="en-GB"/>
+        </w:rPr>
+        <w:t xml:space="preserve">   </w:t>
+      </w:r>
+      <w:proofErr w:type="gramEnd"/>
+      <w:r>
+        <w:rPr>
+          <w:rFonts w:ascii="Consolas" w:eastAsia="Times New Roman" w:hAnsi="Consolas" w:cs="Times New Roman"/>
+          <w:color w:val="6A9955"/>
+          <w:sz w:val="21"/>
+          <w:szCs w:val="21"/>
+          <w:lang w:eastAsia="en-GB"/>
+        </w:rPr>
+        <w:t>         // auto</w:t>
+      </w:r>
+    </w:p>
+    <w:p>
+      <w:pPr>
+        <w:shd w:val="clear" w:color="auto" w:fill="1F1F1F"/>
+        <w:spacing w:after="0" w:line="285" w:lineRule="atLeast"/>
+        <w:rPr>
+          <w:rFonts w:ascii="Consolas" w:eastAsia="Times New Roman" w:hAnsi="Consolas" w:cs="Times New Roman"/>
+          <w:color w:val="CCCCCC"/>
+          <w:sz w:val="21"/>
+          <w:szCs w:val="21"/>
+          <w:lang w:eastAsia="en-GB"/>
+        </w:rPr>
+      </w:pPr>
+      <w:r>
+        <w:rPr>
+          <w:rFonts w:ascii="Consolas" w:eastAsia="Times New Roman" w:hAnsi="Consolas" w:cs="Times New Roman"/>
+          <w:color w:val="CCCCCC"/>
+          <w:sz w:val="21"/>
+          <w:szCs w:val="21"/>
+          <w:lang w:eastAsia="en-GB"/>
+        </w:rPr>
+        <w:t xml:space="preserve">                </w:t>
+      </w:r>
+      <w:r>
+        <w:rPr>
+          <w:rFonts w:ascii="Consolas" w:eastAsia="Times New Roman" w:hAnsi="Consolas" w:cs="Times New Roman"/>
+          <w:color w:val="B5CEA8"/>
+          <w:sz w:val="21"/>
+          <w:szCs w:val="21"/>
+          <w:lang w:eastAsia="en-GB"/>
+        </w:rPr>
+        <w:t>0x86</w:t>
+      </w:r>
+      <w:r>
+        <w:rPr>
+          <w:rFonts w:ascii="Consolas" w:eastAsia="Times New Roman" w:hAnsi="Consolas" w:cs="Times New Roman"/>
+          <w:color w:val="CCCCCC"/>
+          <w:sz w:val="21"/>
+          <w:szCs w:val="21"/>
+          <w:lang w:eastAsia="en-GB"/>
+        </w:rPr>
+        <w:t xml:space="preserve">, </w:t>
+      </w:r>
+      <w:r>
+        <w:rPr>
+          <w:rFonts w:ascii="Consolas" w:eastAsia="Times New Roman" w:hAnsi="Consolas" w:cs="Times New Roman"/>
+          <w:color w:val="B5CEA8"/>
+          <w:sz w:val="21"/>
+          <w:szCs w:val="21"/>
+          <w:lang w:eastAsia="en-GB"/>
+        </w:rPr>
+        <w:t>0x21</w:t>
+      </w:r>
+      <w:r>
+        <w:rPr>
+          <w:rFonts w:ascii="Consolas" w:eastAsia="Times New Roman" w:hAnsi="Consolas" w:cs="Times New Roman"/>
+          <w:color w:val="CCCCCC"/>
+          <w:sz w:val="21"/>
+          <w:szCs w:val="21"/>
+          <w:lang w:eastAsia="en-GB"/>
+        </w:rPr>
+        <w:t xml:space="preserve">, </w:t>
+      </w:r>
+      <w:r>
+        <w:rPr>
+          <w:rFonts w:ascii="Consolas" w:eastAsia="Times New Roman" w:hAnsi="Consolas" w:cs="Times New Roman"/>
+          <w:color w:val="B5CEA8"/>
+          <w:sz w:val="21"/>
+          <w:szCs w:val="21"/>
+          <w:lang w:eastAsia="en-GB"/>
+        </w:rPr>
+        <w:t>0x07</w:t>
+      </w:r>
+      <w:r>
+        <w:rPr>
+          <w:rFonts w:ascii="Consolas" w:eastAsia="Times New Roman" w:hAnsi="Consolas" w:cs="Times New Roman"/>
+          <w:color w:val="CCCCCC"/>
+          <w:sz w:val="21"/>
+          <w:szCs w:val="21"/>
+          <w:lang w:eastAsia="en-GB"/>
+        </w:rPr>
+        <w:t xml:space="preserve">, </w:t>
+      </w:r>
+      <w:r>
+        <w:rPr>
+          <w:rFonts w:ascii="Consolas" w:eastAsia="Times New Roman" w:hAnsi="Consolas" w:cs="Times New Roman"/>
+          <w:color w:val="B5CEA8"/>
+          <w:sz w:val="21"/>
+          <w:szCs w:val="21"/>
+          <w:lang w:eastAsia="en-GB"/>
+        </w:rPr>
+        <w:t>0xf</w:t>
+      </w:r>
+      <w:proofErr w:type="gramStart"/>
+      <w:r>
+        <w:rPr>
+          <w:rFonts w:ascii="Consolas" w:eastAsia="Times New Roman" w:hAnsi="Consolas" w:cs="Times New Roman"/>
+          <w:color w:val="B5CEA8"/>
+          <w:sz w:val="21"/>
+          <w:szCs w:val="21"/>
+          <w:lang w:eastAsia="en-GB"/>
+        </w:rPr>
+        <w:t>8</w:t>
+      </w:r>
+      <w:r>
+        <w:rPr>
+          <w:rFonts w:ascii="Consolas" w:eastAsia="Times New Roman" w:hAnsi="Consolas" w:cs="Times New Roman"/>
+          <w:color w:val="CCCCCC"/>
+          <w:sz w:val="21"/>
+          <w:szCs w:val="21"/>
+          <w:lang w:eastAsia="en-GB"/>
+        </w:rPr>
+        <w:t>,</w:t>
+      </w:r>
+      <w:r>
+        <w:rPr>
+          <w:rFonts w:ascii="Consolas" w:eastAsia="Times New Roman" w:hAnsi="Consolas" w:cs="Times New Roman"/>
+          <w:color w:val="6A9955"/>
+          <w:sz w:val="21"/>
+          <w:szCs w:val="21"/>
+          <w:lang w:eastAsia="en-GB"/>
+        </w:rPr>
+        <w:t xml:space="preserve">   </w:t>
+      </w:r>
+      <w:proofErr w:type="gramEnd"/>
+      <w:r>
+        <w:rPr>
+          <w:rFonts w:ascii="Consolas" w:eastAsia="Times New Roman" w:hAnsi="Consolas" w:cs="Times New Roman"/>
+          <w:color w:val="6A9955"/>
+          <w:sz w:val="21"/>
+          <w:szCs w:val="21"/>
+          <w:lang w:eastAsia="en-GB"/>
+        </w:rPr>
+        <w:t>         // +1</w:t>
+      </w:r>
+    </w:p>
+    <w:p>
+      <w:pPr>
+        <w:shd w:val="clear" w:color="auto" w:fill="1F1F1F"/>
+        <w:spacing w:after="0" w:line="285" w:lineRule="atLeast"/>
+        <w:rPr>
+          <w:rFonts w:ascii="Consolas" w:eastAsia="Times New Roman" w:hAnsi="Consolas" w:cs="Times New Roman"/>
+          <w:color w:val="CCCCCC"/>
+          <w:sz w:val="21"/>
+          <w:szCs w:val="21"/>
+          <w:lang w:eastAsia="en-GB"/>
+        </w:rPr>
+      </w:pPr>
+      <w:r>
+        <w:rPr>
+          <w:rFonts w:ascii="Consolas" w:eastAsia="Times New Roman" w:hAnsi="Consolas" w:cs="Times New Roman"/>
+          <w:color w:val="CCCCCC"/>
+          <w:sz w:val="21"/>
+          <w:szCs w:val="21"/>
+          <w:lang w:eastAsia="en-GB"/>
+        </w:rPr>
+        <w:t xml:space="preserve">                </w:t>
+      </w:r>
+      <w:r>
+        <w:rPr>
+          <w:rFonts w:ascii="Consolas" w:eastAsia="Times New Roman" w:hAnsi="Consolas" w:cs="Times New Roman"/>
+          <w:color w:val="B5CEA8"/>
+          <w:sz w:val="21"/>
+          <w:szCs w:val="21"/>
+          <w:lang w:eastAsia="en-GB"/>
+        </w:rPr>
+        <w:t>0x86</w:t>
+      </w:r>
+      <w:r>
+        <w:rPr>
+          <w:rFonts w:ascii="Consolas" w:eastAsia="Times New Roman" w:hAnsi="Consolas" w:cs="Times New Roman"/>
+          <w:color w:val="CCCCCC"/>
+          <w:sz w:val="21"/>
+          <w:szCs w:val="21"/>
+          <w:lang w:eastAsia="en-GB"/>
+        </w:rPr>
+        <w:t xml:space="preserve">, </w:t>
+      </w:r>
+      <w:r>
+        <w:rPr>
+          <w:rFonts w:ascii="Consolas" w:eastAsia="Times New Roman" w:hAnsi="Consolas" w:cs="Times New Roman"/>
+          <w:color w:val="B5CEA8"/>
+          <w:sz w:val="21"/>
+          <w:szCs w:val="21"/>
+          <w:lang w:eastAsia="en-GB"/>
+        </w:rPr>
+        <w:t>0x21</w:t>
+      </w:r>
+      <w:r>
+        <w:rPr>
+          <w:rFonts w:ascii="Consolas" w:eastAsia="Times New Roman" w:hAnsi="Consolas" w:cs="Times New Roman"/>
+          <w:color w:val="CCCCCC"/>
+          <w:sz w:val="21"/>
+          <w:szCs w:val="21"/>
+          <w:lang w:eastAsia="en-GB"/>
+        </w:rPr>
+        <w:t xml:space="preserve">, </w:t>
+      </w:r>
+      <w:r>
+        <w:rPr>
+          <w:rFonts w:ascii="Consolas" w:eastAsia="Times New Roman" w:hAnsi="Consolas" w:cs="Times New Roman"/>
+          <w:color w:val="B5CEA8"/>
+          <w:sz w:val="21"/>
+          <w:szCs w:val="21"/>
+          <w:lang w:eastAsia="en-GB"/>
+        </w:rPr>
+        <w:t>0x06</w:t>
+      </w:r>
+      <w:r>
+        <w:rPr>
+          <w:rFonts w:ascii="Consolas" w:eastAsia="Times New Roman" w:hAnsi="Consolas" w:cs="Times New Roman"/>
+          <w:color w:val="CCCCCC"/>
+          <w:sz w:val="21"/>
+          <w:szCs w:val="21"/>
+          <w:lang w:eastAsia="en-GB"/>
+        </w:rPr>
+        <w:t xml:space="preserve">, </w:t>
+      </w:r>
+      <w:r>
+        <w:rPr>
+          <w:rFonts w:ascii="Consolas" w:eastAsia="Times New Roman" w:hAnsi="Consolas" w:cs="Times New Roman"/>
+          <w:color w:val="B5CEA8"/>
+          <w:sz w:val="21"/>
+          <w:szCs w:val="21"/>
+          <w:lang w:eastAsia="en-GB"/>
+        </w:rPr>
+        <w:t>0xf</w:t>
+      </w:r>
+      <w:proofErr w:type="gramStart"/>
+      <w:r>
+        <w:rPr>
+          <w:rFonts w:ascii="Consolas" w:eastAsia="Times New Roman" w:hAnsi="Consolas" w:cs="Times New Roman"/>
+          <w:color w:val="B5CEA8"/>
+          <w:sz w:val="21"/>
+          <w:szCs w:val="21"/>
+          <w:lang w:eastAsia="en-GB"/>
+        </w:rPr>
+        <w:t>9</w:t>
+      </w:r>
+      <w:r>
+        <w:rPr>
+          <w:rFonts w:ascii="Consolas" w:eastAsia="Times New Roman" w:hAnsi="Consolas" w:cs="Times New Roman"/>
+          <w:color w:val="CCCCCC"/>
+          <w:sz w:val="21"/>
+          <w:szCs w:val="21"/>
+          <w:lang w:eastAsia="en-GB"/>
+        </w:rPr>
+        <w:t>,</w:t>
+      </w:r>
+      <w:r>
+        <w:rPr>
+          <w:rFonts w:ascii="Consolas" w:eastAsia="Times New Roman" w:hAnsi="Consolas" w:cs="Times New Roman"/>
+          <w:color w:val="6A9955"/>
+          <w:sz w:val="21"/>
+          <w:szCs w:val="21"/>
+          <w:lang w:eastAsia="en-GB"/>
+        </w:rPr>
+        <w:t xml:space="preserve">   </w:t>
+      </w:r>
+      <w:proofErr w:type="gramEnd"/>
+      <w:r>
+        <w:rPr>
+          <w:rFonts w:ascii="Consolas" w:eastAsia="Times New Roman" w:hAnsi="Consolas" w:cs="Times New Roman"/>
+          <w:color w:val="6A9955"/>
+          <w:sz w:val="21"/>
+          <w:szCs w:val="21"/>
+          <w:lang w:eastAsia="en-GB"/>
+        </w:rPr>
+        <w:t>         // -10</w:t>
+      </w:r>
+    </w:p>
+    <w:p>
+      <w:pPr>
+        <w:shd w:val="clear" w:color="auto" w:fill="1F1F1F"/>
+        <w:spacing w:after="0" w:line="285" w:lineRule="atLeast"/>
+        <w:rPr>
+          <w:rFonts w:ascii="Consolas" w:eastAsia="Times New Roman" w:hAnsi="Consolas" w:cs="Times New Roman"/>
+          <w:color w:val="CCCCCC"/>
+          <w:sz w:val="21"/>
+          <w:szCs w:val="21"/>
+          <w:lang w:eastAsia="en-GB"/>
+        </w:rPr>
+      </w:pPr>
+      <w:r>
+        <w:rPr>
+          <w:rFonts w:ascii="Consolas" w:eastAsia="Times New Roman" w:hAnsi="Consolas" w:cs="Times New Roman"/>
+          <w:color w:val="CCCCCC"/>
+          <w:sz w:val="21"/>
+          <w:szCs w:val="21"/>
+          <w:lang w:eastAsia="en-GB"/>
+        </w:rPr>
+        <w:t xml:space="preserve">                </w:t>
+      </w:r>
+      <w:r>
+        <w:rPr>
+          <w:rFonts w:ascii="Consolas" w:eastAsia="Times New Roman" w:hAnsi="Consolas" w:cs="Times New Roman"/>
+          <w:color w:val="B5CEA8"/>
+          <w:sz w:val="21"/>
+          <w:szCs w:val="21"/>
+          <w:lang w:eastAsia="en-GB"/>
+        </w:rPr>
+        <w:t>0x86</w:t>
+      </w:r>
+      <w:r>
+        <w:rPr>
+          <w:rFonts w:ascii="Consolas" w:eastAsia="Times New Roman" w:hAnsi="Consolas" w:cs="Times New Roman"/>
+          <w:color w:val="CCCCCC"/>
+          <w:sz w:val="21"/>
+          <w:szCs w:val="21"/>
+          <w:lang w:eastAsia="en-GB"/>
+        </w:rPr>
+        <w:t xml:space="preserve">, </w:t>
+      </w:r>
+      <w:r>
+        <w:rPr>
+          <w:rFonts w:ascii="Consolas" w:eastAsia="Times New Roman" w:hAnsi="Consolas" w:cs="Times New Roman"/>
+          <w:color w:val="B5CEA8"/>
+          <w:sz w:val="21"/>
+          <w:szCs w:val="21"/>
+          <w:lang w:eastAsia="en-GB"/>
+        </w:rPr>
+        <w:t>0x21</w:t>
+      </w:r>
+      <w:r>
+        <w:rPr>
+          <w:rFonts w:ascii="Consolas" w:eastAsia="Times New Roman" w:hAnsi="Consolas" w:cs="Times New Roman"/>
+          <w:color w:val="CCCCCC"/>
+          <w:sz w:val="21"/>
+          <w:szCs w:val="21"/>
+          <w:lang w:eastAsia="en-GB"/>
+        </w:rPr>
+        <w:t xml:space="preserve">, </w:t>
+      </w:r>
+      <w:r>
+        <w:rPr>
+          <w:rFonts w:ascii="Consolas" w:eastAsia="Times New Roman" w:hAnsi="Consolas" w:cs="Times New Roman"/>
+          <w:color w:val="B5CEA8"/>
+          <w:sz w:val="21"/>
+          <w:szCs w:val="21"/>
+          <w:lang w:eastAsia="en-GB"/>
+        </w:rPr>
+        <w:t>0x23</w:t>
+      </w:r>
+      <w:r>
+        <w:rPr>
+          <w:rFonts w:ascii="Consolas" w:eastAsia="Times New Roman" w:hAnsi="Consolas" w:cs="Times New Roman"/>
+          <w:color w:val="CCCCCC"/>
+          <w:sz w:val="21"/>
+          <w:szCs w:val="21"/>
+          <w:lang w:eastAsia="en-GB"/>
+        </w:rPr>
+        <w:t xml:space="preserve">, </w:t>
+      </w:r>
+      <w:r>
+        <w:rPr>
+          <w:rFonts w:ascii="Consolas" w:eastAsia="Times New Roman" w:hAnsi="Consolas" w:cs="Times New Roman"/>
+          <w:color w:val="B5CEA8"/>
+          <w:sz w:val="21"/>
+          <w:szCs w:val="21"/>
+          <w:lang w:eastAsia="en-GB"/>
+        </w:rPr>
+        <w:t>0</w:t>
+      </w:r>
+      <w:proofErr w:type="gramStart"/>
+      <w:r>
+        <w:rPr>
+          <w:rFonts w:ascii="Consolas" w:eastAsia="Times New Roman" w:hAnsi="Consolas" w:cs="Times New Roman"/>
+          <w:color w:val="B5CEA8"/>
+          <w:sz w:val="21"/>
+          <w:szCs w:val="21"/>
+          <w:lang w:eastAsia="en-GB"/>
+        </w:rPr>
+        <w:t>xdc</w:t>
+      </w:r>
+      <w:r>
+        <w:rPr>
+          <w:rFonts w:ascii="Consolas" w:eastAsia="Times New Roman" w:hAnsi="Consolas" w:cs="Times New Roman"/>
+          <w:color w:val="CCCCCC"/>
+          <w:sz w:val="21"/>
+          <w:szCs w:val="21"/>
+          <w:lang w:eastAsia="en-GB"/>
+        </w:rPr>
+        <w:t>,</w:t>
+      </w:r>
+      <w:r>
+        <w:rPr>
+          <w:rFonts w:ascii="Consolas" w:eastAsia="Times New Roman" w:hAnsi="Consolas" w:cs="Times New Roman"/>
+          <w:color w:val="6A9955"/>
+          <w:sz w:val="21"/>
+          <w:szCs w:val="21"/>
+          <w:lang w:eastAsia="en-GB"/>
+        </w:rPr>
+        <w:t xml:space="preserve">   </w:t>
+      </w:r>
+      <w:proofErr w:type="gramEnd"/>
+      <w:r>
+        <w:rPr>
+          <w:rFonts w:ascii="Consolas" w:eastAsia="Times New Roman" w:hAnsi="Consolas" w:cs="Times New Roman"/>
+          <w:color w:val="6A9955"/>
+          <w:sz w:val="21"/>
+          <w:szCs w:val="21"/>
+          <w:lang w:eastAsia="en-GB"/>
+        </w:rPr>
+        <w:t>         // wind</w:t>
+      </w:r>
+    </w:p>
+    <w:p>
+      <w:pPr>
+        <w:shd w:val="clear" w:color="auto" w:fill="1F1F1F"/>
+        <w:spacing w:after="0" w:line="285" w:lineRule="atLeast"/>
+        <w:rPr>
+          <w:rFonts w:ascii="Consolas" w:eastAsia="Times New Roman" w:hAnsi="Consolas" w:cs="Times New Roman"/>
+          <w:color w:val="CCCCCC"/>
+          <w:sz w:val="21"/>
+          <w:szCs w:val="21"/>
+          <w:lang w:eastAsia="en-GB"/>
+        </w:rPr>
+      </w:pPr>
+      <w:r>
+        <w:rPr>
+          <w:rFonts w:ascii="Consolas" w:eastAsia="Times New Roman" w:hAnsi="Consolas" w:cs="Times New Roman"/>
+          <w:color w:val="CCCCCC"/>
+          <w:sz w:val="21"/>
+          <w:szCs w:val="21"/>
+          <w:lang w:eastAsia="en-GB"/>
+        </w:rPr>
+        <w:t xml:space="preserve">                </w:t>
+      </w:r>
+      <w:r>
+        <w:rPr>
+          <w:rFonts w:ascii="Consolas" w:eastAsia="Times New Roman" w:hAnsi="Consolas" w:cs="Times New Roman"/>
+          <w:color w:val="B5CEA8"/>
+          <w:sz w:val="21"/>
+          <w:szCs w:val="21"/>
+          <w:lang w:eastAsia="en-GB"/>
+        </w:rPr>
+        <w:t>0x86</w:t>
+      </w:r>
+      <w:r>
+        <w:rPr>
+          <w:rFonts w:ascii="Consolas" w:eastAsia="Times New Roman" w:hAnsi="Consolas" w:cs="Times New Roman"/>
+          <w:color w:val="CCCCCC"/>
+          <w:sz w:val="21"/>
+          <w:szCs w:val="21"/>
+          <w:lang w:eastAsia="en-GB"/>
+        </w:rPr>
+        <w:t xml:space="preserve">, </w:t>
+      </w:r>
+      <w:r>
+        <w:rPr>
+          <w:rFonts w:ascii="Consolas" w:eastAsia="Times New Roman" w:hAnsi="Consolas" w:cs="Times New Roman"/>
+          <w:color w:val="B5CEA8"/>
+          <w:sz w:val="21"/>
+          <w:szCs w:val="21"/>
+          <w:lang w:eastAsia="en-GB"/>
+        </w:rPr>
+        <w:t>0x21</w:t>
+      </w:r>
+      <w:r>
+        <w:rPr>
+          <w:rFonts w:ascii="Consolas" w:eastAsia="Times New Roman" w:hAnsi="Consolas" w:cs="Times New Roman"/>
+          <w:color w:val="CCCCCC"/>
+          <w:sz w:val="21"/>
+          <w:szCs w:val="21"/>
+          <w:lang w:eastAsia="en-GB"/>
+        </w:rPr>
+        <w:t xml:space="preserve">, </w:t>
+      </w:r>
+      <w:r>
+        <w:rPr>
+          <w:rFonts w:ascii="Consolas" w:eastAsia="Times New Roman" w:hAnsi="Consolas" w:cs="Times New Roman"/>
+          <w:color w:val="B5CEA8"/>
+          <w:sz w:val="21"/>
+          <w:szCs w:val="21"/>
+          <w:lang w:eastAsia="en-GB"/>
+        </w:rPr>
+        <w:t>0x08</w:t>
+      </w:r>
+      <w:r>
+        <w:rPr>
+          <w:rFonts w:ascii="Consolas" w:eastAsia="Times New Roman" w:hAnsi="Consolas" w:cs="Times New Roman"/>
+          <w:color w:val="CCCCCC"/>
+          <w:sz w:val="21"/>
+          <w:szCs w:val="21"/>
+          <w:lang w:eastAsia="en-GB"/>
+        </w:rPr>
+        <w:t xml:space="preserve">, </w:t>
+      </w:r>
+      <w:r>
+        <w:rPr>
+          <w:rFonts w:ascii="Consolas" w:eastAsia="Times New Roman" w:hAnsi="Consolas" w:cs="Times New Roman"/>
+          <w:color w:val="B5CEA8"/>
+          <w:sz w:val="21"/>
+          <w:szCs w:val="21"/>
+          <w:lang w:eastAsia="en-GB"/>
+        </w:rPr>
+        <w:t>0xf</w:t>
+      </w:r>
+      <w:proofErr w:type="gramStart"/>
+      <w:r>
+        <w:rPr>
+          <w:rFonts w:ascii="Consolas" w:eastAsia="Times New Roman" w:hAnsi="Consolas" w:cs="Times New Roman"/>
+          <w:color w:val="B5CEA8"/>
+          <w:sz w:val="21"/>
+          <w:szCs w:val="21"/>
+          <w:lang w:eastAsia="en-GB"/>
+        </w:rPr>
+        <w:t>7</w:t>
+      </w:r>
+      <w:r>
+        <w:rPr>
+          <w:rFonts w:ascii="Consolas" w:eastAsia="Times New Roman" w:hAnsi="Consolas" w:cs="Times New Roman"/>
+          <w:color w:val="CCCCCC"/>
+          <w:sz w:val="21"/>
+          <w:szCs w:val="21"/>
+          <w:lang w:eastAsia="en-GB"/>
+        </w:rPr>
+        <w:t>,</w:t>
+      </w:r>
+      <w:r>
+        <w:rPr>
+          <w:rFonts w:ascii="Consolas" w:eastAsia="Times New Roman" w:hAnsi="Consolas" w:cs="Times New Roman"/>
+          <w:color w:val="6A9955"/>
+          <w:sz w:val="21"/>
+          <w:szCs w:val="21"/>
+          <w:lang w:eastAsia="en-GB"/>
+        </w:rPr>
+        <w:t xml:space="preserve">   </w:t>
+      </w:r>
+      <w:proofErr w:type="gramEnd"/>
+      <w:r>
+        <w:rPr>
+          <w:rFonts w:ascii="Consolas" w:eastAsia="Times New Roman" w:hAnsi="Consolas" w:cs="Times New Roman"/>
+          <w:color w:val="6A9955"/>
+          <w:sz w:val="21"/>
+          <w:szCs w:val="21"/>
+          <w:lang w:eastAsia="en-GB"/>
+        </w:rPr>
+        <w:t>         // +10</w:t>
+      </w:r>
+    </w:p>
+    <w:p>
+      <w:pPr>
+        <w:shd w:val="clear" w:color="auto" w:fill="1F1F1F"/>
+        <w:spacing w:after="0" w:line="285" w:lineRule="atLeast"/>
+        <w:rPr>
+          <w:rFonts w:ascii="Consolas" w:eastAsia="Times New Roman" w:hAnsi="Consolas" w:cs="Times New Roman"/>
+          <w:color w:val="CCCCCC"/>
+          <w:sz w:val="21"/>
+          <w:szCs w:val="21"/>
+          <w:lang w:eastAsia="en-GB"/>
+        </w:rPr>
+      </w:pPr>
+      <w:r>
+        <w:rPr>
+          <w:rFonts w:ascii="Consolas" w:eastAsia="Times New Roman" w:hAnsi="Consolas" w:cs="Times New Roman"/>
+          <w:color w:val="CCCCCC"/>
+          <w:sz w:val="21"/>
+          <w:szCs w:val="21"/>
+          <w:lang w:eastAsia="en-GB"/>
+        </w:rPr>
+        <w:t xml:space="preserve">                </w:t>
+      </w:r>
+      <w:r>
+        <w:rPr>
+          <w:rFonts w:ascii="Consolas" w:eastAsia="Times New Roman" w:hAnsi="Consolas" w:cs="Times New Roman"/>
+          <w:color w:val="B5CEA8"/>
+          <w:sz w:val="21"/>
+          <w:szCs w:val="21"/>
+          <w:lang w:eastAsia="en-GB"/>
+        </w:rPr>
+        <w:t>0x86</w:t>
+      </w:r>
+      <w:r>
+        <w:rPr>
+          <w:rFonts w:ascii="Consolas" w:eastAsia="Times New Roman" w:hAnsi="Consolas" w:cs="Times New Roman"/>
+          <w:color w:val="CCCCCC"/>
+          <w:sz w:val="21"/>
+          <w:szCs w:val="21"/>
+          <w:lang w:eastAsia="en-GB"/>
+        </w:rPr>
+        <w:t xml:space="preserve">, </w:t>
+      </w:r>
+      <w:r>
+        <w:rPr>
+          <w:rFonts w:ascii="Consolas" w:eastAsia="Times New Roman" w:hAnsi="Consolas" w:cs="Times New Roman"/>
+          <w:color w:val="B5CEA8"/>
+          <w:sz w:val="21"/>
+          <w:szCs w:val="21"/>
+          <w:lang w:eastAsia="en-GB"/>
+        </w:rPr>
+        <w:t>0x21</w:t>
+      </w:r>
+      <w:r>
+        <w:rPr>
+          <w:rFonts w:ascii="Consolas" w:eastAsia="Times New Roman" w:hAnsi="Consolas" w:cs="Times New Roman"/>
+          <w:color w:val="CCCCCC"/>
+          <w:sz w:val="21"/>
+          <w:szCs w:val="21"/>
+          <w:lang w:eastAsia="en-GB"/>
+        </w:rPr>
+        <w:t xml:space="preserve">, </w:t>
+      </w:r>
+      <w:r>
+        <w:rPr>
+          <w:rFonts w:ascii="Consolas" w:eastAsia="Times New Roman" w:hAnsi="Consolas" w:cs="Times New Roman"/>
+          <w:color w:val="B5CEA8"/>
+          <w:sz w:val="21"/>
+          <w:szCs w:val="21"/>
+          <w:lang w:eastAsia="en-GB"/>
+        </w:rPr>
+        <w:t>0x21</w:t>
+      </w:r>
+      <w:r>
+        <w:rPr>
+          <w:rFonts w:ascii="Consolas" w:eastAsia="Times New Roman" w:hAnsi="Consolas" w:cs="Times New Roman"/>
+          <w:color w:val="CCCCCC"/>
+          <w:sz w:val="21"/>
+          <w:szCs w:val="21"/>
+          <w:lang w:eastAsia="en-GB"/>
+        </w:rPr>
+        <w:t xml:space="preserve">, </w:t>
+      </w:r>
+      <w:r>
+        <w:rPr>
+          <w:rFonts w:ascii="Consolas" w:eastAsia="Times New Roman" w:hAnsi="Consolas" w:cs="Times New Roman"/>
+          <w:color w:val="B5CEA8"/>
+          <w:sz w:val="21"/>
+          <w:szCs w:val="21"/>
+          <w:lang w:eastAsia="en-GB"/>
+        </w:rPr>
+        <w:t>0</w:t>
+      </w:r>
+      <w:proofErr w:type="gramStart"/>
+      <w:r>
+        <w:rPr>
+          <w:rFonts w:ascii="Consolas" w:eastAsia="Times New Roman" w:hAnsi="Consolas" w:cs="Times New Roman"/>
+          <w:color w:val="B5CEA8"/>
+          <w:sz w:val="21"/>
+          <w:szCs w:val="21"/>
+          <w:lang w:eastAsia="en-GB"/>
+        </w:rPr>
+        <w:t>xde</w:t>
+      </w:r>
+      <w:r>
+        <w:rPr>
+          <w:rFonts w:ascii="Consolas" w:eastAsia="Times New Roman" w:hAnsi="Consolas" w:cs="Times New Roman"/>
+          <w:color w:val="CCCCCC"/>
+          <w:sz w:val="21"/>
+          <w:szCs w:val="21"/>
+          <w:lang w:eastAsia="en-GB"/>
+        </w:rPr>
+        <w:t>,</w:t>
+      </w:r>
+      <w:r>
+        <w:rPr>
+          <w:rFonts w:ascii="Consolas" w:eastAsia="Times New Roman" w:hAnsi="Consolas" w:cs="Times New Roman"/>
+          <w:color w:val="6A9955"/>
+          <w:sz w:val="21"/>
+          <w:szCs w:val="21"/>
+          <w:lang w:eastAsia="en-GB"/>
+        </w:rPr>
+        <w:t xml:space="preserve">   </w:t>
+      </w:r>
+      <w:proofErr w:type="gramEnd"/>
+      <w:r>
+        <w:rPr>
+          <w:rFonts w:ascii="Consolas" w:eastAsia="Times New Roman" w:hAnsi="Consolas" w:cs="Times New Roman"/>
+          <w:color w:val="6A9955"/>
+          <w:sz w:val="21"/>
+          <w:szCs w:val="21"/>
+          <w:lang w:eastAsia="en-GB"/>
+        </w:rPr>
+        <w:t>         // tack (-1 + -10)</w:t>
+      </w:r>
+    </w:p>
+    <w:p>
+      <w:pPr>
+        <w:shd w:val="clear" w:color="auto" w:fill="1F1F1F"/>
+        <w:spacing w:after="0" w:line="285" w:lineRule="atLeast"/>
+        <w:rPr>
+          <w:rFonts w:ascii="Consolas" w:eastAsia="Times New Roman" w:hAnsi="Consolas" w:cs="Times New Roman"/>
+          <w:color w:val="CCCCCC"/>
+          <w:sz w:val="21"/>
+          <w:szCs w:val="21"/>
+          <w:lang w:eastAsia="en-GB"/>
+        </w:rPr>
+      </w:pPr>
+      <w:r>
+        <w:rPr>
+          <w:rFonts w:ascii="Consolas" w:eastAsia="Times New Roman" w:hAnsi="Consolas" w:cs="Times New Roman"/>
+          <w:color w:val="CCCCCC"/>
+          <w:sz w:val="21"/>
+          <w:szCs w:val="21"/>
+          <w:lang w:eastAsia="en-GB"/>
+        </w:rPr>
+        <w:t xml:space="preserve">                </w:t>
+      </w:r>
+      <w:r>
+        <w:rPr>
+          <w:rFonts w:ascii="Consolas" w:eastAsia="Times New Roman" w:hAnsi="Consolas" w:cs="Times New Roman"/>
+          <w:color w:val="B5CEA8"/>
+          <w:sz w:val="21"/>
+          <w:szCs w:val="21"/>
+          <w:lang w:eastAsia="en-GB"/>
+        </w:rPr>
+        <w:t>0x86</w:t>
+      </w:r>
+      <w:r>
+        <w:rPr>
+          <w:rFonts w:ascii="Consolas" w:eastAsia="Times New Roman" w:hAnsi="Consolas" w:cs="Times New Roman"/>
+          <w:color w:val="CCCCCC"/>
+          <w:sz w:val="21"/>
+          <w:szCs w:val="21"/>
+          <w:lang w:eastAsia="en-GB"/>
+        </w:rPr>
+        <w:t xml:space="preserve">, </w:t>
+      </w:r>
+      <w:r>
+        <w:rPr>
+          <w:rFonts w:ascii="Consolas" w:eastAsia="Times New Roman" w:hAnsi="Consolas" w:cs="Times New Roman"/>
+          <w:color w:val="B5CEA8"/>
+          <w:sz w:val="21"/>
+          <w:szCs w:val="21"/>
+          <w:lang w:eastAsia="en-GB"/>
+        </w:rPr>
+        <w:t>0x21</w:t>
+      </w:r>
+      <w:r>
+        <w:rPr>
+          <w:rFonts w:ascii="Consolas" w:eastAsia="Times New Roman" w:hAnsi="Consolas" w:cs="Times New Roman"/>
+          <w:color w:val="CCCCCC"/>
+          <w:sz w:val="21"/>
+          <w:szCs w:val="21"/>
+          <w:lang w:eastAsia="en-GB"/>
+        </w:rPr>
+        <w:t xml:space="preserve">, </w:t>
+      </w:r>
+      <w:r>
+        <w:rPr>
+          <w:rFonts w:ascii="Consolas" w:eastAsia="Times New Roman" w:hAnsi="Consolas" w:cs="Times New Roman"/>
+          <w:color w:val="B5CEA8"/>
+          <w:sz w:val="21"/>
+          <w:szCs w:val="21"/>
+          <w:lang w:eastAsia="en-GB"/>
+        </w:rPr>
+        <w:t>0x03</w:t>
+      </w:r>
+      <w:r>
+        <w:rPr>
+          <w:rFonts w:ascii="Consolas" w:eastAsia="Times New Roman" w:hAnsi="Consolas" w:cs="Times New Roman"/>
+          <w:color w:val="CCCCCC"/>
+          <w:sz w:val="21"/>
+          <w:szCs w:val="21"/>
+          <w:lang w:eastAsia="en-GB"/>
+        </w:rPr>
+        <w:t xml:space="preserve">, </w:t>
+      </w:r>
+      <w:r>
+        <w:rPr>
+          <w:rFonts w:ascii="Consolas" w:eastAsia="Times New Roman" w:hAnsi="Consolas" w:cs="Times New Roman"/>
+          <w:color w:val="B5CEA8"/>
+          <w:sz w:val="21"/>
+          <w:szCs w:val="21"/>
+          <w:lang w:eastAsia="en-GB"/>
+        </w:rPr>
+        <w:t>0</w:t>
+      </w:r>
+      <w:proofErr w:type="gramStart"/>
+      <w:r>
+        <w:rPr>
+          <w:rFonts w:ascii="Consolas" w:eastAsia="Times New Roman" w:hAnsi="Consolas" w:cs="Times New Roman"/>
+          <w:color w:val="B5CEA8"/>
+          <w:sz w:val="21"/>
+          <w:szCs w:val="21"/>
+          <w:lang w:eastAsia="en-GB"/>
+        </w:rPr>
+        <w:t>xfc</w:t>
+      </w:r>
+      <w:r>
+        <w:rPr>
+          <w:rFonts w:ascii="Consolas" w:eastAsia="Times New Roman" w:hAnsi="Consolas" w:cs="Times New Roman"/>
+          <w:color w:val="CCCCCC"/>
+          <w:sz w:val="21"/>
+          <w:szCs w:val="21"/>
+          <w:lang w:eastAsia="en-GB"/>
+        </w:rPr>
+        <w:t>,</w:t>
+      </w:r>
+      <w:r>
+        <w:rPr>
+          <w:rFonts w:ascii="Consolas" w:eastAsia="Times New Roman" w:hAnsi="Consolas" w:cs="Times New Roman"/>
+          <w:color w:val="6A9955"/>
+          <w:sz w:val="21"/>
+          <w:szCs w:val="21"/>
+          <w:lang w:eastAsia="en-GB"/>
+        </w:rPr>
+        <w:t xml:space="preserve">   </w:t>
+      </w:r>
+      <w:proofErr w:type="gramEnd"/>
+      <w:r>
+        <w:rPr>
+          <w:rFonts w:ascii="Consolas" w:eastAsia="Times New Roman" w:hAnsi="Consolas" w:cs="Times New Roman"/>
+          <w:color w:val="6A9955"/>
+          <w:sz w:val="21"/>
+          <w:szCs w:val="21"/>
+          <w:lang w:eastAsia="en-GB"/>
+        </w:rPr>
+        <w:t>         // track</w:t>
+      </w:r>
+    </w:p>
+    <w:p>
+      <w:pPr>
+        <w:shd w:val="clear" w:color="auto" w:fill="1F1F1F"/>
+        <w:spacing w:after="0" w:line="285" w:lineRule="atLeast"/>
+        <w:rPr>
+          <w:rFonts w:ascii="Consolas" w:eastAsia="Times New Roman" w:hAnsi="Consolas" w:cs="Times New Roman"/>
+          <w:color w:val="CCCCCC"/>
+          <w:sz w:val="21"/>
+          <w:szCs w:val="21"/>
+          <w:lang w:eastAsia="en-GB"/>
+        </w:rPr>
+      </w:pPr>
+      <w:r>
+        <w:rPr>
+          <w:rFonts w:ascii="Consolas" w:eastAsia="Times New Roman" w:hAnsi="Consolas" w:cs="Times New Roman"/>
+          <w:color w:val="CCCCCC"/>
+          <w:sz w:val="21"/>
+          <w:szCs w:val="21"/>
+          <w:lang w:eastAsia="en-GB"/>
+        </w:rPr>
+        <w:t xml:space="preserve">                </w:t>
+      </w:r>
+      <w:r>
+        <w:rPr>
+          <w:rFonts w:ascii="Consolas" w:eastAsia="Times New Roman" w:hAnsi="Consolas" w:cs="Times New Roman"/>
+          <w:color w:val="B5CEA8"/>
+          <w:sz w:val="21"/>
+          <w:szCs w:val="21"/>
+          <w:lang w:eastAsia="en-GB"/>
+        </w:rPr>
+        <w:t>0x86</w:t>
+      </w:r>
+      <w:r>
+        <w:rPr>
+          <w:rFonts w:ascii="Consolas" w:eastAsia="Times New Roman" w:hAnsi="Consolas" w:cs="Times New Roman"/>
+          <w:color w:val="CCCCCC"/>
+          <w:sz w:val="21"/>
+          <w:szCs w:val="21"/>
+          <w:lang w:eastAsia="en-GB"/>
+        </w:rPr>
+        <w:t xml:space="preserve">, </w:t>
+      </w:r>
+      <w:r>
+        <w:rPr>
+          <w:rFonts w:ascii="Consolas" w:eastAsia="Times New Roman" w:hAnsi="Consolas" w:cs="Times New Roman"/>
+          <w:color w:val="B5CEA8"/>
+          <w:sz w:val="21"/>
+          <w:szCs w:val="21"/>
+          <w:lang w:eastAsia="en-GB"/>
+        </w:rPr>
+        <w:t>0x21</w:t>
+      </w:r>
+      <w:r>
+        <w:rPr>
+          <w:rFonts w:ascii="Consolas" w:eastAsia="Times New Roman" w:hAnsi="Consolas" w:cs="Times New Roman"/>
+          <w:color w:val="CCCCCC"/>
+          <w:sz w:val="21"/>
+          <w:szCs w:val="21"/>
+          <w:lang w:eastAsia="en-GB"/>
+        </w:rPr>
+        <w:t xml:space="preserve">, </w:t>
+      </w:r>
+      <w:r>
+        <w:rPr>
+          <w:rFonts w:ascii="Consolas" w:eastAsia="Times New Roman" w:hAnsi="Consolas" w:cs="Times New Roman"/>
+          <w:color w:val="B5CEA8"/>
+          <w:sz w:val="21"/>
+          <w:szCs w:val="21"/>
+          <w:lang w:eastAsia="en-GB"/>
+        </w:rPr>
+        <w:t>0x22</w:t>
+      </w:r>
+      <w:r>
+        <w:rPr>
+          <w:rFonts w:ascii="Consolas" w:eastAsia="Times New Roman" w:hAnsi="Consolas" w:cs="Times New Roman"/>
+          <w:color w:val="CCCCCC"/>
+          <w:sz w:val="21"/>
+          <w:szCs w:val="21"/>
+          <w:lang w:eastAsia="en-GB"/>
+        </w:rPr>
+        <w:t xml:space="preserve">, </w:t>
+      </w:r>
+      <w:r>
+        <w:rPr>
+          <w:rFonts w:ascii="Consolas" w:eastAsia="Times New Roman" w:hAnsi="Consolas" w:cs="Times New Roman"/>
+          <w:color w:val="B5CEA8"/>
+          <w:sz w:val="21"/>
+          <w:szCs w:val="21"/>
+          <w:lang w:eastAsia="en-GB"/>
+        </w:rPr>
+        <w:t>0xdd</w:t>
+      </w:r>
+      <w:proofErr w:type="gramStart"/>
+      <w:r>
+        <w:rPr>
+          <w:rFonts w:ascii="Consolas" w:eastAsia="Times New Roman" w:hAnsi="Consolas" w:cs="Times New Roman"/>
+          <w:color w:val="CCCCCC"/>
+          <w:sz w:val="21"/>
+          <w:szCs w:val="21"/>
+          <w:lang w:eastAsia="en-GB"/>
+        </w:rPr>
+        <w:t>};</w:t>
+      </w:r>
+      <w:r>
+        <w:rPr>
+          <w:rFonts w:ascii="Consolas" w:eastAsia="Times New Roman" w:hAnsi="Consolas" w:cs="Times New Roman"/>
+          <w:color w:val="6A9955"/>
+          <w:sz w:val="21"/>
+          <w:szCs w:val="21"/>
+          <w:lang w:eastAsia="en-GB"/>
+        </w:rPr>
+        <w:t xml:space="preserve">   </w:t>
+      </w:r>
+      <w:proofErr w:type="gramEnd"/>
+      <w:r>
+        <w:rPr>
+          <w:rFonts w:ascii="Consolas" w:eastAsia="Times New Roman" w:hAnsi="Consolas" w:cs="Times New Roman"/>
+          <w:color w:val="6A9955"/>
+          <w:sz w:val="21"/>
+          <w:szCs w:val="21"/>
+          <w:lang w:eastAsia="en-GB"/>
+        </w:rPr>
+        <w:t>        // tack (+1 + +10</w:t>
+      </w:r>
+    </w:p>
+    <w:p/>
+    <w:p>
+      <w:pPr>
+        <w:rPr>
+          <w:b/>
+          <w:bCs/>
+          <w:u w:val="single"/>
+        </w:rPr>
+      </w:pPr>
+      <w:r>
+        <w:rPr>
+          <w:b/>
+          <w:bCs/>
+          <w:u w:val="single"/>
+        </w:rPr>
+        <w:t xml:space="preserve">Autopilot </w:t>
+      </w:r>
+      <w:proofErr w:type="spellStart"/>
+      <w:r>
+        <w:rPr>
+          <w:b/>
+          <w:bCs/>
+          <w:u w:val="single"/>
+        </w:rPr>
+        <w:t>Seatalk</w:t>
+      </w:r>
+      <w:proofErr w:type="spellEnd"/>
+      <w:r>
+        <w:rPr>
+          <w:b/>
+          <w:bCs/>
+          <w:u w:val="single"/>
+        </w:rPr>
+        <w:t xml:space="preserve"> info </w:t>
+      </w:r>
+      <w:r>
+        <w:rPr>
+          <w:b/>
+          <w:bCs/>
+          <w:u w:val="single"/>
+        </w:rPr>
+        <w:t>(from Thomas’ site</w:t>
+      </w:r>
+      <w:r>
+        <w:rPr>
+          <w:b/>
+          <w:bCs/>
+          <w:u w:val="single"/>
+        </w:rPr>
+        <w:t xml:space="preserve"> – items used in the above code are in bold</w:t>
+      </w:r>
+      <w:r>
+        <w:rPr>
+          <w:b/>
+          <w:bCs/>
+          <w:u w:val="single"/>
+        </w:rPr>
+        <w:t>)</w:t>
+      </w:r>
+    </w:p>
+    <w:p>
+      <w:pPr>
+        <w:pStyle w:val="NormalWeb"/>
+        <w:rPr>
+          <w:color w:val="000000"/>
+          <w:sz w:val="27"/>
+          <w:szCs w:val="27"/>
+        </w:rPr>
+      </w:pPr>
+      <w:r>
+        <w:rPr>
+          <w:rStyle w:val="HTMLTypewriter"/>
+          <w:color w:val="000000"/>
+        </w:rPr>
+        <w:t xml:space="preserve">86  X1  YY  </w:t>
+      </w:r>
+      <w:proofErr w:type="spellStart"/>
+      <w:r>
+        <w:rPr>
+          <w:rStyle w:val="HTMLTypewriter"/>
+          <w:color w:val="000000"/>
+        </w:rPr>
+        <w:t>yy</w:t>
+      </w:r>
+      <w:proofErr w:type="spellEnd"/>
+      <w:r>
+        <w:rPr>
+          <w:rStyle w:val="HTMLTypewriter"/>
+          <w:color w:val="000000"/>
+        </w:rPr>
+        <w:t>  Keystroke</w:t>
+      </w:r>
+      <w:r>
+        <w:rPr>
+          <w:color w:val="000000"/>
+          <w:sz w:val="27"/>
+          <w:szCs w:val="27"/>
+        </w:rPr>
+        <w:br/>
+      </w:r>
+      <w:r>
+        <w:rPr>
+          <w:rStyle w:val="HTMLTypewriter"/>
+          <w:color w:val="000000"/>
+        </w:rPr>
+        <w:t xml:space="preserve">                 Sent by autopilot (X=0: ST 1000+,  </w:t>
+      </w:r>
+      <w:r>
+        <w:rPr>
+          <w:rStyle w:val="HTMLTypewriter"/>
+          <w:b/>
+          <w:bCs/>
+          <w:color w:val="000000"/>
+        </w:rPr>
+        <w:t>X=2: ST4000+</w:t>
+      </w:r>
+      <w:r>
+        <w:rPr>
+          <w:rStyle w:val="HTMLTypewriter"/>
+          <w:color w:val="000000"/>
+        </w:rPr>
+        <w:t xml:space="preserve"> or ST600R)</w:t>
+      </w:r>
+      <w:r>
+        <w:rPr>
+          <w:color w:val="000000"/>
+          <w:sz w:val="27"/>
+          <w:szCs w:val="27"/>
+        </w:rPr>
+        <w:br/>
+      </w:r>
+      <w:r>
+        <w:rPr>
+          <w:rStyle w:val="HTMLTypewriter"/>
+          <w:color w:val="000000"/>
+        </w:rPr>
+        <w:t xml:space="preserve">     </w:t>
+      </w:r>
+      <w:r>
+        <w:rPr>
+          <w:rStyle w:val="HTMLTypewriter"/>
+          <w:b/>
+          <w:bCs/>
+          <w:color w:val="000000"/>
+        </w:rPr>
+        <w:t>X1  01  FE    Auto</w:t>
+      </w:r>
+      <w:r>
+        <w:rPr>
+          <w:b/>
+          <w:bCs/>
+          <w:color w:val="000000"/>
+          <w:sz w:val="27"/>
+          <w:szCs w:val="27"/>
+        </w:rPr>
+        <w:br/>
+      </w:r>
+      <w:r>
+        <w:rPr>
+          <w:rStyle w:val="HTMLTypewriter"/>
+          <w:color w:val="000000"/>
+        </w:rPr>
+        <w:t xml:space="preserve">     </w:t>
+      </w:r>
+      <w:r>
+        <w:rPr>
+          <w:rStyle w:val="HTMLTypewriter"/>
+          <w:b/>
+          <w:bCs/>
+          <w:color w:val="000000"/>
+        </w:rPr>
+        <w:t>X1  02  FD    Standby</w:t>
+      </w:r>
+      <w:r>
+        <w:rPr>
+          <w:color w:val="000000"/>
+          <w:sz w:val="27"/>
+          <w:szCs w:val="27"/>
+        </w:rPr>
+        <w:br/>
+      </w:r>
+      <w:r>
+        <w:rPr>
+          <w:rStyle w:val="HTMLTypewriter"/>
+          <w:color w:val="000000"/>
+        </w:rPr>
+        <w:t xml:space="preserve">     </w:t>
+      </w:r>
+      <w:r>
+        <w:rPr>
+          <w:rStyle w:val="HTMLTypewriter"/>
+          <w:b/>
+          <w:bCs/>
+          <w:color w:val="000000"/>
+        </w:rPr>
+        <w:t>X1  03  FC    Track</w:t>
+      </w:r>
+      <w:r>
+        <w:rPr>
+          <w:b/>
+          <w:bCs/>
+          <w:color w:val="000000"/>
+          <w:sz w:val="27"/>
+          <w:szCs w:val="27"/>
+        </w:rPr>
+        <w:br/>
+      </w:r>
+      <w:r>
+        <w:rPr>
+          <w:rStyle w:val="HTMLTypewriter"/>
+          <w:color w:val="000000"/>
+        </w:rPr>
+        <w:t xml:space="preserve">     X1  04  FB    </w:t>
+      </w:r>
+      <w:proofErr w:type="spellStart"/>
+      <w:r>
+        <w:rPr>
+          <w:rStyle w:val="HTMLTypewriter"/>
+          <w:color w:val="000000"/>
+        </w:rPr>
+        <w:t>disp</w:t>
+      </w:r>
+      <w:proofErr w:type="spellEnd"/>
+      <w:r>
+        <w:rPr>
+          <w:rStyle w:val="HTMLTypewriter"/>
+          <w:color w:val="000000"/>
+        </w:rPr>
+        <w:t xml:space="preserve"> (in display mode or page in auto chapter = advance)</w:t>
+      </w:r>
+      <w:r>
+        <w:rPr>
+          <w:color w:val="000000"/>
+          <w:sz w:val="27"/>
+          <w:szCs w:val="27"/>
+        </w:rPr>
+        <w:br/>
+      </w:r>
+      <w:r>
+        <w:rPr>
+          <w:rStyle w:val="HTMLTypewriter"/>
+          <w:color w:val="000000"/>
+        </w:rPr>
+        <w:t xml:space="preserve">     </w:t>
+      </w:r>
+      <w:r>
+        <w:rPr>
+          <w:rStyle w:val="HTMLTypewriter"/>
+          <w:b/>
+          <w:bCs/>
+          <w:color w:val="000000"/>
+        </w:rPr>
+        <w:t>X1  05  FA     -1 (in auto mode)</w:t>
+      </w:r>
+      <w:r>
+        <w:rPr>
+          <w:b/>
+          <w:bCs/>
+          <w:color w:val="000000"/>
+          <w:sz w:val="27"/>
+          <w:szCs w:val="27"/>
+        </w:rPr>
+        <w:br/>
+      </w:r>
+      <w:r>
+        <w:rPr>
+          <w:rStyle w:val="HTMLTypewriter"/>
+          <w:b/>
+          <w:bCs/>
+          <w:color w:val="000000"/>
+        </w:rPr>
+        <w:t>     X1  06  F9    -10 (in auto mode)</w:t>
+      </w:r>
+      <w:r>
+        <w:rPr>
+          <w:rStyle w:val="HTMLTypewriter"/>
+        </w:rPr>
+        <w:br/>
+      </w:r>
+      <w:r>
+        <w:rPr>
+          <w:rStyle w:val="HTMLTypewriter"/>
+          <w:color w:val="000000"/>
+        </w:rPr>
+        <w:t xml:space="preserve">     </w:t>
+      </w:r>
+      <w:r>
+        <w:rPr>
+          <w:rStyle w:val="HTMLTypewriter"/>
+          <w:b/>
+          <w:bCs/>
+          <w:color w:val="000000"/>
+        </w:rPr>
+        <w:t>X1  07  F8     +1 (in auto mode)</w:t>
+      </w:r>
+      <w:r>
+        <w:rPr>
+          <w:color w:val="000000"/>
+          <w:sz w:val="27"/>
+          <w:szCs w:val="27"/>
+        </w:rPr>
+        <w:br/>
+      </w:r>
+      <w:r>
+        <w:rPr>
+          <w:rStyle w:val="HTMLTypewriter"/>
+          <w:color w:val="000000"/>
+        </w:rPr>
+        <w:t xml:space="preserve">     </w:t>
+      </w:r>
+      <w:r>
+        <w:rPr>
+          <w:rStyle w:val="HTMLTypewriter"/>
+          <w:b/>
+          <w:bCs/>
+          <w:color w:val="000000"/>
+        </w:rPr>
+        <w:t>X1  08  F7    +10 (in auto mode)</w:t>
+      </w:r>
+      <w:r>
+        <w:rPr>
+          <w:color w:val="000000"/>
+          <w:sz w:val="27"/>
+          <w:szCs w:val="27"/>
+        </w:rPr>
+        <w:br/>
+      </w:r>
+      <w:r>
+        <w:rPr>
+          <w:rStyle w:val="HTMLTypewriter"/>
+          <w:color w:val="000000"/>
+        </w:rPr>
+        <w:t xml:space="preserve">     X1  09  F6     -1 (in </w:t>
+      </w:r>
+      <w:proofErr w:type="spellStart"/>
+      <w:r>
+        <w:rPr>
+          <w:rStyle w:val="HTMLTypewriter"/>
+          <w:color w:val="000000"/>
+        </w:rPr>
+        <w:t>resp</w:t>
+      </w:r>
+      <w:proofErr w:type="spellEnd"/>
+      <w:r>
+        <w:rPr>
+          <w:rStyle w:val="HTMLTypewriter"/>
+          <w:color w:val="000000"/>
+        </w:rPr>
+        <w:t xml:space="preserve"> or rudder gain mode)</w:t>
+      </w:r>
+      <w:r>
+        <w:rPr>
+          <w:color w:val="000000"/>
+          <w:sz w:val="27"/>
+          <w:szCs w:val="27"/>
+        </w:rPr>
+        <w:br/>
+      </w:r>
+      <w:r>
+        <w:rPr>
+          <w:rStyle w:val="HTMLTypewriter"/>
+          <w:color w:val="000000"/>
+        </w:rPr>
+        <w:t xml:space="preserve">     X1  0A  F5     +1 (in </w:t>
+      </w:r>
+      <w:proofErr w:type="spellStart"/>
+      <w:r>
+        <w:rPr>
+          <w:rStyle w:val="HTMLTypewriter"/>
+          <w:color w:val="000000"/>
+        </w:rPr>
+        <w:t>resp</w:t>
+      </w:r>
+      <w:proofErr w:type="spellEnd"/>
+      <w:r>
+        <w:rPr>
+          <w:rStyle w:val="HTMLTypewriter"/>
+          <w:color w:val="000000"/>
+        </w:rPr>
+        <w:t xml:space="preserve"> or rudder gain mode)</w:t>
+      </w:r>
+      <w:r>
+        <w:rPr>
+          <w:color w:val="000000"/>
+          <w:sz w:val="27"/>
+          <w:szCs w:val="27"/>
+        </w:rPr>
+        <w:br/>
+      </w:r>
+      <w:r>
+        <w:rPr>
+          <w:rStyle w:val="HTMLTypewriter"/>
+          <w:color w:val="000000"/>
+        </w:rPr>
+        <w:t xml:space="preserve">     </w:t>
+      </w:r>
+      <w:r>
+        <w:rPr>
+          <w:rStyle w:val="HTMLTypewriter"/>
+          <w:b/>
+          <w:bCs/>
+          <w:color w:val="000000"/>
+        </w:rPr>
+        <w:t>X1  21  DE     -1 &amp; -10 (port tack, doesn´t work on ST600R?)</w:t>
+      </w:r>
+      <w:r>
+        <w:rPr>
+          <w:color w:val="000000"/>
+          <w:sz w:val="27"/>
+          <w:szCs w:val="27"/>
+        </w:rPr>
+        <w:br/>
+      </w:r>
+      <w:r>
+        <w:rPr>
+          <w:rStyle w:val="HTMLTypewriter"/>
+          <w:color w:val="000000"/>
+        </w:rPr>
+        <w:t xml:space="preserve">     </w:t>
+      </w:r>
+      <w:r>
+        <w:rPr>
+          <w:rStyle w:val="HTMLTypewriter"/>
+          <w:b/>
+          <w:bCs/>
+          <w:color w:val="000000"/>
+        </w:rPr>
+        <w:t>X1  22  DD     +1 &amp; +10 (</w:t>
+      </w:r>
+      <w:proofErr w:type="spellStart"/>
+      <w:r>
+        <w:rPr>
+          <w:rStyle w:val="HTMLTypewriter"/>
+          <w:b/>
+          <w:bCs/>
+          <w:color w:val="000000"/>
+        </w:rPr>
+        <w:t>stb</w:t>
+      </w:r>
+      <w:proofErr w:type="spellEnd"/>
+      <w:r>
+        <w:rPr>
+          <w:rStyle w:val="HTMLTypewriter"/>
+          <w:b/>
+          <w:bCs/>
+          <w:color w:val="000000"/>
+        </w:rPr>
+        <w:t xml:space="preserve"> tack)</w:t>
+      </w:r>
+      <w:r>
+        <w:rPr>
+          <w:b/>
+          <w:bCs/>
+          <w:color w:val="000000"/>
+          <w:sz w:val="27"/>
+          <w:szCs w:val="27"/>
+        </w:rPr>
+        <w:br/>
+      </w:r>
+      <w:r>
+        <w:rPr>
+          <w:rStyle w:val="HTMLTypewriter"/>
+          <w:color w:val="000000"/>
+        </w:rPr>
+        <w:t xml:space="preserve">     </w:t>
+      </w:r>
+      <w:r>
+        <w:rPr>
+          <w:rStyle w:val="HTMLTypewriter"/>
+          <w:b/>
+          <w:bCs/>
+          <w:color w:val="000000"/>
+        </w:rPr>
+        <w:t>X1  23  DC    Standby &amp; Auto (wind mode)</w:t>
+      </w:r>
+      <w:r>
+        <w:rPr>
+          <w:b/>
+          <w:bCs/>
+          <w:color w:val="000000"/>
+          <w:sz w:val="27"/>
+          <w:szCs w:val="27"/>
+        </w:rPr>
+        <w:br/>
+      </w:r>
+      <w:r>
+        <w:rPr>
+          <w:rStyle w:val="HTMLTypewriter"/>
+          <w:color w:val="000000"/>
+        </w:rPr>
+        <w:t>     X1  28  D7    +10 &amp; -10 (in auto mode)</w:t>
+      </w:r>
+      <w:r>
+        <w:rPr>
+          <w:color w:val="000000"/>
+          <w:sz w:val="27"/>
+          <w:szCs w:val="27"/>
+        </w:rPr>
+        <w:br/>
+      </w:r>
+      <w:r>
+        <w:rPr>
+          <w:rStyle w:val="HTMLTypewriter"/>
+          <w:color w:val="000000"/>
+        </w:rPr>
+        <w:t>     X1  2E  D1     +1 &amp; -1 (Response Display)</w:t>
+      </w:r>
+      <w:r>
+        <w:rPr>
+          <w:color w:val="000000"/>
+          <w:sz w:val="27"/>
+          <w:szCs w:val="27"/>
+        </w:rPr>
+        <w:br/>
+      </w:r>
+      <w:r>
+        <w:rPr>
+          <w:rStyle w:val="HTMLTypewriter"/>
+          <w:color w:val="000000"/>
+        </w:rPr>
+        <w:t>     X1  41  BE    Auto pressed longer</w:t>
+      </w:r>
+      <w:r>
+        <w:rPr>
+          <w:color w:val="000000"/>
+          <w:sz w:val="27"/>
+          <w:szCs w:val="27"/>
+        </w:rPr>
+        <w:br/>
+      </w:r>
+      <w:r>
+        <w:rPr>
+          <w:rStyle w:val="HTMLTypewriter"/>
+          <w:color w:val="000000"/>
+        </w:rPr>
+        <w:t>     X1  42  BD    Standby pressed longer</w:t>
+      </w:r>
+      <w:r>
+        <w:rPr>
+          <w:color w:val="000000"/>
+          <w:sz w:val="27"/>
+          <w:szCs w:val="27"/>
+        </w:rPr>
+        <w:br/>
+      </w:r>
+      <w:r>
+        <w:rPr>
+          <w:rStyle w:val="HTMLTypewriter"/>
+          <w:color w:val="000000"/>
+        </w:rPr>
+        <w:t>     X1  43  BC    Track pressed longer</w:t>
+      </w:r>
+      <w:r>
+        <w:rPr>
+          <w:color w:val="000000"/>
+          <w:sz w:val="27"/>
+          <w:szCs w:val="27"/>
+        </w:rPr>
+        <w:br/>
+      </w:r>
+      <w:r>
+        <w:rPr>
+          <w:rStyle w:val="HTMLTypewriter"/>
+          <w:color w:val="000000"/>
+        </w:rPr>
+        <w:lastRenderedPageBreak/>
+        <w:t xml:space="preserve">     X1  44  BB    </w:t>
+      </w:r>
+      <w:proofErr w:type="spellStart"/>
+      <w:r>
+        <w:rPr>
+          <w:rStyle w:val="HTMLTypewriter"/>
+          <w:color w:val="000000"/>
+        </w:rPr>
+        <w:t>Disp</w:t>
+      </w:r>
+      <w:proofErr w:type="spellEnd"/>
+      <w:r>
+        <w:rPr>
+          <w:rStyle w:val="HTMLTypewriter"/>
+          <w:color w:val="000000"/>
+        </w:rPr>
+        <w:t xml:space="preserve"> pressed longer</w:t>
+      </w:r>
+      <w:r>
+        <w:rPr>
+          <w:color w:val="000000"/>
+          <w:sz w:val="27"/>
+          <w:szCs w:val="27"/>
+        </w:rPr>
+        <w:br/>
+      </w:r>
+      <w:r>
+        <w:rPr>
+          <w:rStyle w:val="HTMLTypewriter"/>
+          <w:color w:val="000000"/>
+        </w:rPr>
+        <w:t>     X1  45  BA     -1 pressed longer (in auto mode)</w:t>
+      </w:r>
+      <w:r>
+        <w:rPr>
+          <w:color w:val="000000"/>
+          <w:sz w:val="27"/>
+          <w:szCs w:val="27"/>
+        </w:rPr>
+        <w:br/>
+      </w:r>
+      <w:r>
+        <w:rPr>
+          <w:rStyle w:val="HTMLTypewriter"/>
+          <w:color w:val="000000"/>
+        </w:rPr>
+        <w:t>     X1  46  B9    -10 pressed longer (in auto mode)</w:t>
+      </w:r>
+      <w:r>
+        <w:rPr>
+          <w:color w:val="000000"/>
+          <w:sz w:val="27"/>
+          <w:szCs w:val="27"/>
+        </w:rPr>
+        <w:br/>
+      </w:r>
+      <w:r>
+        <w:rPr>
+          <w:rStyle w:val="HTMLTypewriter"/>
+          <w:color w:val="000000"/>
+        </w:rPr>
+        <w:t>     X1  47  B8     +1 pressed longer (in auto mode)</w:t>
+      </w:r>
+      <w:r>
+        <w:rPr>
+          <w:color w:val="000000"/>
+          <w:sz w:val="27"/>
+          <w:szCs w:val="27"/>
+        </w:rPr>
+        <w:br/>
+      </w:r>
+      <w:r>
+        <w:rPr>
+          <w:rStyle w:val="HTMLTypewriter"/>
+          <w:color w:val="000000"/>
+        </w:rPr>
+        <w:t>     X1  48  B7    +10 pressed longer (in auto mode)</w:t>
+      </w:r>
+      <w:r>
+        <w:rPr>
+          <w:color w:val="000000"/>
+          <w:sz w:val="27"/>
+          <w:szCs w:val="27"/>
+        </w:rPr>
+        <w:br/>
+      </w:r>
+      <w:r>
+        <w:rPr>
+          <w:rStyle w:val="HTMLTypewriter"/>
+          <w:color w:val="000000"/>
+        </w:rPr>
+        <w:t>     X1  63  9C    Standby &amp; Auto pressed longer (previous wind angle)</w:t>
+      </w:r>
+      <w:r>
+        <w:rPr>
+          <w:color w:val="000000"/>
+          <w:sz w:val="27"/>
+          <w:szCs w:val="27"/>
+        </w:rPr>
+        <w:br/>
+      </w:r>
+      <w:r>
+        <w:rPr>
+          <w:rStyle w:val="HTMLTypewriter"/>
+          <w:color w:val="000000"/>
+        </w:rPr>
+        <w:t>     X1  68  97    +10 &amp; -10 pressed longer (in auto mode)</w:t>
+      </w:r>
+      <w:r>
+        <w:rPr>
+          <w:color w:val="000000"/>
+          <w:sz w:val="27"/>
+          <w:szCs w:val="27"/>
+        </w:rPr>
+        <w:br/>
+      </w:r>
+      <w:r>
+        <w:rPr>
+          <w:rStyle w:val="HTMLTypewriter"/>
+          <w:color w:val="000000"/>
+        </w:rPr>
+        <w:t>     X1  6E  91     +1 &amp; -1 pressed longer (Rudder Gain Display)</w:t>
+      </w:r>
+      <w:r>
+        <w:rPr>
+          <w:color w:val="000000"/>
+          <w:sz w:val="27"/>
+          <w:szCs w:val="27"/>
+        </w:rPr>
+        <w:br/>
+      </w:r>
+      <w:r>
+        <w:rPr>
+          <w:rStyle w:val="HTMLTypewriter"/>
+          <w:color w:val="000000"/>
+        </w:rPr>
+        <w:t>     X1  80  7F     -1 pressed (repeated 1x per second)</w:t>
+      </w:r>
+      <w:r>
+        <w:rPr>
+          <w:color w:val="000000"/>
+          <w:sz w:val="27"/>
+          <w:szCs w:val="27"/>
+        </w:rPr>
+        <w:br/>
+      </w:r>
+      <w:r>
+        <w:rPr>
+          <w:rStyle w:val="HTMLTypewriter"/>
+          <w:color w:val="000000"/>
+        </w:rPr>
+        <w:t>     X1  81  7E     +1 pressed (repeated 1x per second)</w:t>
+      </w:r>
+      <w:r>
+        <w:rPr>
+          <w:color w:val="000000"/>
+          <w:sz w:val="27"/>
+          <w:szCs w:val="27"/>
+        </w:rPr>
+        <w:br/>
+      </w:r>
+      <w:r>
+        <w:rPr>
+          <w:rStyle w:val="HTMLTypewriter"/>
+          <w:color w:val="000000"/>
+        </w:rPr>
+        <w:t>     X1  82  7D    -10 pressed (repeated 1x per second)</w:t>
+      </w:r>
+      <w:r>
+        <w:rPr>
+          <w:color w:val="000000"/>
+          <w:sz w:val="27"/>
+          <w:szCs w:val="27"/>
+        </w:rPr>
+        <w:br/>
+      </w:r>
+      <w:r>
+        <w:rPr>
+          <w:rStyle w:val="HTMLTypewriter"/>
+          <w:color w:val="000000"/>
+        </w:rPr>
+        <w:t>     X1  83  7C    +10 pressed (repeated 1x per second)</w:t>
+      </w:r>
+      <w:r>
+        <w:rPr>
+          <w:color w:val="000000"/>
+          <w:sz w:val="27"/>
+          <w:szCs w:val="27"/>
+        </w:rPr>
+        <w:br/>
+      </w:r>
+      <w:r>
+        <w:rPr>
+          <w:rStyle w:val="HTMLTypewriter"/>
+          <w:color w:val="000000"/>
+        </w:rPr>
+        <w:t>     X1  84  7B     +1, -1, +10 or -10 released</w:t>
+      </w:r>
+    </w:p>
+    <w:p/>
+    <w:p>
+      <w:r>
+        <w:t>Data on boat with ST2000+ connected and in standby mode:</w:t>
+      </w:r>
+    </w:p>
+    <w:p/>
+    <w:p>
+      <w:pPr>
+        <w:spacing w:after="0"/>
+      </w:pPr>
+      <w:r>
+        <w:t>Rudder angle = 0.0</w:t>
+      </w:r>
+    </w:p>
+    <w:p>
+      <w:pPr>
+        <w:spacing w:after="0"/>
+      </w:pPr>
+      <w:r>
+        <w:t>Heading=351</w:t>
+      </w:r>
+    </w:p>
+    <w:p>
+      <w:pPr>
+        <w:spacing w:after="0"/>
+      </w:pPr>
+      <w:r>
+        <w:t>AP CTS = 0</w:t>
+      </w:r>
+    </w:p>
+    <w:p>
+      <w:pPr>
+        <w:spacing w:after="0"/>
+      </w:pPr>
+      <w:r>
+        <w:t>Mode = 0</w:t>
+      </w:r>
+    </w:p>
+    <w:p>
+      <w:pPr>
+        <w:spacing w:after="0"/>
+      </w:pPr>
+      <w:r>
+        <w:t xml:space="preserve">10 1 0 5D </w:t>
+      </w:r>
+    </w:p>
+    <w:p>
+      <w:pPr>
+        <w:spacing w:after="0"/>
+      </w:pPr>
+      <w:r>
+        <w:t xml:space="preserve">11 1 C 7 </w:t>
+      </w:r>
+    </w:p>
+    <w:p>
+      <w:pPr>
+        <w:spacing w:after="0"/>
+      </w:pPr>
+      <w:r>
+        <w:t xml:space="preserve">20 1 0 0 </w:t>
+      </w:r>
+    </w:p>
+    <w:p>
+      <w:pPr>
+        <w:spacing w:after="0"/>
+      </w:pPr>
+      <w:r>
+        <w:t xml:space="preserve">23 1 13 42 </w:t>
+      </w:r>
+    </w:p>
+    <w:p>
+      <w:pPr>
+        <w:spacing w:after="0"/>
+      </w:pPr>
+      <w:r>
+        <w:t xml:space="preserve">50 2 33 4C 5 </w:t>
+      </w:r>
+    </w:p>
+    <w:p>
+      <w:pPr>
+        <w:spacing w:after="0"/>
+      </w:pPr>
+      <w:r>
+        <w:t xml:space="preserve">51 2 2 68 17 </w:t>
+      </w:r>
+    </w:p>
+    <w:p>
+      <w:pPr>
+        <w:spacing w:after="0"/>
+      </w:pPr>
+      <w:r>
+        <w:t xml:space="preserve">52 1 0 0 </w:t>
+      </w:r>
+    </w:p>
+    <w:p>
+      <w:pPr>
+        <w:spacing w:after="0"/>
+      </w:pPr>
+      <w:r>
+        <w:t xml:space="preserve">53 0 0 </w:t>
+      </w:r>
+    </w:p>
+    <w:p>
+      <w:pPr>
+        <w:spacing w:after="0"/>
+      </w:pPr>
+      <w:r>
+        <w:t xml:space="preserve">A2 84 0 34 34 3F </w:t>
+      </w:r>
+      <w:proofErr w:type="spellStart"/>
+      <w:r>
+        <w:t>3F</w:t>
+      </w:r>
+      <w:proofErr w:type="spellEnd"/>
+      <w:r>
+        <w:t xml:space="preserve"> </w:t>
+      </w:r>
+    </w:p>
+    <w:p>
+      <w:pPr>
+        <w:spacing w:after="0"/>
+      </w:pPr>
+      <w:r>
+        <w:t xml:space="preserve">26 4 0 0 0 0 40 </w:t>
+      </w:r>
+    </w:p>
+    <w:p>
+      <w:pPr>
+        <w:spacing w:after="0"/>
+      </w:pPr>
+      <w:r>
+        <w:t>27 1 22 1</w:t>
+      </w:r>
+    </w:p>
+    <w:p>
+      <w:pPr>
+        <w:spacing w:after="0"/>
+      </w:pPr>
+      <w:r>
+        <w:t xml:space="preserve">9C 71 28 0 </w:t>
+      </w:r>
+    </w:p>
+    <w:p>
+      <w:pPr>
+        <w:spacing w:after="0"/>
+      </w:pPr>
+      <w:r>
+        <w:t xml:space="preserve">10 1 0 34 </w:t>
+      </w:r>
+    </w:p>
+    <w:p>
+      <w:pPr>
+        <w:spacing w:after="0"/>
+      </w:pPr>
+      <w:r>
+        <w:t xml:space="preserve">11 1 C 3 </w:t>
+      </w:r>
+    </w:p>
+    <w:p>
+      <w:pPr>
+        <w:spacing w:after="0"/>
+      </w:pPr>
+      <w:r>
+        <w:t xml:space="preserve">84 76 28 0 4 0 0 0 4 </w:t>
+      </w:r>
+    </w:p>
+    <w:p>
+      <w:pPr>
+        <w:spacing w:after="0"/>
+      </w:pPr>
+      <w:r>
+        <w:t>84 76 28 0 4 0 0 0 4</w:t>
+      </w:r>
+    </w:p>
+    <w:p>
+      <w:pPr>
+        <w:spacing w:after="0"/>
+      </w:pPr>
+    </w:p>
+    <w:p>
+      <w:pPr>
+        <w:spacing w:after="0"/>
+        <w:rPr>
+          <w:b/>
+          <w:bCs/>
+        </w:rPr>
+      </w:pPr>
+      <w:r>
+        <w:rPr>
+          <w:b/>
+          <w:bCs/>
+        </w:rPr>
+        <w:t>Tests on boat</w:t>
+      </w:r>
+    </w:p>
+    <w:p>
+      <w:pPr>
+        <w:spacing w:after="0"/>
+      </w:pPr>
+    </w:p>
+    <w:p>
+      <w:pPr>
         <w:pStyle w:val="ListParagraph"/>
         <w:numPr>
           <w:ilvl w:val="0"/>
-          <w:numId w:val="2"/>
+          <w:numId w:val="6"/>
         </w:numPr>
-      </w:pPr>
-      <w:r>
-        <w:t xml:space="preserve">Great description of </w:t>
-      </w:r>
-      <w:r>
-        <w:t>SeaTalk</w:t>
-      </w:r>
-      <w:r>
-        <w:t xml:space="preserve"> 1 elec</w:t>
-      </w:r>
-      <w:r>
-        <w:t xml:space="preserve">tronics and messages … </w:t>
-      </w:r>
-    </w:p>
-    <w:p>
-      <w:pPr>
-        <w:ind w:firstLine="720"/>
-      </w:pPr>
-      <w:hyperlink r:id="rId13" w:history="1">
-        <w:r>
-          <w:rPr>
-            <w:rStyle w:val="Hyperlink"/>
-          </w:rPr>
-          <w:t>http://www.thomasknauf.de/seatalk.htm</w:t>
-        </w:r>
-      </w:hyperlink>
-      <w:r>
-        <w:t xml:space="preserve"> </w:t>
-      </w:r>
+        <w:spacing w:after="0"/>
+        <w:rPr>
+          <w:color w:val="70AD47" w:themeColor="accent6"/>
+        </w:rPr>
+      </w:pPr>
+      <w:r>
+        <w:rPr>
+          <w:color w:val="70AD47" w:themeColor="accent6"/>
+        </w:rPr>
+        <w:t xml:space="preserve">Standby, auto, wind work. </w:t>
+      </w:r>
+    </w:p>
+    <w:p>
+      <w:pPr>
+        <w:spacing w:after="0"/>
+      </w:pPr>
     </w:p>
     <w:p>
       <w:pPr>
         <w:pStyle w:val="ListParagraph"/>
         <w:numPr>
           <w:ilvl w:val="0"/>
-          <w:numId w:val="2"/>
+          <w:numId w:val="6"/>
         </w:numPr>
-      </w:pPr>
-      <w:r>
-        <w:t>something else?</w:t>
-      </w:r>
-    </w:p>
-    <w:p>
-      <w:pPr>
-        <w:ind w:left="720"/>
-      </w:pPr>
-      <w:hyperlink r:id="rId14" w:history="1">
-        <w:r>
-          <w:rPr>
-            <w:rStyle w:val="Hyperlink"/>
-          </w:rPr>
-          <w:t>http://www3.sympatico.ca/ericn/</w:t>
-        </w:r>
-      </w:hyperlink>
+        <w:spacing w:after="0"/>
+        <w:rPr>
+          <w:color w:val="FF0000"/>
+        </w:rPr>
+      </w:pPr>
+      <w:r>
+        <w:rPr>
+          <w:color w:val="FF0000"/>
+        </w:rPr>
+        <w:t>Track causes ST2000 to enter T mode and ask for permission to turn, pressing track again doesn’t acknowledge this – may need to simulate +10 an</w:t>
+      </w:r>
+      <w:r>
+        <w:rPr>
+          <w:color w:val="FF0000"/>
+        </w:rPr>
+        <w:t>d</w:t>
+      </w:r>
+      <w:r>
+        <w:rPr>
+          <w:color w:val="FF0000"/>
+        </w:rPr>
+        <w:t xml:space="preserve"> -10 together.</w:t>
+      </w:r>
+    </w:p>
+    <w:p>
+      <w:pPr>
+        <w:pStyle w:val="ListParagraph"/>
+      </w:pPr>
+    </w:p>
+    <w:p>
+      <w:pPr>
+        <w:pStyle w:val="ListParagraph"/>
+        <w:numPr>
+          <w:ilvl w:val="0"/>
+          <w:numId w:val="6"/>
+        </w:numPr>
+        <w:spacing w:after="0"/>
+        <w:rPr>
+          <w:color w:val="ED7D31" w:themeColor="accent2"/>
+        </w:rPr>
+      </w:pPr>
+      <w:r>
+        <w:rPr>
+          <w:color w:val="ED7D31" w:themeColor="accent2"/>
+        </w:rPr>
+        <w:t>TFT compass display not working</w:t>
+      </w:r>
+      <w:r>
+        <w:rPr>
+          <w:color w:val="ED7D31" w:themeColor="accent2"/>
+        </w:rPr>
+        <w:t xml:space="preserve"> – error in GUI Sli</w:t>
+      </w:r>
+      <w:r>
+        <w:rPr>
+          <w:color w:val="ED7D31" w:themeColor="accent2"/>
+        </w:rPr>
+        <w:t>ce … set external buffer to 6, now its updateable at run time.</w:t>
+      </w:r>
+    </w:p>
+    <w:p>
+      <w:pPr>
+        <w:pStyle w:val="ListParagraph"/>
+      </w:pPr>
+    </w:p>
+    <w:p>
+      <w:pPr>
+        <w:pStyle w:val="ListParagraph"/>
+        <w:numPr>
+          <w:ilvl w:val="0"/>
+          <w:numId w:val="6"/>
+        </w:numPr>
+        <w:spacing w:after="0"/>
+        <w:rPr>
+          <w:color w:val="ED7D31" w:themeColor="accent2"/>
+        </w:rPr>
+      </w:pPr>
+      <w:r>
+        <w:rPr>
+          <w:color w:val="ED7D31" w:themeColor="accent2"/>
+        </w:rPr>
+        <w:lastRenderedPageBreak/>
+        <w:t>TFT LED’s not working</w:t>
+      </w:r>
+      <w:r>
+        <w:rPr>
+          <w:color w:val="ED7D31" w:themeColor="accent2"/>
+        </w:rPr>
+        <w:t xml:space="preserve"> – added </w:t>
+      </w:r>
+      <w:proofErr w:type="spellStart"/>
+      <w:r>
+        <w:rPr>
+          <w:color w:val="ED7D31" w:themeColor="accent2"/>
+        </w:rPr>
+        <w:t>GUISlice</w:t>
+      </w:r>
+      <w:proofErr w:type="spellEnd"/>
+      <w:r>
+        <w:rPr>
+          <w:color w:val="ED7D31" w:themeColor="accent2"/>
+        </w:rPr>
+        <w:t xml:space="preserve"> helpers to set radio button status. </w:t>
+      </w:r>
+      <w:r>
+        <w:rPr>
+          <w:color w:val="ED7D31" w:themeColor="accent2"/>
+        </w:rPr>
+        <w:t xml:space="preserve">Removed call backs. Added code to update radios based on </w:t>
+      </w:r>
+      <w:proofErr w:type="spellStart"/>
+      <w:r>
+        <w:rPr>
+          <w:color w:val="ED7D31" w:themeColor="accent2"/>
+        </w:rPr>
+        <w:t>apmode</w:t>
+      </w:r>
+      <w:proofErr w:type="spellEnd"/>
+      <w:r>
+        <w:rPr>
+          <w:color w:val="ED7D31" w:themeColor="accent2"/>
+        </w:rPr>
+        <w:t>.</w:t>
+      </w:r>
+    </w:p>
+    <w:p>
+      <w:pPr>
+        <w:spacing w:after="0"/>
+      </w:pPr>
+    </w:p>
+    <w:p>
+      <w:pPr>
+        <w:rPr>
+          <w:b/>
+          <w:bCs/>
+        </w:rPr>
+      </w:pPr>
+      <w:r>
+        <w:rPr>
+          <w:b/>
+          <w:bCs/>
+        </w:rPr>
+        <w:t>Reliability issues</w:t>
+      </w:r>
+    </w:p>
+    <w:p>
+      <w:pPr>
+        <w:pStyle w:val="ListParagraph"/>
+        <w:numPr>
+          <w:ilvl w:val="0"/>
+          <w:numId w:val="5"/>
+        </w:numPr>
+      </w:pPr>
+      <w:r>
+        <w:t xml:space="preserve">When </w:t>
+      </w:r>
+      <w:r>
+        <w:t>SeaTalk</w:t>
+      </w:r>
+      <w:r>
+        <w:t xml:space="preserve"> data is coming in, </w:t>
+      </w:r>
+      <w:r>
+        <w:t xml:space="preserve">TFT </w:t>
+      </w:r>
+      <w:r>
+        <w:t>displays</w:t>
+      </w:r>
       <w:r>
         <w:t xml:space="preserve"> </w:t>
+      </w:r>
+      <w:r>
+        <w:t>O.K.</w:t>
+      </w:r>
+    </w:p>
+    <w:p>
+      <w:pPr>
+        <w:pStyle w:val="ListParagraph"/>
+        <w:numPr>
+          <w:ilvl w:val="0"/>
+          <w:numId w:val="5"/>
+        </w:numPr>
+      </w:pPr>
+      <w:r>
+        <w:t xml:space="preserve">When </w:t>
+      </w:r>
+      <w:r>
+        <w:t>SeaTalk</w:t>
+      </w:r>
+      <w:r>
+        <w:t xml:space="preserve"> data is coming in, and </w:t>
+      </w:r>
+      <w:r>
+        <w:t>Wi-Fi</w:t>
+      </w:r>
+      <w:r>
+        <w:t xml:space="preserve"> is connected, system gets </w:t>
+      </w:r>
+      <w:r>
+        <w:t>flaky</w:t>
+      </w:r>
+      <w:r>
+        <w:t xml:space="preserve"> … some random </w:t>
+      </w:r>
+      <w:r>
+        <w:t>SeaTalk</w:t>
+      </w:r>
+      <w:r>
+        <w:t xml:space="preserve"> collisions </w:t>
+      </w:r>
+      <w:r>
+        <w:t xml:space="preserve">reported (implying missed bytes by software serial receive. Once a </w:t>
+      </w:r>
+      <w:proofErr w:type="spellStart"/>
+      <w:r>
+        <w:t>tcp</w:t>
+      </w:r>
+      <w:proofErr w:type="spellEnd"/>
+      <w:r>
+        <w:t xml:space="preserve"> / network timing error caused a reset.</w:t>
+      </w:r>
+    </w:p>
+    <w:p>
+      <w:r>
+        <w:t xml:space="preserve">It seems system tasks </w:t>
+      </w:r>
+      <w:r>
+        <w:t>(</w:t>
+      </w:r>
+      <w:proofErr w:type="gramStart"/>
+      <w:r>
+        <w:t>e.g.</w:t>
+      </w:r>
+      <w:proofErr w:type="gramEnd"/>
+      <w:r>
+        <w:t xml:space="preserve"> </w:t>
+      </w:r>
+      <w:r>
+        <w:t>Wi-Fi</w:t>
+      </w:r>
+      <w:r>
+        <w:t xml:space="preserve"> / networking stack </w:t>
+      </w:r>
+      <w:r>
+        <w:t xml:space="preserve">are pinned to core 0, and application tasks </w:t>
+      </w:r>
+      <w:r>
+        <w:t>(the setup &amp; loop) are pinned to core 1.</w:t>
+      </w:r>
+    </w:p>
+    <w:p>
+      <w:r>
+        <w:t xml:space="preserve">Need to: </w:t>
+      </w:r>
+    </w:p>
+    <w:p>
+      <w:pPr>
+        <w:pStyle w:val="ListParagraph"/>
+        <w:numPr>
+          <w:ilvl w:val="1"/>
+          <w:numId w:val="3"/>
+        </w:numPr>
+      </w:pPr>
+      <w:r>
+        <w:t xml:space="preserve">Retest </w:t>
+      </w:r>
+      <w:r>
+        <w:t>Wi-Fi</w:t>
+      </w:r>
+      <w:r>
+        <w:t xml:space="preserve"> reliability with no </w:t>
+      </w:r>
+      <w:r>
+        <w:t>SeaTalk data coming in.</w:t>
+      </w:r>
+    </w:p>
+    <w:p>
+      <w:pPr>
+        <w:pStyle w:val="ListParagraph"/>
+        <w:numPr>
+          <w:ilvl w:val="1"/>
+          <w:numId w:val="3"/>
+        </w:numPr>
+      </w:pPr>
+      <w:r>
+        <w:t xml:space="preserve">Move </w:t>
+      </w:r>
+      <w:r>
+        <w:t>SeaTalk</w:t>
+      </w:r>
+      <w:r>
+        <w:t xml:space="preserve"> task to the other core (clashes with the </w:t>
+      </w:r>
+      <w:r>
+        <w:t>Wi-Fi</w:t>
+      </w:r>
+      <w:r>
+        <w:t xml:space="preserve"> code running on core 0?)</w:t>
       </w:r>
     </w:p>
     <w:p/>
@@ -1122,17 +3945,14 @@
         <w:t>S100</w:t>
       </w:r>
       <w:r>
-        <w:t xml:space="preserve"> – autohelm remote approx. £400</w:t>
-      </w:r>
-      <w:r>
-        <w:t xml:space="preserve"> – a basic unit</w:t>
+        <w:t xml:space="preserve"> – autohelm remote approx. £400 – a basic unit</w:t>
       </w:r>
     </w:p>
     <w:p>
       <w:pPr>
         <w:ind w:left="720"/>
       </w:pPr>
-      <w:hyperlink r:id="rId15" w:history="1">
+      <w:hyperlink r:id="rId14" w:history="1">
         <w:r>
           <w:rPr>
             <w:rStyle w:val="Hyperlink"/>
@@ -1176,17 +3996,14 @@
         <w:t xml:space="preserve"> </w:t>
       </w:r>
       <w:r>
-        <w:t>with base station £540</w:t>
-      </w:r>
-      <w:r>
-        <w:t xml:space="preserve"> – a more capable remote with data displays</w:t>
+        <w:t>with base station £540 – a more capable remote with data displays</w:t>
       </w:r>
     </w:p>
     <w:p>
       <w:pPr>
         <w:ind w:left="720"/>
       </w:pPr>
-      <w:hyperlink r:id="rId16" w:history="1">
+      <w:hyperlink r:id="rId15" w:history="1">
         <w:r>
           <w:rPr>
             <w:rStyle w:val="Hyperlink"/>
@@ -1411,6 +4228,119 @@
     </w:lvl>
   </w:abstractNum>
   <w:abstractNum w:abstractNumId="2" w15:restartNumberingAfterBreak="0">
+    <w:nsid w:val="2DF54B08"/>
+    <w:multiLevelType w:val="hybridMultilevel"/>
+    <w:tmpl w:val="84B2170E"/>
+    <w:lvl w:ilvl="0" w:tplc="08090001">
+      <w:start w:val="1"/>
+      <w:numFmt w:val="bullet"/>
+      <w:lvlText w:val=""/>
+      <w:lvlJc w:val="left"/>
+      <w:pPr>
+        <w:ind w:left="720" w:hanging="360"/>
+      </w:pPr>
+      <w:rPr>
+        <w:rFonts w:ascii="Symbol" w:hAnsi="Symbol" w:hint="default"/>
+      </w:rPr>
+    </w:lvl>
+    <w:lvl w:ilvl="1" w:tplc="08090003" w:tentative="1">
+      <w:start w:val="1"/>
+      <w:numFmt w:val="bullet"/>
+      <w:lvlText w:val="o"/>
+      <w:lvlJc w:val="left"/>
+      <w:pPr>
+        <w:ind w:left="1440" w:hanging="360"/>
+      </w:pPr>
+      <w:rPr>
+        <w:rFonts w:ascii="Courier New" w:hAnsi="Courier New" w:cs="Courier New" w:hint="default"/>
+      </w:rPr>
+    </w:lvl>
+    <w:lvl w:ilvl="2" w:tplc="08090005" w:tentative="1">
+      <w:start w:val="1"/>
+      <w:numFmt w:val="bullet"/>
+      <w:lvlText w:val=""/>
+      <w:lvlJc w:val="left"/>
+      <w:pPr>
+        <w:ind w:left="2160" w:hanging="360"/>
+      </w:pPr>
+      <w:rPr>
+        <w:rFonts w:ascii="Wingdings" w:hAnsi="Wingdings" w:hint="default"/>
+      </w:rPr>
+    </w:lvl>
+    <w:lvl w:ilvl="3" w:tplc="08090001" w:tentative="1">
+      <w:start w:val="1"/>
+      <w:numFmt w:val="bullet"/>
+      <w:lvlText w:val=""/>
+      <w:lvlJc w:val="left"/>
+      <w:pPr>
+        <w:ind w:left="2880" w:hanging="360"/>
+      </w:pPr>
+      <w:rPr>
+        <w:rFonts w:ascii="Symbol" w:hAnsi="Symbol" w:hint="default"/>
+      </w:rPr>
+    </w:lvl>
+    <w:lvl w:ilvl="4" w:tplc="08090003" w:tentative="1">
+      <w:start w:val="1"/>
+      <w:numFmt w:val="bullet"/>
+      <w:lvlText w:val="o"/>
+      <w:lvlJc w:val="left"/>
+      <w:pPr>
+        <w:ind w:left="3600" w:hanging="360"/>
+      </w:pPr>
+      <w:rPr>
+        <w:rFonts w:ascii="Courier New" w:hAnsi="Courier New" w:cs="Courier New" w:hint="default"/>
+      </w:rPr>
+    </w:lvl>
+    <w:lvl w:ilvl="5" w:tplc="08090005" w:tentative="1">
+      <w:start w:val="1"/>
+      <w:numFmt w:val="bullet"/>
+      <w:lvlText w:val=""/>
+      <w:lvlJc w:val="left"/>
+      <w:pPr>
+        <w:ind w:left="4320" w:hanging="360"/>
+      </w:pPr>
+      <w:rPr>
+        <w:rFonts w:ascii="Wingdings" w:hAnsi="Wingdings" w:hint="default"/>
+      </w:rPr>
+    </w:lvl>
+    <w:lvl w:ilvl="6" w:tplc="08090001" w:tentative="1">
+      <w:start w:val="1"/>
+      <w:numFmt w:val="bullet"/>
+      <w:lvlText w:val=""/>
+      <w:lvlJc w:val="left"/>
+      <w:pPr>
+        <w:ind w:left="5040" w:hanging="360"/>
+      </w:pPr>
+      <w:rPr>
+        <w:rFonts w:ascii="Symbol" w:hAnsi="Symbol" w:hint="default"/>
+      </w:rPr>
+    </w:lvl>
+    <w:lvl w:ilvl="7" w:tplc="08090003" w:tentative="1">
+      <w:start w:val="1"/>
+      <w:numFmt w:val="bullet"/>
+      <w:lvlText w:val="o"/>
+      <w:lvlJc w:val="left"/>
+      <w:pPr>
+        <w:ind w:left="5760" w:hanging="360"/>
+      </w:pPr>
+      <w:rPr>
+        <w:rFonts w:ascii="Courier New" w:hAnsi="Courier New" w:cs="Courier New" w:hint="default"/>
+      </w:rPr>
+    </w:lvl>
+    <w:lvl w:ilvl="8" w:tplc="08090005" w:tentative="1">
+      <w:start w:val="1"/>
+      <w:numFmt w:val="bullet"/>
+      <w:lvlText w:val=""/>
+      <w:lvlJc w:val="left"/>
+      <w:pPr>
+        <w:ind w:left="6480" w:hanging="360"/>
+      </w:pPr>
+      <w:rPr>
+        <w:rFonts w:ascii="Wingdings" w:hAnsi="Wingdings" w:hint="default"/>
+      </w:rPr>
+    </w:lvl>
+  </w:abstractNum>
+  <w:abstractNum w:abstractNumId="3" w15:restartNumberingAfterBreak="0">
     <w:nsid w:val="45A62613"/>
     <w:multiLevelType w:val="multilevel"/>
     <w:tmpl w:val="2E4EB00E"/>
@@ -1520,7 +4450,7 @@
       </w:pPr>
     </w:lvl>
   </w:abstractNum>
-  <w:abstractNum w:abstractNumId="3" w15:restartNumberingAfterBreak="0">
+  <w:abstractNum w:abstractNumId="4" w15:restartNumberingAfterBreak="0">
     <w:nsid w:val="47136E80"/>
     <w:multiLevelType w:val="hybridMultilevel"/>
     <w:tmpl w:val="4666460A"/>
@@ -1606,8 +4536,121 @@
       </w:pPr>
     </w:lvl>
   </w:abstractNum>
+  <w:abstractNum w:abstractNumId="5" w15:restartNumberingAfterBreak="0">
+    <w:nsid w:val="63935CE8"/>
+    <w:multiLevelType w:val="hybridMultilevel"/>
+    <w:tmpl w:val="FE6C2B30"/>
+    <w:lvl w:ilvl="0" w:tplc="08090001">
+      <w:start w:val="1"/>
+      <w:numFmt w:val="bullet"/>
+      <w:lvlText w:val=""/>
+      <w:lvlJc w:val="left"/>
+      <w:pPr>
+        <w:ind w:left="720" w:hanging="360"/>
+      </w:pPr>
+      <w:rPr>
+        <w:rFonts w:ascii="Symbol" w:hAnsi="Symbol" w:hint="default"/>
+      </w:rPr>
+    </w:lvl>
+    <w:lvl w:ilvl="1" w:tplc="08090003" w:tentative="1">
+      <w:start w:val="1"/>
+      <w:numFmt w:val="bullet"/>
+      <w:lvlText w:val="o"/>
+      <w:lvlJc w:val="left"/>
+      <w:pPr>
+        <w:ind w:left="1440" w:hanging="360"/>
+      </w:pPr>
+      <w:rPr>
+        <w:rFonts w:ascii="Courier New" w:hAnsi="Courier New" w:cs="Courier New" w:hint="default"/>
+      </w:rPr>
+    </w:lvl>
+    <w:lvl w:ilvl="2" w:tplc="08090005" w:tentative="1">
+      <w:start w:val="1"/>
+      <w:numFmt w:val="bullet"/>
+      <w:lvlText w:val=""/>
+      <w:lvlJc w:val="left"/>
+      <w:pPr>
+        <w:ind w:left="2160" w:hanging="360"/>
+      </w:pPr>
+      <w:rPr>
+        <w:rFonts w:ascii="Wingdings" w:hAnsi="Wingdings" w:hint="default"/>
+      </w:rPr>
+    </w:lvl>
+    <w:lvl w:ilvl="3" w:tplc="08090001" w:tentative="1">
+      <w:start w:val="1"/>
+      <w:numFmt w:val="bullet"/>
+      <w:lvlText w:val=""/>
+      <w:lvlJc w:val="left"/>
+      <w:pPr>
+        <w:ind w:left="2880" w:hanging="360"/>
+      </w:pPr>
+      <w:rPr>
+        <w:rFonts w:ascii="Symbol" w:hAnsi="Symbol" w:hint="default"/>
+      </w:rPr>
+    </w:lvl>
+    <w:lvl w:ilvl="4" w:tplc="08090003" w:tentative="1">
+      <w:start w:val="1"/>
+      <w:numFmt w:val="bullet"/>
+      <w:lvlText w:val="o"/>
+      <w:lvlJc w:val="left"/>
+      <w:pPr>
+        <w:ind w:left="3600" w:hanging="360"/>
+      </w:pPr>
+      <w:rPr>
+        <w:rFonts w:ascii="Courier New" w:hAnsi="Courier New" w:cs="Courier New" w:hint="default"/>
+      </w:rPr>
+    </w:lvl>
+    <w:lvl w:ilvl="5" w:tplc="08090005" w:tentative="1">
+      <w:start w:val="1"/>
+      <w:numFmt w:val="bullet"/>
+      <w:lvlText w:val=""/>
+      <w:lvlJc w:val="left"/>
+      <w:pPr>
+        <w:ind w:left="4320" w:hanging="360"/>
+      </w:pPr>
+      <w:rPr>
+        <w:rFonts w:ascii="Wingdings" w:hAnsi="Wingdings" w:hint="default"/>
+      </w:rPr>
+    </w:lvl>
+    <w:lvl w:ilvl="6" w:tplc="08090001" w:tentative="1">
+      <w:start w:val="1"/>
+      <w:numFmt w:val="bullet"/>
+      <w:lvlText w:val=""/>
+      <w:lvlJc w:val="left"/>
+      <w:pPr>
+        <w:ind w:left="5040" w:hanging="360"/>
+      </w:pPr>
+      <w:rPr>
+        <w:rFonts w:ascii="Symbol" w:hAnsi="Symbol" w:hint="default"/>
+      </w:rPr>
+    </w:lvl>
+    <w:lvl w:ilvl="7" w:tplc="08090003" w:tentative="1">
+      <w:start w:val="1"/>
+      <w:numFmt w:val="bullet"/>
+      <w:lvlText w:val="o"/>
+      <w:lvlJc w:val="left"/>
+      <w:pPr>
+        <w:ind w:left="5760" w:hanging="360"/>
+      </w:pPr>
+      <w:rPr>
+        <w:rFonts w:ascii="Courier New" w:hAnsi="Courier New" w:cs="Courier New" w:hint="default"/>
+      </w:rPr>
+    </w:lvl>
+    <w:lvl w:ilvl="8" w:tplc="08090005" w:tentative="1">
+      <w:start w:val="1"/>
+      <w:numFmt w:val="bullet"/>
+      <w:lvlText w:val=""/>
+      <w:lvlJc w:val="left"/>
+      <w:pPr>
+        <w:ind w:left="6480" w:hanging="360"/>
+      </w:pPr>
+      <w:rPr>
+        <w:rFonts w:ascii="Wingdings" w:hAnsi="Wingdings" w:hint="default"/>
+      </w:rPr>
+    </w:lvl>
+  </w:abstractNum>
   <w:num w:numId="1" w16cid:durableId="1021590159">
-    <w:abstractNumId w:val="3"/>
+    <w:abstractNumId w:val="4"/>
   </w:num>
   <w:num w:numId="2" w16cid:durableId="1143734949">
     <w:abstractNumId w:val="1"/>
@@ -1616,7 +4659,13 @@
     <w:abstractNumId w:val="0"/>
   </w:num>
   <w:num w:numId="4" w16cid:durableId="1459295847">
+    <w:abstractNumId w:val="3"/>
+  </w:num>
+  <w:num w:numId="5" w16cid:durableId="1999113307">
     <w:abstractNumId w:val="2"/>
+  </w:num>
+  <w:num w:numId="6" w16cid:durableId="1466045663">
+    <w:abstractNumId w:val="5"/>
   </w:num>
 </w:numbering>
 </file>
@@ -2147,6 +5196,36 @@
       <w:lang w:eastAsia="en-GB"/>
     </w:rPr>
   </w:style>
+  <w:style w:type="paragraph" w:styleId="NormalWeb">
+    <w:name w:val="Normal (Web)"/>
+    <w:basedOn w:val="Normal"/>
+    <w:uiPriority w:val="99"/>
+    <w:semiHidden/>
+    <w:unhideWhenUsed/>
+    <w:rsid w:val="00E57954"/>
+    <w:pPr>
+      <w:spacing w:before="100" w:beforeAutospacing="1" w:after="100" w:afterAutospacing="1" w:line="240" w:lineRule="auto"/>
+    </w:pPr>
+    <w:rPr>
+      <w:rFonts w:ascii="Times New Roman" w:eastAsia="Times New Roman" w:hAnsi="Times New Roman" w:cs="Times New Roman"/>
+      <w:sz w:val="24"/>
+      <w:szCs w:val="24"/>
+      <w:lang w:eastAsia="en-GB"/>
+    </w:rPr>
+  </w:style>
+  <w:style w:type="character" w:styleId="HTMLTypewriter">
+    <w:name w:val="HTML Typewriter"/>
+    <w:basedOn w:val="DefaultParagraphFont"/>
+    <w:uiPriority w:val="99"/>
+    <w:semiHidden/>
+    <w:unhideWhenUsed/>
+    <w:rsid w:val="00E57954"/>
+    <w:rPr>
+      <w:rFonts w:ascii="Courier New" w:eastAsia="Times New Roman" w:hAnsi="Courier New" w:cs="Courier New"/>
+      <w:sz w:val="20"/>
+      <w:szCs w:val="20"/>
+    </w:rPr>
+  </w:style>
 </w:styles>
 </file>
 

</xml_diff>

<commit_message>
after testingon the boat, a few fixes in progress
</commit_message>
<xml_diff>
--- a/build notes.docx
+++ b/build notes.docx
@@ -12,7 +12,6 @@
           <w:u w:val="single"/>
         </w:rPr>
       </w:pPr>
-      <w:proofErr w:type="spellStart"/>
       <w:r>
         <w:rPr>
           <w:b/>
@@ -21,18 +20,7 @@
           <w:szCs w:val="28"/>
           <w:u w:val="single"/>
         </w:rPr>
-        <w:t>ApRemote</w:t>
-      </w:r>
-      <w:proofErr w:type="spellEnd"/>
-      <w:r>
-        <w:rPr>
-          <w:b/>
-          <w:bCs/>
-          <w:sz w:val="28"/>
-          <w:szCs w:val="28"/>
-          <w:u w:val="single"/>
-        </w:rPr>
-        <w:t xml:space="preserve"> – a web based Raymarine SeaTalk 1 autohelm remote control</w:t>
+        <w:t>ApRemote – a web based Raymarine SeaTalk 1 autohelm remote control</w:t>
       </w:r>
     </w:p>
     <w:p>
@@ -440,15 +428,7 @@
     <w:p/>
     <w:p>
       <w:r>
-        <w:t xml:space="preserve">Moving to alternative web sockets library &amp; code in </w:t>
-      </w:r>
-      <w:proofErr w:type="spellStart"/>
-      <w:r>
-        <w:t>ApRemote</w:t>
-      </w:r>
-      <w:proofErr w:type="spellEnd"/>
-      <w:r>
-        <w:t xml:space="preserve"> in PlatformIO</w:t>
+        <w:t>Moving to alternative web sockets library &amp; code in ApRemote in PlatformIO</w:t>
       </w:r>
     </w:p>
     <w:p>
@@ -471,7 +451,13 @@
     </w:p>
     <w:p>
       <w:r>
-        <w:t>String send to client with data is:</w:t>
+        <w:t xml:space="preserve">String send </w:t>
+      </w:r>
+      <w:r>
+        <w:t>from ApRemote to web</w:t>
+      </w:r>
+      <w:r>
+        <w:t xml:space="preserve"> client with data is:</w:t>
       </w:r>
     </w:p>
     <w:p>
@@ -2585,16 +2571,14 @@
         </w:rPr>
         <w:t xml:space="preserve">Autopilot </w:t>
       </w:r>
-      <w:proofErr w:type="spellStart"/>
       <w:r>
         <w:rPr>
           <w:b/>
           <w:bCs/>
           <w:u w:val="single"/>
         </w:rPr>
-        <w:t>Seatalk</w:t>
-      </w:r>
-      <w:proofErr w:type="spellEnd"/>
+        <w:t>SeaTalk</w:t>
+      </w:r>
       <w:r>
         <w:rPr>
           <w:b/>
@@ -2617,15 +2601,130 @@
           <w:bCs/>
           <w:u w:val="single"/>
         </w:rPr>
-        <w:t xml:space="preserve"> – items used in the above code are in bold</w:t>
-      </w:r>
-      <w:r>
+        <w:t>)</w:t>
+      </w:r>
+    </w:p>
+    <w:p>
+      <w:pPr>
         <w:rPr>
           <w:b/>
           <w:bCs/>
           <w:u w:val="single"/>
         </w:rPr>
+      </w:pPr>
+      <w:r>
+        <w:rPr>
+          <w:b/>
+          <w:bCs/>
+          <w:u w:val="single"/>
+        </w:rPr>
+        <w:t>I</w:t>
+      </w:r>
+      <w:r>
+        <w:rPr>
+          <w:b/>
+          <w:bCs/>
+          <w:u w:val="single"/>
+        </w:rPr>
+        <w:t xml:space="preserve">tems </w:t>
+      </w:r>
+      <w:r>
+        <w:rPr>
+          <w:b/>
+          <w:bCs/>
+          <w:u w:val="single"/>
+        </w:rPr>
+        <w:t xml:space="preserve">in bold are </w:t>
+      </w:r>
+      <w:r>
+        <w:rPr>
+          <w:b/>
+          <w:bCs/>
+          <w:u w:val="single"/>
+        </w:rPr>
+        <w:t xml:space="preserve">used in the </w:t>
+      </w:r>
+      <w:r>
+        <w:rPr>
+          <w:b/>
+          <w:bCs/>
+          <w:u w:val="single"/>
+        </w:rPr>
+        <w:t xml:space="preserve">original ApRemote </w:t>
+      </w:r>
+      <w:r>
+        <w:rPr>
+          <w:b/>
+          <w:bCs/>
+          <w:u w:val="single"/>
+        </w:rPr>
+        <w:t>code</w:t>
+      </w:r>
+      <w:r>
+        <w:rPr>
+          <w:b/>
+          <w:bCs/>
+          <w:u w:val="single"/>
+        </w:rPr>
+        <w:t xml:space="preserve"> – i.e., above</w:t>
+      </w:r>
+      <w:r>
+        <w:rPr>
+          <w:b/>
+          <w:bCs/>
+          <w:u w:val="single"/>
+        </w:rPr>
         <w:t>)</w:t>
+      </w:r>
+    </w:p>
+    <w:p>
+      <w:pPr>
+        <w:rPr>
+          <w:rStyle w:val="HTMLTypewriter"/>
+          <w:rFonts w:eastAsiaTheme="minorHAnsi"/>
+          <w:color w:val="0070C0"/>
+          <w:lang w:eastAsia="en-GB"/>
+        </w:rPr>
+      </w:pPr>
+      <w:r>
+        <w:rPr>
+          <w:rStyle w:val="HTMLTypewriter"/>
+          <w:rFonts w:eastAsiaTheme="minorHAnsi"/>
+          <w:b/>
+          <w:bCs/>
+          <w:color w:val="0070C0"/>
+          <w:lang w:eastAsia="en-GB"/>
+        </w:rPr>
+        <w:t>Bold blue</w:t>
+      </w:r>
+      <w:r>
+        <w:rPr>
+          <w:rStyle w:val="HTMLTypewriter"/>
+          <w:rFonts w:eastAsiaTheme="minorHAnsi"/>
+          <w:color w:val="0070C0"/>
+          <w:lang w:eastAsia="en-GB"/>
+        </w:rPr>
+        <w:t xml:space="preserve"> – try </w:t>
+      </w:r>
+      <w:proofErr w:type="gramStart"/>
+      <w:r>
+        <w:rPr>
+          <w:rStyle w:val="HTMLTypewriter"/>
+          <w:rFonts w:eastAsiaTheme="minorHAnsi"/>
+          <w:color w:val="0070C0"/>
+          <w:lang w:eastAsia="en-GB"/>
+        </w:rPr>
+        <w:t>adding</w:t>
+      </w:r>
+      <w:proofErr w:type="gramEnd"/>
+      <w:r>
+        <w:rPr>
+          <w:rStyle w:val="HTMLTypewriter"/>
+          <w:rFonts w:eastAsiaTheme="minorHAnsi"/>
+          <w:color w:val="0070C0"/>
+          <w:lang w:eastAsia="en-GB"/>
+        </w:rPr>
+        <w:t xml:space="preserve"> </w:t>
       </w:r>
     </w:p>
     <w:p>
@@ -3041,7 +3140,25 @@
           <w:bCs/>
           <w:color w:val="000000"/>
         </w:rPr>
-        <w:t>X1  23  DC    Standby &amp; Auto (wind mode)</w:t>
+        <w:t>X1  23  DC    Standby &amp; Auto (</w:t>
+      </w:r>
+      <w:r>
+        <w:rPr>
+          <w:rStyle w:val="HTMLTypewriter"/>
+          <w:b/>
+          <w:bCs/>
+          <w:color w:val="000000"/>
+        </w:rPr>
+        <w:t xml:space="preserve">enter </w:t>
+      </w:r>
+      <w:r>
+        <w:rPr>
+          <w:rStyle w:val="HTMLTypewriter"/>
+          <w:b/>
+          <w:bCs/>
+          <w:color w:val="000000"/>
+        </w:rPr>
+        <w:t>wind mode)</w:t>
       </w:r>
       <w:r>
         <w:rPr>
@@ -3058,7 +3175,16 @@
           <w:rStyle w:val="HTMLTypewriter"/>
           <w:color w:val="000000"/>
         </w:rPr>
-        <w:t>     X1  28  D7    +10 &amp; -10 (in auto mode)</w:t>
+        <w:t xml:space="preserve">     </w:t>
+      </w:r>
+      <w:r>
+        <w:rPr>
+          <w:rStyle w:val="HTMLTypewriter"/>
+          <w:b/>
+          <w:bCs/>
+          <w:color w:val="0070C0"/>
+        </w:rPr>
+        <w:t>X1  28  D7    +10 &amp; -10 (in auto mode)</w:t>
       </w:r>
       <w:r>
         <w:rPr>
@@ -3073,6 +3199,7 @@
           <w:rStyle w:val="HTMLTypewriter"/>
           <w:color w:val="000000"/>
         </w:rPr>
+        <w:lastRenderedPageBreak/>
         <w:t>     X1  2E  D1     +1 &amp; -1 (Response Display)</w:t>
       </w:r>
       <w:r>
@@ -3133,7 +3260,6 @@
           <w:rStyle w:val="HTMLTypewriter"/>
           <w:color w:val="000000"/>
         </w:rPr>
-        <w:lastRenderedPageBreak/>
         <w:t xml:space="preserve">     X1  44  BB    </w:t>
       </w:r>
       <w:proofErr w:type="spellStart"/>
@@ -3550,13 +3676,32 @@
         <w:rPr>
           <w:color w:val="70AD47" w:themeColor="accent6"/>
         </w:rPr>
-        <w:t xml:space="preserve">Standby, auto, wind work. </w:t>
-      </w:r>
-    </w:p>
-    <w:p>
-      <w:pPr>
-        <w:spacing w:after="0"/>
-      </w:pPr>
+        <w:t>Standby, auto, wind</w:t>
+      </w:r>
+      <w:r>
+        <w:rPr>
+          <w:color w:val="70AD47" w:themeColor="accent6"/>
+        </w:rPr>
+        <w:t>, track</w:t>
+      </w:r>
+      <w:r>
+        <w:rPr>
+          <w:color w:val="70AD47" w:themeColor="accent6"/>
+        </w:rPr>
+        <w:t xml:space="preserve"> </w:t>
+      </w:r>
+      <w:r>
+        <w:rPr>
+          <w:color w:val="70AD47" w:themeColor="accent6"/>
+        </w:rPr>
+        <w:t xml:space="preserve">buttons </w:t>
+      </w:r>
+      <w:r>
+        <w:rPr>
+          <w:color w:val="70AD47" w:themeColor="accent6"/>
+        </w:rPr>
+        <w:t xml:space="preserve">work. </w:t>
+      </w:r>
     </w:p>
     <w:p>
       <w:pPr>
@@ -3567,32 +3712,15 @@
         </w:numPr>
         <w:spacing w:after="0"/>
         <w:rPr>
-          <w:color w:val="FF0000"/>
-        </w:rPr>
-      </w:pPr>
-      <w:r>
-        <w:rPr>
-          <w:color w:val="FF0000"/>
-        </w:rPr>
-        <w:t>Track causes ST2000 to enter T mode and ask for permission to turn, pressing track again doesn’t acknowledge this – may need to simulate +10 an</w:t>
-      </w:r>
-      <w:r>
-        <w:rPr>
-          <w:color w:val="FF0000"/>
-        </w:rPr>
-        <w:t>d</w:t>
-      </w:r>
-      <w:r>
-        <w:rPr>
-          <w:color w:val="FF0000"/>
-        </w:rPr>
-        <w:t xml:space="preserve"> -10 together.</w:t>
-      </w:r>
-    </w:p>
-    <w:p>
-      <w:pPr>
-        <w:pStyle w:val="ListParagraph"/>
-      </w:pPr>
+          <w:color w:val="70AD47" w:themeColor="accent6"/>
+        </w:rPr>
+      </w:pPr>
+      <w:r>
+        <w:rPr>
+          <w:color w:val="70AD47" w:themeColor="accent6"/>
+        </w:rPr>
+        <w:t>In Auto mode, +10/-10/+1/-1 buttons work.</w:t>
+      </w:r>
     </w:p>
     <w:p>
       <w:pPr>
@@ -3603,32 +3731,15 @@
         </w:numPr>
         <w:spacing w:after="0"/>
         <w:rPr>
-          <w:color w:val="ED7D31" w:themeColor="accent2"/>
-        </w:rPr>
-      </w:pPr>
-      <w:r>
-        <w:rPr>
-          <w:color w:val="ED7D31" w:themeColor="accent2"/>
-        </w:rPr>
-        <w:t>TFT compass display not working</w:t>
-      </w:r>
-      <w:r>
-        <w:rPr>
-          <w:color w:val="ED7D31" w:themeColor="accent2"/>
-        </w:rPr>
-        <w:t xml:space="preserve"> – error in GUI Sli</w:t>
-      </w:r>
-      <w:r>
-        <w:rPr>
-          <w:color w:val="ED7D31" w:themeColor="accent2"/>
-        </w:rPr>
-        <w:t>ce … set external buffer to 6, now its updateable at run time.</w:t>
-      </w:r>
-    </w:p>
-    <w:p>
-      <w:pPr>
-        <w:pStyle w:val="ListParagraph"/>
-      </w:pPr>
+          <w:color w:val="70AD47" w:themeColor="accent6"/>
+        </w:rPr>
+      </w:pPr>
+      <w:r>
+        <w:rPr>
+          <w:color w:val="70AD47" w:themeColor="accent6"/>
+        </w:rPr>
+        <w:t>In Auto mode Tack buttons work.</w:t>
+      </w:r>
     </w:p>
     <w:p>
       <w:pPr>
@@ -3639,56 +3750,691 @@
         </w:numPr>
         <w:spacing w:after="0"/>
         <w:rPr>
+          <w:color w:val="70AD47" w:themeColor="accent6"/>
+        </w:rPr>
+      </w:pPr>
+      <w:r>
+        <w:rPr>
+          <w:color w:val="70AD47" w:themeColor="accent6"/>
+        </w:rPr>
+        <w:t>TFT compass display not working – error in GUI Slice … set external buffer to 6, now its updateable at run time.</w:t>
+      </w:r>
+    </w:p>
+    <w:p>
+      <w:pPr>
+        <w:pStyle w:val="ListParagraph"/>
+        <w:numPr>
+          <w:ilvl w:val="0"/>
+          <w:numId w:val="6"/>
+        </w:numPr>
+        <w:spacing w:after="0"/>
+        <w:rPr>
+          <w:color w:val="70AD47" w:themeColor="accent6"/>
+        </w:rPr>
+      </w:pPr>
+      <w:r>
+        <w:rPr>
+          <w:color w:val="70AD47" w:themeColor="accent6"/>
+        </w:rPr>
+        <w:lastRenderedPageBreak/>
+        <w:t xml:space="preserve">TFT LED’s not working – added </w:t>
+      </w:r>
+      <w:proofErr w:type="spellStart"/>
+      <w:r>
+        <w:rPr>
+          <w:color w:val="70AD47" w:themeColor="accent6"/>
+        </w:rPr>
+        <w:t>GUISlice</w:t>
+      </w:r>
+      <w:proofErr w:type="spellEnd"/>
+      <w:r>
+        <w:rPr>
+          <w:color w:val="70AD47" w:themeColor="accent6"/>
+        </w:rPr>
+        <w:t xml:space="preserve"> helpers to set radio button status. Removed call backs. Added code to update radios based on </w:t>
+      </w:r>
+      <w:proofErr w:type="spellStart"/>
+      <w:r>
+        <w:rPr>
+          <w:color w:val="70AD47" w:themeColor="accent6"/>
+        </w:rPr>
+        <w:t>ap</w:t>
+      </w:r>
+      <w:r>
+        <w:rPr>
+          <w:color w:val="70AD47" w:themeColor="accent6"/>
+        </w:rPr>
+        <w:t>M</w:t>
+      </w:r>
+      <w:r>
+        <w:rPr>
+          <w:color w:val="70AD47" w:themeColor="accent6"/>
+        </w:rPr>
+        <w:t>ode</w:t>
+      </w:r>
+      <w:proofErr w:type="spellEnd"/>
+      <w:r>
+        <w:rPr>
+          <w:color w:val="70AD47" w:themeColor="accent6"/>
+        </w:rPr>
+        <w:t>.</w:t>
+      </w:r>
+    </w:p>
+    <w:p>
+      <w:pPr>
+        <w:spacing w:after="0"/>
+        <w:rPr>
           <w:color w:val="ED7D31" w:themeColor="accent2"/>
         </w:rPr>
       </w:pPr>
-      <w:r>
+    </w:p>
+    <w:p>
+      <w:pPr>
+        <w:spacing w:after="0"/>
+      </w:pPr>
+    </w:p>
+    <w:p>
+      <w:pPr>
+        <w:pStyle w:val="ListParagraph"/>
+        <w:numPr>
+          <w:ilvl w:val="0"/>
+          <w:numId w:val="6"/>
+        </w:numPr>
+        <w:spacing w:after="0"/>
         <w:rPr>
           <w:color w:val="ED7D31" w:themeColor="accent2"/>
         </w:rPr>
-        <w:lastRenderedPageBreak/>
-        <w:t>TFT LED’s not working</w:t>
-      </w:r>
+      </w:pPr>
       <w:r>
         <w:rPr>
           <w:color w:val="ED7D31" w:themeColor="accent2"/>
         </w:rPr>
-        <w:t xml:space="preserve"> – added </w:t>
+        <w:t xml:space="preserve">When in standby, not able to extend or retract tiller pilot piston remotely (+10 / -10) usually do this. Maybe try: </w:t>
+      </w:r>
+      <w:r>
+        <w:rPr>
+          <w:color w:val="ED7D31" w:themeColor="accent2"/>
+        </w:rPr>
+        <w:br/>
+      </w:r>
+      <w:r>
+        <w:rPr>
+          <w:rStyle w:val="HTMLTypewriter"/>
+          <w:rFonts w:eastAsiaTheme="minorHAnsi"/>
+          <w:color w:val="ED7D31" w:themeColor="accent2"/>
+        </w:rPr>
+        <w:t>     X</w:t>
+      </w:r>
+      <w:proofErr w:type="gramStart"/>
+      <w:r>
+        <w:rPr>
+          <w:rStyle w:val="HTMLTypewriter"/>
+          <w:rFonts w:eastAsiaTheme="minorHAnsi"/>
+          <w:color w:val="ED7D31" w:themeColor="accent2"/>
+        </w:rPr>
+        <w:t>1  82</w:t>
+      </w:r>
+      <w:proofErr w:type="gramEnd"/>
+      <w:r>
+        <w:rPr>
+          <w:rStyle w:val="HTMLTypewriter"/>
+          <w:rFonts w:eastAsiaTheme="minorHAnsi"/>
+          <w:color w:val="ED7D31" w:themeColor="accent2"/>
+        </w:rPr>
+        <w:t>  7D    -10 pressed (repeated 1x per second)</w:t>
+      </w:r>
+      <w:r>
+        <w:rPr>
+          <w:color w:val="ED7D31" w:themeColor="accent2"/>
+          <w:sz w:val="27"/>
+          <w:szCs w:val="27"/>
+        </w:rPr>
+        <w:br/>
+      </w:r>
+      <w:r>
+        <w:rPr>
+          <w:rStyle w:val="HTMLTypewriter"/>
+          <w:rFonts w:eastAsiaTheme="minorHAnsi"/>
+          <w:color w:val="ED7D31" w:themeColor="accent2"/>
+        </w:rPr>
+        <w:t>     X1  83  7C    +10 pressed (repeated 1x per second)</w:t>
+      </w:r>
+      <w:r>
+        <w:rPr>
+          <w:rStyle w:val="HTMLTypewriter"/>
+          <w:rFonts w:eastAsiaTheme="minorHAnsi"/>
+          <w:color w:val="ED7D31" w:themeColor="accent2"/>
+        </w:rPr>
+        <w:br/>
+      </w:r>
+      <w:r>
+        <w:rPr>
+          <w:color w:val="ED7D31" w:themeColor="accent2"/>
+        </w:rPr>
+        <w:t>when in standby mode &amp; test extend / retract</w:t>
+      </w:r>
+    </w:p>
+    <w:p>
+      <w:pPr>
+        <w:spacing w:after="0"/>
+        <w:rPr>
+          <w:color w:val="FF0000"/>
+        </w:rPr>
+      </w:pPr>
+    </w:p>
+    <w:p>
+      <w:pPr>
+        <w:pStyle w:val="ListParagraph"/>
+        <w:numPr>
+          <w:ilvl w:val="0"/>
+          <w:numId w:val="6"/>
+        </w:numPr>
+        <w:spacing w:after="0"/>
+        <w:rPr>
+          <w:color w:val="ED7D31" w:themeColor="accent2"/>
+        </w:rPr>
+      </w:pPr>
+      <w:r>
+        <w:rPr>
+          <w:color w:val="ED7D31" w:themeColor="accent2"/>
+        </w:rPr>
+        <w:t xml:space="preserve">Data screen shows 22 for heading – </w:t>
       </w:r>
       <w:proofErr w:type="spellStart"/>
       <w:r>
         <w:rPr>
           <w:color w:val="ED7D31" w:themeColor="accent2"/>
         </w:rPr>
-        <w:t>GUISlice</w:t>
+        <w:t>hdg</w:t>
       </w:r>
       <w:proofErr w:type="spellEnd"/>
       <w:r>
         <w:rPr>
           <w:color w:val="ED7D31" w:themeColor="accent2"/>
         </w:rPr>
-        <w:t xml:space="preserve"> helpers to set radio button status. </w:t>
-      </w:r>
+        <w:t xml:space="preserve"> was missing from TFT update in the main </w:t>
+      </w:r>
+      <w:proofErr w:type="gramStart"/>
       <w:r>
         <w:rPr>
           <w:color w:val="ED7D31" w:themeColor="accent2"/>
         </w:rPr>
-        <w:t xml:space="preserve">Removed call backs. Added code to update radios based on </w:t>
+        <w:t>loop</w:t>
+      </w:r>
+      <w:proofErr w:type="gramEnd"/>
+    </w:p>
+    <w:p>
+      <w:pPr>
+        <w:pStyle w:val="ListParagraph"/>
+        <w:spacing w:after="0"/>
+        <w:rPr>
+          <w:color w:val="FF0000"/>
+        </w:rPr>
+      </w:pPr>
+    </w:p>
+    <w:p>
+      <w:pPr>
+        <w:pStyle w:val="ListParagraph"/>
+        <w:numPr>
+          <w:ilvl w:val="0"/>
+          <w:numId w:val="6"/>
+        </w:numPr>
+        <w:spacing w:after="0"/>
+        <w:rPr>
+          <w:color w:val="FF0000"/>
+        </w:rPr>
+      </w:pPr>
+      <w:r>
+        <w:rPr>
+          <w:color w:val="FF0000"/>
+        </w:rPr>
+        <w:t>In Auto mode, the TFT APR main display shows an actual compass heading – The ST2000 does that in standby, but in Auto displays a course to steer (the +/- buttons can be seen changing that. The Web UI shows the right course to steer, with left and right arrows (assume on / off set heading?</w:t>
+      </w:r>
+      <w:r>
+        <w:rPr>
+          <w:color w:val="FF0000"/>
+        </w:rPr>
+        <w:t>)</w:t>
+      </w:r>
+    </w:p>
+    <w:p>
+      <w:pPr>
+        <w:spacing w:after="0"/>
+        <w:rPr>
+          <w:color w:val="FF0000"/>
+        </w:rPr>
+      </w:pPr>
+    </w:p>
+    <w:p>
+      <w:pPr>
+        <w:pStyle w:val="ListParagraph"/>
+        <w:numPr>
+          <w:ilvl w:val="0"/>
+          <w:numId w:val="6"/>
+        </w:numPr>
+        <w:spacing w:after="0"/>
+        <w:rPr>
+          <w:color w:val="FF0000"/>
+        </w:rPr>
+      </w:pPr>
+      <w:r>
+        <w:rPr>
+          <w:color w:val="FF0000"/>
+        </w:rPr>
+        <w:t>Track causes ST2000 to enter T mode and ask for permission to turn, pressing track again doesn’t acknowledge this – may need to simulate +10 an</w:t>
+      </w:r>
+      <w:r>
+        <w:rPr>
+          <w:color w:val="FF0000"/>
+        </w:rPr>
+        <w:t>d</w:t>
+      </w:r>
+      <w:r>
+        <w:rPr>
+          <w:color w:val="FF0000"/>
+        </w:rPr>
+        <w:t xml:space="preserve"> -10 together.</w:t>
+      </w:r>
+      <w:r>
+        <w:rPr>
+          <w:color w:val="FF0000"/>
+        </w:rPr>
+        <w:t xml:space="preserve"> Try adding:</w:t>
+      </w:r>
+      <w:r>
+        <w:rPr>
+          <w:color w:val="FF0000"/>
+        </w:rPr>
+        <w:br/>
+      </w:r>
+      <w:r>
+        <w:rPr>
+          <w:rStyle w:val="HTMLTypewriter"/>
+          <w:rFonts w:eastAsiaTheme="minorHAnsi"/>
+          <w:b/>
+          <w:bCs/>
+          <w:color w:val="0070C0"/>
+        </w:rPr>
+        <w:t>X</w:t>
+      </w:r>
+      <w:proofErr w:type="gramStart"/>
+      <w:r>
+        <w:rPr>
+          <w:rStyle w:val="HTMLTypewriter"/>
+          <w:rFonts w:eastAsiaTheme="minorHAnsi"/>
+          <w:b/>
+          <w:bCs/>
+          <w:color w:val="0070C0"/>
+        </w:rPr>
+        <w:t>1  28</w:t>
+      </w:r>
+      <w:proofErr w:type="gramEnd"/>
+      <w:r>
+        <w:rPr>
+          <w:rStyle w:val="HTMLTypewriter"/>
+          <w:rFonts w:eastAsiaTheme="minorHAnsi"/>
+          <w:b/>
+          <w:bCs/>
+          <w:color w:val="0070C0"/>
+        </w:rPr>
+        <w:t>  D7    +10 &amp; -10 (in auto mode)</w:t>
+      </w:r>
+      <w:r>
+        <w:rPr>
+          <w:rStyle w:val="HTMLTypewriter"/>
+          <w:rFonts w:eastAsiaTheme="minorHAnsi"/>
+          <w:b/>
+          <w:bCs/>
+          <w:color w:val="0070C0"/>
+        </w:rPr>
+        <w:br/>
+      </w:r>
+      <w:r>
+        <w:rPr>
+          <w:color w:val="FF0000"/>
+        </w:rPr>
+        <w:t xml:space="preserve">when in </w:t>
+      </w:r>
+      <w:r>
+        <w:rPr>
+          <w:color w:val="FF0000"/>
+        </w:rPr>
+        <w:t>track mode (which might be a subset of auto mode?</w:t>
+      </w:r>
+      <w:r>
+        <w:rPr>
+          <w:color w:val="FF0000"/>
+        </w:rPr>
+        <w:t>)</w:t>
+      </w:r>
+    </w:p>
+    <w:p>
+      <w:pPr>
+        <w:pStyle w:val="ListParagraph"/>
+        <w:rPr>
+          <w:color w:val="FF0000"/>
+        </w:rPr>
+      </w:pPr>
+    </w:p>
+    <w:p>
+      <w:pPr>
+        <w:pStyle w:val="ListParagraph"/>
+        <w:numPr>
+          <w:ilvl w:val="0"/>
+          <w:numId w:val="6"/>
+        </w:numPr>
+        <w:spacing w:after="0"/>
+        <w:rPr>
+          <w:color w:val="FF0000"/>
+        </w:rPr>
+      </w:pPr>
+      <w:r>
+        <w:rPr>
+          <w:color w:val="FF0000"/>
+        </w:rPr>
+        <w:t xml:space="preserve">When SeaTalk cable isn’t connected, </w:t>
+      </w:r>
+      <w:r>
+        <w:rPr>
+          <w:color w:val="FF0000"/>
+        </w:rPr>
+        <w:t>and</w:t>
+      </w:r>
+      <w:r>
+        <w:rPr>
+          <w:color w:val="FF0000"/>
+        </w:rPr>
+        <w:t xml:space="preserve"> the ApRemote tries to send a command, it locks up – not </w:t>
+      </w:r>
+      <w:r>
+        <w:rPr>
+          <w:color w:val="FF0000"/>
+        </w:rPr>
+        <w:t>great</w:t>
+      </w:r>
+      <w:r>
+        <w:rPr>
+          <w:color w:val="FF0000"/>
+        </w:rPr>
+        <w:t>. I</w:t>
+      </w:r>
+      <w:r>
+        <w:rPr>
+          <w:color w:val="FF0000"/>
+        </w:rPr>
+        <w:t>’</w:t>
+      </w:r>
+      <w:r>
+        <w:rPr>
+          <w:color w:val="FF0000"/>
+        </w:rPr>
+        <w:t xml:space="preserve">m guessing this is because the electronics presents </w:t>
+      </w:r>
+      <w:r>
+        <w:rPr>
+          <w:color w:val="FF0000"/>
+        </w:rPr>
+        <w:t xml:space="preserve">“bus busy” so the </w:t>
       </w:r>
       <w:proofErr w:type="spellStart"/>
-      <w:r>
-        <w:rPr>
-          <w:color w:val="ED7D31" w:themeColor="accent2"/>
-        </w:rPr>
-        <w:t>apmode</w:t>
+      <w:proofErr w:type="gramStart"/>
+      <w:r>
+        <w:rPr>
+          <w:color w:val="FF0000"/>
+        </w:rPr>
+        <w:t>CheckBus</w:t>
       </w:r>
       <w:proofErr w:type="spellEnd"/>
       <w:r>
         <w:rPr>
-          <w:color w:val="ED7D31" w:themeColor="accent2"/>
-        </w:rPr>
-        <w:t>.</w:t>
-      </w:r>
+          <w:color w:val="FF0000"/>
+        </w:rPr>
+        <w:t>(</w:t>
+      </w:r>
+      <w:proofErr w:type="gramEnd"/>
+      <w:r>
+        <w:rPr>
+          <w:color w:val="FF0000"/>
+        </w:rPr>
+        <w:t>) function blocks?</w:t>
+      </w:r>
+      <w:r>
+        <w:rPr>
+          <w:color w:val="FF0000"/>
+        </w:rPr>
+        <w:t xml:space="preserve"> – Need to separate SeaTalk send and SeaTalk receive fun</w:t>
+      </w:r>
+      <w:r>
+        <w:rPr>
+          <w:color w:val="FF0000"/>
+        </w:rPr>
+        <w:t>ctions into independent tasks.</w:t>
+      </w:r>
+      <w:r>
+        <w:rPr>
+          <w:color w:val="FF0000"/>
+        </w:rPr>
+        <w:t xml:space="preserve"> </w:t>
+      </w:r>
+      <w:r>
+        <w:rPr>
+          <w:color w:val="FF0000"/>
+        </w:rPr>
+        <w:t>Need to handle SeaTalk send qu</w:t>
+      </w:r>
+      <w:r>
+        <w:rPr>
+          <w:color w:val="FF0000"/>
+        </w:rPr>
+        <w:t>eue full (double beep &amp; no action?)</w:t>
+      </w:r>
+    </w:p>
+    <w:p>
+      <w:pPr>
+        <w:pStyle w:val="ListParagraph"/>
+        <w:rPr>
+          <w:color w:val="FF0000"/>
+        </w:rPr>
+      </w:pPr>
+    </w:p>
+    <w:p>
+      <w:pPr>
+        <w:pStyle w:val="ListParagraph"/>
+        <w:numPr>
+          <w:ilvl w:val="0"/>
+          <w:numId w:val="6"/>
+        </w:numPr>
+        <w:spacing w:after="0"/>
+        <w:rPr>
+          <w:color w:val="FF0000"/>
+        </w:rPr>
+      </w:pPr>
+      <w:r>
+        <w:rPr>
+          <w:color w:val="FF0000"/>
+        </w:rPr>
+        <w:t xml:space="preserve">Suggest removing radio buttons and going with the ST2000 </w:t>
+      </w:r>
+      <w:r>
+        <w:rPr>
+          <w:color w:val="FF0000"/>
+        </w:rPr>
+        <w:t>display – prefix heading info with C, A, W, T mode indicator.</w:t>
+      </w:r>
+    </w:p>
+    <w:p>
+      <w:pPr>
+        <w:pStyle w:val="ListParagraph"/>
+        <w:rPr>
+          <w:color w:val="FF0000"/>
+        </w:rPr>
+      </w:pPr>
+    </w:p>
+    <w:p>
+      <w:pPr>
+        <w:pStyle w:val="ListParagraph"/>
+        <w:numPr>
+          <w:ilvl w:val="0"/>
+          <w:numId w:val="6"/>
+        </w:numPr>
+        <w:spacing w:after="0"/>
+        <w:rPr>
+          <w:color w:val="FF0000"/>
+        </w:rPr>
+      </w:pPr>
+      <w:r>
+        <w:rPr>
+          <w:color w:val="FF0000"/>
+        </w:rPr>
+        <w:t xml:space="preserve">Data screen SOG = Chart plotter SOG … </w:t>
+      </w:r>
+      <w:r>
+        <w:rPr>
+          <w:color w:val="FF0000"/>
+        </w:rPr>
+        <w:t>whole no’s not decimals. ST60 Multi shows tenths … but this might be a rolling average of the integer SOG??</w:t>
+      </w:r>
+    </w:p>
+    <w:p>
+      <w:pPr>
+        <w:rPr>
+          <w:color w:val="FF0000"/>
+        </w:rPr>
+      </w:pPr>
+    </w:p>
+    <w:p>
+      <w:pPr>
+        <w:pStyle w:val="ListParagraph"/>
+        <w:numPr>
+          <w:ilvl w:val="0"/>
+          <w:numId w:val="6"/>
+        </w:numPr>
+        <w:spacing w:after="0"/>
+        <w:rPr>
+          <w:color w:val="FF0000"/>
+        </w:rPr>
+      </w:pPr>
+      <w:r>
+        <w:rPr>
+          <w:color w:val="FF0000"/>
+        </w:rPr>
+        <w:t xml:space="preserve">Electronics </w:t>
+      </w:r>
+      <w:r>
+        <w:rPr>
+          <w:color w:val="FF0000"/>
+        </w:rPr>
+        <w:t>&amp;</w:t>
+      </w:r>
+      <w:r>
+        <w:rPr>
+          <w:color w:val="FF0000"/>
+        </w:rPr>
+        <w:t xml:space="preserve"> S/W need </w:t>
+      </w:r>
+      <w:proofErr w:type="gramStart"/>
+      <w:r>
+        <w:rPr>
+          <w:color w:val="FF0000"/>
+        </w:rPr>
+        <w:t xml:space="preserve">a </w:t>
+      </w:r>
+      <w:r>
+        <w:rPr>
+          <w:color w:val="FF0000"/>
+        </w:rPr>
+        <w:t>“</w:t>
+      </w:r>
+      <w:r>
+        <w:rPr>
+          <w:color w:val="FF0000"/>
+        </w:rPr>
+        <w:t>beep</w:t>
+      </w:r>
+      <w:r>
+        <w:rPr>
+          <w:color w:val="FF0000"/>
+        </w:rPr>
+        <w:t>”</w:t>
+      </w:r>
+      <w:r>
+        <w:rPr>
+          <w:color w:val="FF0000"/>
+        </w:rPr>
+        <w:t xml:space="preserve"> feedback</w:t>
+      </w:r>
+      <w:proofErr w:type="gramEnd"/>
+      <w:r>
+        <w:rPr>
+          <w:color w:val="FF0000"/>
+        </w:rPr>
+        <w:t xml:space="preserve"> on TFT button press (or web button press).</w:t>
+      </w:r>
+      <w:r>
+        <w:rPr>
+          <w:color w:val="FF0000"/>
+        </w:rPr>
+        <w:t xml:space="preserve"> Need a task that does a managed 0.5sec beep, or a 0.5 sec double (UI error) beep.</w:t>
+      </w:r>
+    </w:p>
+    <w:p>
+      <w:pPr>
+        <w:pStyle w:val="ListParagraph"/>
+        <w:rPr>
+          <w:color w:val="FF0000"/>
+        </w:rPr>
+      </w:pPr>
+    </w:p>
+    <w:p>
+      <w:pPr>
+        <w:pStyle w:val="ListParagraph"/>
+        <w:numPr>
+          <w:ilvl w:val="0"/>
+          <w:numId w:val="6"/>
+        </w:numPr>
+        <w:spacing w:after="0"/>
+        <w:rPr>
+          <w:color w:val="FF0000"/>
+        </w:rPr>
+      </w:pPr>
+      <w:r>
+        <w:rPr>
+          <w:color w:val="FF0000"/>
+        </w:rPr>
+        <w:t xml:space="preserve">Listen to SeaTalk “lamps” off / 1 / 2 / 3 and set TFT (&amp; LED?) brightness accordingly. </w:t>
+      </w:r>
+    </w:p>
+    <w:p>
+      <w:pPr>
+        <w:pStyle w:val="ListParagraph"/>
+        <w:rPr>
+          <w:color w:val="FF0000"/>
+        </w:rPr>
+      </w:pPr>
+    </w:p>
+    <w:p>
+      <w:pPr>
+        <w:pStyle w:val="ListParagraph"/>
+        <w:numPr>
+          <w:ilvl w:val="0"/>
+          <w:numId w:val="6"/>
+        </w:numPr>
+        <w:spacing w:after="0"/>
+        <w:rPr>
+          <w:color w:val="FF0000"/>
+        </w:rPr>
+      </w:pPr>
+      <w:r>
+        <w:rPr>
+          <w:color w:val="FF0000"/>
+        </w:rPr>
+        <w:t>Add ability to control SeaTalk lamps from the APR TFT &amp; maybe Web UI?</w:t>
+      </w:r>
+    </w:p>
+    <w:p>
+      <w:pPr>
+        <w:pStyle w:val="ListParagraph"/>
+      </w:pPr>
     </w:p>
     <w:p>
       <w:pPr>
@@ -3789,6 +4535,7 @@
     </w:p>
     <w:p>
       <w:r>
+        <w:lastRenderedPageBreak/>
         <w:t xml:space="preserve">It seems system tasks </w:t>
       </w:r>
       <w:r>

</xml_diff>